<commit_message>
Finalizado rotas - Iniciando documentação
</commit_message>
<xml_diff>
--- a/Documentação/documentação.docx
+++ b/Documentação/documentação.docx
@@ -33,7 +33,176 @@
           <w:sz w:val="24"/>
           <w:szCs w:val="24"/>
         </w:rPr>
-        <w:t xml:space="preserve">Nome: Victor Freitas </w:t>
+        <w:t>Nome: Victor Freitas Garces</w:t>
+      </w:r>
+    </w:p>
+    <w:p>
+      <w:pPr>
+        <w:rPr>
+          <w:rFonts w:ascii="Arial" w:hAnsi="Arial" w:cs="Arial"/>
+          <w:sz w:val="24"/>
+          <w:szCs w:val="24"/>
+        </w:rPr>
+      </w:pPr>
+    </w:p>
+    <w:p>
+      <w:pPr>
+        <w:rPr>
+          <w:rFonts w:ascii="Arial" w:hAnsi="Arial" w:cs="Arial"/>
+          <w:sz w:val="24"/>
+          <w:szCs w:val="24"/>
+        </w:rPr>
+      </w:pPr>
+      <w:r>
+        <w:rPr>
+          <w:rFonts w:ascii="Arial" w:hAnsi="Arial" w:cs="Arial"/>
+          <w:sz w:val="24"/>
+          <w:szCs w:val="24"/>
+        </w:rPr>
+        <w:t>Introdução ao desenvolvimento de API</w:t>
+      </w:r>
+    </w:p>
+    <w:p>
+      <w:pPr>
+        <w:rPr>
+          <w:rFonts w:ascii="Arial" w:hAnsi="Arial" w:cs="Arial"/>
+          <w:sz w:val="24"/>
+          <w:szCs w:val="24"/>
+        </w:rPr>
+      </w:pPr>
+      <w:r>
+        <w:rPr>
+          <w:rFonts w:ascii="Arial" w:hAnsi="Arial" w:cs="Arial"/>
+          <w:sz w:val="24"/>
+          <w:szCs w:val="24"/>
+        </w:rPr>
+        <w:tab/>
+        <w:t>A empresa “Casa da tecnologia”</w:t>
+      </w:r>
+      <w:r>
+        <w:rPr>
+          <w:rFonts w:ascii="Arial" w:hAnsi="Arial" w:cs="Arial"/>
+          <w:sz w:val="24"/>
+          <w:szCs w:val="24"/>
+        </w:rPr>
+        <w:t>, que oferece produtos</w:t>
+      </w:r>
+      <w:r>
+        <w:rPr>
+          <w:rFonts w:ascii="Arial" w:hAnsi="Arial" w:cs="Arial"/>
+          <w:sz w:val="24"/>
+          <w:szCs w:val="24"/>
+        </w:rPr>
+        <w:t xml:space="preserve"> na área da tecnologia, deseja a construção de uma aplicação API REST </w:t>
+      </w:r>
+      <w:r>
+        <w:rPr>
+          <w:rFonts w:ascii="Arial" w:hAnsi="Arial" w:cs="Arial"/>
+          <w:sz w:val="24"/>
+          <w:szCs w:val="24"/>
+        </w:rPr>
+        <w:t>interligada</w:t>
+      </w:r>
+      <w:r>
+        <w:rPr>
+          <w:rFonts w:ascii="Arial" w:hAnsi="Arial" w:cs="Arial"/>
+          <w:sz w:val="24"/>
+          <w:szCs w:val="24"/>
+        </w:rPr>
+        <w:t xml:space="preserve"> com banco de</w:t>
+      </w:r>
+      <w:r>
+        <w:rPr>
+          <w:rFonts w:ascii="Arial" w:hAnsi="Arial" w:cs="Arial"/>
+          <w:sz w:val="24"/>
+          <w:szCs w:val="24"/>
+        </w:rPr>
+        <w:t xml:space="preserve"> dados. Tal estrutura deve ser capaz de adicionar, listar, atualizar e deletar informações e dados dentro do banco de dados da instituição. </w:t>
+      </w:r>
+    </w:p>
+    <w:p>
+      <w:pPr>
+        <w:rPr>
+          <w:rFonts w:ascii="Arial" w:hAnsi="Arial" w:cs="Arial"/>
+          <w:sz w:val="24"/>
+          <w:szCs w:val="24"/>
+        </w:rPr>
+      </w:pPr>
+    </w:p>
+    <w:p>
+      <w:pPr>
+        <w:rPr>
+          <w:rFonts w:ascii="Arial" w:hAnsi="Arial" w:cs="Arial"/>
+          <w:sz w:val="24"/>
+          <w:szCs w:val="24"/>
+        </w:rPr>
+      </w:pPr>
+      <w:r>
+        <w:rPr>
+          <w:rFonts w:ascii="Arial" w:hAnsi="Arial" w:cs="Arial"/>
+          <w:sz w:val="24"/>
+          <w:szCs w:val="24"/>
+        </w:rPr>
+        <w:t>Estrutura do projeto</w:t>
+      </w:r>
+    </w:p>
+    <w:p>
+      <w:pPr>
+        <w:rPr>
+          <w:rFonts w:ascii="Arial" w:hAnsi="Arial" w:cs="Arial"/>
+          <w:sz w:val="24"/>
+          <w:szCs w:val="24"/>
+        </w:rPr>
+      </w:pPr>
+      <w:r>
+        <w:rPr>
+          <w:rFonts w:ascii="Arial" w:hAnsi="Arial" w:cs="Arial"/>
+          <w:sz w:val="24"/>
+          <w:szCs w:val="24"/>
+        </w:rPr>
+        <w:t xml:space="preserve">A </w:t>
+      </w:r>
+      <w:r>
+        <w:rPr>
+          <w:rFonts w:ascii="Arial" w:hAnsi="Arial" w:cs="Arial"/>
+          <w:sz w:val="24"/>
+          <w:szCs w:val="24"/>
+        </w:rPr>
+        <w:t>estrutura</w:t>
+      </w:r>
+      <w:r>
+        <w:rPr>
+          <w:rFonts w:ascii="Arial" w:hAnsi="Arial" w:cs="Arial"/>
+          <w:sz w:val="24"/>
+          <w:szCs w:val="24"/>
+        </w:rPr>
+        <w:t xml:space="preserve"> do projeto tem como objetivo lista como a API está modelada, quais as pastas utilizadas e como se deu a construção da aplicação</w:t>
+      </w:r>
+      <w:r>
+        <w:rPr>
+          <w:rFonts w:ascii="Arial" w:hAnsi="Arial" w:cs="Arial"/>
+          <w:sz w:val="24"/>
+          <w:szCs w:val="24"/>
+        </w:rPr>
+        <w:t>.</w:t>
+      </w:r>
+    </w:p>
+    <w:p>
+      <w:pPr>
+        <w:spacing w:after="0"/>
+        <w:rPr>
+          <w:rFonts w:ascii="Arial" w:hAnsi="Arial" w:cs="Arial"/>
+          <w:sz w:val="24"/>
+          <w:szCs w:val="24"/>
+        </w:rPr>
+      </w:pPr>
+      <w:r>
+        <w:rPr>
+          <w:rFonts w:ascii="Arial" w:hAnsi="Arial" w:cs="Arial"/>
+          <w:sz w:val="24"/>
+          <w:szCs w:val="24"/>
+        </w:rPr>
+        <w:t>Atividade-proposta-</w:t>
       </w:r>
       <w:proofErr w:type="spellStart"/>
       <w:r>
@@ -42,9 +211,623 @@
           <w:sz w:val="24"/>
           <w:szCs w:val="24"/>
         </w:rPr>
-        <w:t>Garces</w:t>
+        <w:t>desenvolvimentoAPI</w:t>
       </w:r>
       <w:proofErr w:type="spellEnd"/>
+    </w:p>
+    <w:p>
+      <w:pPr>
+        <w:spacing w:after="0"/>
+        <w:rPr>
+          <w:rFonts w:ascii="Arial" w:hAnsi="Arial" w:cs="Arial"/>
+          <w:sz w:val="24"/>
+          <w:szCs w:val="24"/>
+        </w:rPr>
+      </w:pPr>
+      <w:r>
+        <w:rPr>
+          <w:rFonts w:ascii="Arial" w:hAnsi="Arial" w:cs="Arial"/>
+          <w:sz w:val="24"/>
+          <w:szCs w:val="24"/>
+        </w:rPr>
+        <w:t xml:space="preserve">|_ </w:t>
+      </w:r>
+      <w:proofErr w:type="spellStart"/>
+      <w:r>
+        <w:rPr>
+          <w:rFonts w:ascii="Arial" w:hAnsi="Arial" w:cs="Arial"/>
+          <w:sz w:val="24"/>
+          <w:szCs w:val="24"/>
+        </w:rPr>
+        <w:t>config</w:t>
+      </w:r>
+      <w:proofErr w:type="spellEnd"/>
+    </w:p>
+    <w:p>
+      <w:pPr>
+        <w:spacing w:after="0"/>
+        <w:ind w:firstLine="708"/>
+        <w:rPr>
+          <w:rFonts w:ascii="Arial" w:hAnsi="Arial" w:cs="Arial"/>
+          <w:sz w:val="24"/>
+          <w:szCs w:val="24"/>
+        </w:rPr>
+      </w:pPr>
+      <w:r>
+        <w:rPr>
+          <w:rFonts w:ascii="Arial" w:hAnsi="Arial" w:cs="Arial"/>
+          <w:sz w:val="24"/>
+          <w:szCs w:val="24"/>
+        </w:rPr>
+        <w:t>|_.</w:t>
+      </w:r>
+      <w:proofErr w:type="spellStart"/>
+      <w:r>
+        <w:rPr>
+          <w:rFonts w:ascii="Arial" w:hAnsi="Arial" w:cs="Arial"/>
+          <w:sz w:val="24"/>
+          <w:szCs w:val="24"/>
+        </w:rPr>
+        <w:t>env</w:t>
+      </w:r>
+      <w:proofErr w:type="spellEnd"/>
+    </w:p>
+    <w:p>
+      <w:pPr>
+        <w:spacing w:after="0"/>
+        <w:rPr>
+          <w:rFonts w:ascii="Arial" w:hAnsi="Arial" w:cs="Arial"/>
+          <w:sz w:val="24"/>
+          <w:szCs w:val="24"/>
+        </w:rPr>
+      </w:pPr>
+      <w:r>
+        <w:rPr>
+          <w:rFonts w:ascii="Arial" w:hAnsi="Arial" w:cs="Arial"/>
+          <w:sz w:val="24"/>
+          <w:szCs w:val="24"/>
+        </w:rPr>
+        <w:t>|_</w:t>
+      </w:r>
+      <w:proofErr w:type="spellStart"/>
+      <w:r>
+        <w:rPr>
+          <w:rFonts w:ascii="Arial" w:hAnsi="Arial" w:cs="Arial"/>
+          <w:sz w:val="24"/>
+          <w:szCs w:val="24"/>
+        </w:rPr>
+        <w:t>Controllers</w:t>
+      </w:r>
+      <w:proofErr w:type="spellEnd"/>
+    </w:p>
+    <w:p>
+      <w:pPr>
+        <w:spacing w:after="0"/>
+        <w:rPr>
+          <w:rFonts w:ascii="Arial" w:hAnsi="Arial" w:cs="Arial"/>
+          <w:sz w:val="24"/>
+          <w:szCs w:val="24"/>
+        </w:rPr>
+      </w:pPr>
+      <w:r>
+        <w:rPr>
+          <w:rFonts w:ascii="Arial" w:hAnsi="Arial" w:cs="Arial"/>
+          <w:sz w:val="24"/>
+          <w:szCs w:val="24"/>
+        </w:rPr>
+        <w:tab/>
+        <w:t>|_</w:t>
+      </w:r>
+      <w:proofErr w:type="spellStart"/>
+      <w:r>
+        <w:rPr>
+          <w:rFonts w:ascii="Arial" w:hAnsi="Arial" w:cs="Arial"/>
+          <w:sz w:val="24"/>
+          <w:szCs w:val="24"/>
+        </w:rPr>
+        <w:t>controllersRouters</w:t>
+      </w:r>
+      <w:proofErr w:type="spellEnd"/>
+    </w:p>
+    <w:p>
+      <w:pPr>
+        <w:spacing w:after="0"/>
+        <w:rPr>
+          <w:rFonts w:ascii="Arial" w:hAnsi="Arial" w:cs="Arial"/>
+          <w:sz w:val="24"/>
+          <w:szCs w:val="24"/>
+        </w:rPr>
+      </w:pPr>
+      <w:r>
+        <w:rPr>
+          <w:rFonts w:ascii="Arial" w:hAnsi="Arial" w:cs="Arial"/>
+          <w:sz w:val="24"/>
+          <w:szCs w:val="24"/>
+        </w:rPr>
+        <w:t>|_</w:t>
+      </w:r>
+      <w:proofErr w:type="spellStart"/>
+      <w:r>
+        <w:rPr>
+          <w:rFonts w:ascii="Arial" w:hAnsi="Arial" w:cs="Arial"/>
+          <w:sz w:val="24"/>
+          <w:szCs w:val="24"/>
+        </w:rPr>
+        <w:t>database</w:t>
+      </w:r>
+      <w:proofErr w:type="spellEnd"/>
+    </w:p>
+    <w:p>
+      <w:pPr>
+        <w:spacing w:after="0"/>
+        <w:rPr>
+          <w:rFonts w:ascii="Arial" w:hAnsi="Arial" w:cs="Arial"/>
+          <w:sz w:val="24"/>
+          <w:szCs w:val="24"/>
+        </w:rPr>
+      </w:pPr>
+      <w:r>
+        <w:rPr>
+          <w:rFonts w:ascii="Arial" w:hAnsi="Arial" w:cs="Arial"/>
+          <w:sz w:val="24"/>
+          <w:szCs w:val="24"/>
+        </w:rPr>
+        <w:tab/>
+        <w:t>|_</w:t>
+      </w:r>
+      <w:proofErr w:type="spellStart"/>
+      <w:r>
+        <w:rPr>
+          <w:rFonts w:ascii="Arial" w:hAnsi="Arial" w:cs="Arial"/>
+          <w:sz w:val="24"/>
+          <w:szCs w:val="24"/>
+        </w:rPr>
+        <w:t>inventory_db</w:t>
+      </w:r>
+      <w:proofErr w:type="spellEnd"/>
+    </w:p>
+    <w:p>
+      <w:pPr>
+        <w:spacing w:after="0"/>
+        <w:rPr>
+          <w:rFonts w:ascii="Arial" w:hAnsi="Arial" w:cs="Arial"/>
+          <w:sz w:val="24"/>
+          <w:szCs w:val="24"/>
+        </w:rPr>
+      </w:pPr>
+      <w:r>
+        <w:rPr>
+          <w:rFonts w:ascii="Arial" w:hAnsi="Arial" w:cs="Arial"/>
+          <w:sz w:val="24"/>
+          <w:szCs w:val="24"/>
+        </w:rPr>
+        <w:t>|</w:t>
+      </w:r>
+      <w:proofErr w:type="gramStart"/>
+      <w:r>
+        <w:rPr>
+          <w:rFonts w:ascii="Arial" w:hAnsi="Arial" w:cs="Arial"/>
+          <w:sz w:val="24"/>
+          <w:szCs w:val="24"/>
+        </w:rPr>
+        <w:t>_.</w:t>
+      </w:r>
+      <w:proofErr w:type="spellStart"/>
+      <w:r>
+        <w:rPr>
+          <w:rFonts w:ascii="Arial" w:hAnsi="Arial" w:cs="Arial"/>
+          <w:sz w:val="24"/>
+          <w:szCs w:val="24"/>
+        </w:rPr>
+        <w:t>gitignore</w:t>
+      </w:r>
+      <w:proofErr w:type="spellEnd"/>
+      <w:proofErr w:type="gramEnd"/>
+    </w:p>
+    <w:p>
+      <w:pPr>
+        <w:spacing w:after="0"/>
+        <w:rPr>
+          <w:rFonts w:ascii="Arial" w:hAnsi="Arial" w:cs="Arial"/>
+          <w:sz w:val="24"/>
+          <w:szCs w:val="24"/>
+        </w:rPr>
+      </w:pPr>
+      <w:r>
+        <w:rPr>
+          <w:rFonts w:ascii="Arial" w:hAnsi="Arial" w:cs="Arial"/>
+          <w:sz w:val="24"/>
+          <w:szCs w:val="24"/>
+        </w:rPr>
+        <w:tab/>
+        <w:t>|_.</w:t>
+      </w:r>
+      <w:proofErr w:type="spellStart"/>
+      <w:r>
+        <w:rPr>
+          <w:rFonts w:ascii="Arial" w:hAnsi="Arial" w:cs="Arial"/>
+          <w:sz w:val="24"/>
+          <w:szCs w:val="24"/>
+        </w:rPr>
+        <w:t>env</w:t>
+      </w:r>
+      <w:proofErr w:type="spellEnd"/>
+    </w:p>
+    <w:p>
+      <w:pPr>
+        <w:spacing w:after="0"/>
+        <w:rPr>
+          <w:rFonts w:ascii="Arial" w:hAnsi="Arial" w:cs="Arial"/>
+          <w:sz w:val="24"/>
+          <w:szCs w:val="24"/>
+        </w:rPr>
+      </w:pPr>
+      <w:r>
+        <w:rPr>
+          <w:rFonts w:ascii="Arial" w:hAnsi="Arial" w:cs="Arial"/>
+          <w:sz w:val="24"/>
+          <w:szCs w:val="24"/>
+        </w:rPr>
+        <w:t>__Serve.js</w:t>
+      </w:r>
+    </w:p>
+    <w:p>
+      <w:pPr>
+        <w:spacing w:after="0"/>
+        <w:rPr>
+          <w:rFonts w:ascii="Arial" w:hAnsi="Arial" w:cs="Arial"/>
+          <w:sz w:val="24"/>
+          <w:szCs w:val="24"/>
+        </w:rPr>
+      </w:pPr>
+      <w:r>
+        <w:rPr>
+          <w:rFonts w:ascii="Arial" w:hAnsi="Arial" w:cs="Arial"/>
+          <w:sz w:val="24"/>
+          <w:szCs w:val="24"/>
+        </w:rPr>
+        <w:t>__</w:t>
+      </w:r>
+      <w:proofErr w:type="spellStart"/>
+      <w:r>
+        <w:rPr>
+          <w:rFonts w:ascii="Arial" w:hAnsi="Arial" w:cs="Arial"/>
+          <w:sz w:val="24"/>
+          <w:szCs w:val="24"/>
+        </w:rPr>
+        <w:t>Package</w:t>
+      </w:r>
+      <w:proofErr w:type="spellEnd"/>
+    </w:p>
+    <w:p>
+      <w:pPr>
+        <w:spacing w:after="0"/>
+        <w:rPr>
+          <w:rFonts w:ascii="Arial" w:hAnsi="Arial" w:cs="Arial"/>
+          <w:sz w:val="24"/>
+          <w:szCs w:val="24"/>
+        </w:rPr>
+      </w:pPr>
+      <w:r>
+        <w:rPr>
+          <w:rFonts w:ascii="Arial" w:hAnsi="Arial" w:cs="Arial"/>
+          <w:sz w:val="24"/>
+          <w:szCs w:val="24"/>
+        </w:rPr>
+        <w:t>__</w:t>
+      </w:r>
+      <w:proofErr w:type="spellStart"/>
+      <w:r>
+        <w:rPr>
+          <w:rFonts w:ascii="Arial" w:hAnsi="Arial" w:cs="Arial"/>
+          <w:sz w:val="24"/>
+          <w:szCs w:val="24"/>
+        </w:rPr>
+        <w:t>Package-lock</w:t>
+      </w:r>
+      <w:proofErr w:type="spellEnd"/>
+    </w:p>
+    <w:p>
+      <w:pPr>
+        <w:spacing w:after="0"/>
+        <w:rPr>
+          <w:rFonts w:ascii="Arial" w:hAnsi="Arial" w:cs="Arial"/>
+          <w:sz w:val="24"/>
+          <w:szCs w:val="24"/>
+        </w:rPr>
+      </w:pPr>
+    </w:p>
+    <w:p>
+      <w:pPr>
+        <w:spacing w:after="0"/>
+        <w:rPr>
+          <w:rFonts w:ascii="Arial" w:hAnsi="Arial" w:cs="Arial"/>
+          <w:sz w:val="24"/>
+          <w:szCs w:val="24"/>
+        </w:rPr>
+      </w:pPr>
+    </w:p>
+    <w:p>
+      <w:pPr>
+        <w:spacing w:after="0"/>
+        <w:rPr>
+          <w:rFonts w:ascii="Arial" w:hAnsi="Arial" w:cs="Arial"/>
+          <w:sz w:val="24"/>
+          <w:szCs w:val="24"/>
+        </w:rPr>
+      </w:pPr>
+    </w:p>
+    <w:p>
+      <w:pPr>
+        <w:rPr>
+          <w:rFonts w:ascii="Arial" w:hAnsi="Arial" w:cs="Arial"/>
+          <w:sz w:val="24"/>
+          <w:szCs w:val="24"/>
+        </w:rPr>
+      </w:pPr>
+      <w:r>
+        <w:rPr>
+          <w:rFonts w:ascii="Arial" w:hAnsi="Arial" w:cs="Arial"/>
+          <w:sz w:val="24"/>
+          <w:szCs w:val="24"/>
+        </w:rPr>
+        <w:t>Configurações de ambiente</w:t>
+      </w:r>
+    </w:p>
+    <w:p>
+      <w:pPr>
+        <w:pStyle w:val="PargrafodaLista"/>
+        <w:numPr>
+          <w:ilvl w:val="0"/>
+          <w:numId w:val="1"/>
+        </w:numPr>
+        <w:rPr>
+          <w:rFonts w:ascii="Arial" w:hAnsi="Arial" w:cs="Arial"/>
+          <w:sz w:val="24"/>
+          <w:szCs w:val="24"/>
+        </w:rPr>
+      </w:pPr>
+      <w:r>
+        <w:rPr>
+          <w:rFonts w:ascii="Arial" w:hAnsi="Arial" w:cs="Arial"/>
+          <w:sz w:val="24"/>
+          <w:szCs w:val="24"/>
+        </w:rPr>
+        <w:t>Variáveis de ambiente</w:t>
+      </w:r>
+    </w:p>
+    <w:p>
+      <w:pPr>
+        <w:ind w:left="360"/>
+        <w:rPr>
+          <w:rFonts w:ascii="Arial" w:hAnsi="Arial" w:cs="Arial"/>
+          <w:sz w:val="24"/>
+          <w:szCs w:val="24"/>
+        </w:rPr>
+      </w:pPr>
+      <w:r>
+        <w:rPr>
+          <w:rFonts w:ascii="Arial" w:hAnsi="Arial" w:cs="Arial"/>
+          <w:sz w:val="24"/>
+          <w:szCs w:val="24"/>
+        </w:rPr>
+        <w:t>As variáveis de ambiente são aquelas usadas para configuração do banco de dados, que permite a conexão e a interligação com o mesmo.</w:t>
+      </w:r>
+    </w:p>
+    <w:p>
+      <w:pPr>
+        <w:ind w:left="708"/>
+        <w:rPr>
+          <w:rFonts w:ascii="Arial" w:hAnsi="Arial" w:cs="Arial"/>
+          <w:sz w:val="20"/>
+          <w:szCs w:val="20"/>
+        </w:rPr>
+      </w:pPr>
+      <w:r>
+        <w:rPr>
+          <w:rFonts w:ascii="Arial" w:hAnsi="Arial" w:cs="Arial"/>
+          <w:sz w:val="20"/>
+          <w:szCs w:val="20"/>
+        </w:rPr>
+        <w:t>DB_HOST=</w:t>
+      </w:r>
+      <w:proofErr w:type="spellStart"/>
+      <w:r>
+        <w:rPr>
+          <w:rFonts w:ascii="Arial" w:hAnsi="Arial" w:cs="Arial"/>
+          <w:sz w:val="20"/>
+          <w:szCs w:val="20"/>
+        </w:rPr>
+        <w:t>localhost</w:t>
+      </w:r>
+      <w:proofErr w:type="spellEnd"/>
+    </w:p>
+    <w:p>
+      <w:pPr>
+        <w:ind w:left="708"/>
+        <w:rPr>
+          <w:rFonts w:ascii="Arial" w:hAnsi="Arial" w:cs="Arial"/>
+          <w:sz w:val="20"/>
+          <w:szCs w:val="20"/>
+        </w:rPr>
+      </w:pPr>
+      <w:r>
+        <w:rPr>
+          <w:rFonts w:ascii="Arial" w:hAnsi="Arial" w:cs="Arial"/>
+          <w:sz w:val="20"/>
+          <w:szCs w:val="20"/>
+        </w:rPr>
+        <w:t>DB_USERNAME=root</w:t>
+      </w:r>
+    </w:p>
+    <w:p>
+      <w:pPr>
+        <w:ind w:left="708"/>
+        <w:rPr>
+          <w:rFonts w:ascii="Arial" w:hAnsi="Arial" w:cs="Arial"/>
+          <w:sz w:val="20"/>
+          <w:szCs w:val="20"/>
+        </w:rPr>
+      </w:pPr>
+      <w:r>
+        <w:rPr>
+          <w:rFonts w:ascii="Arial" w:hAnsi="Arial" w:cs="Arial"/>
+          <w:sz w:val="20"/>
+          <w:szCs w:val="20"/>
+        </w:rPr>
+        <w:t>DB_PASSWORD=07112001</w:t>
+      </w:r>
+    </w:p>
+    <w:p>
+      <w:pPr>
+        <w:ind w:left="708"/>
+        <w:rPr>
+          <w:rFonts w:ascii="Arial" w:hAnsi="Arial" w:cs="Arial"/>
+          <w:sz w:val="20"/>
+          <w:szCs w:val="20"/>
+        </w:rPr>
+      </w:pPr>
+      <w:r>
+        <w:rPr>
+          <w:rFonts w:ascii="Arial" w:hAnsi="Arial" w:cs="Arial"/>
+          <w:sz w:val="20"/>
+          <w:szCs w:val="20"/>
+        </w:rPr>
+        <w:t>DB_NAME=</w:t>
+      </w:r>
+      <w:proofErr w:type="spellStart"/>
+      <w:r>
+        <w:rPr>
+          <w:rFonts w:ascii="Arial" w:hAnsi="Arial" w:cs="Arial"/>
+          <w:sz w:val="20"/>
+          <w:szCs w:val="20"/>
+        </w:rPr>
+        <w:t>inventory_db</w:t>
+      </w:r>
+      <w:proofErr w:type="spellEnd"/>
+    </w:p>
+    <w:p>
+      <w:pPr>
+        <w:ind w:left="708"/>
+        <w:rPr>
+          <w:rFonts w:ascii="Arial" w:hAnsi="Arial" w:cs="Arial"/>
+          <w:sz w:val="24"/>
+          <w:szCs w:val="24"/>
+        </w:rPr>
+      </w:pPr>
+      <w:r>
+        <w:rPr>
+          <w:rFonts w:ascii="Arial" w:hAnsi="Arial" w:cs="Arial"/>
+          <w:sz w:val="20"/>
+          <w:szCs w:val="20"/>
+        </w:rPr>
+        <w:t>PORT=5000</w:t>
+      </w:r>
+    </w:p>
+    <w:p>
+      <w:pPr>
+        <w:rPr>
+          <w:rFonts w:ascii="Arial" w:hAnsi="Arial" w:cs="Arial"/>
+          <w:sz w:val="24"/>
+          <w:szCs w:val="24"/>
+        </w:rPr>
+      </w:pPr>
+    </w:p>
+    <w:p>
+      <w:pPr>
+        <w:rPr>
+          <w:rFonts w:ascii="Arial" w:hAnsi="Arial" w:cs="Arial"/>
+          <w:sz w:val="24"/>
+          <w:szCs w:val="24"/>
+        </w:rPr>
+      </w:pPr>
+      <w:r>
+        <w:rPr>
+          <w:rFonts w:ascii="Arial" w:hAnsi="Arial" w:cs="Arial"/>
+          <w:sz w:val="24"/>
+          <w:szCs w:val="24"/>
+        </w:rPr>
+        <w:t>Banco de dados</w:t>
+      </w:r>
+    </w:p>
+    <w:p>
+      <w:pPr>
+        <w:rPr>
+          <w:rFonts w:ascii="Arial" w:hAnsi="Arial" w:cs="Arial"/>
+          <w:sz w:val="24"/>
+          <w:szCs w:val="24"/>
+        </w:rPr>
+      </w:pPr>
+    </w:p>
+    <w:p>
+      <w:pPr>
+        <w:rPr>
+          <w:rFonts w:ascii="Arial" w:hAnsi="Arial" w:cs="Arial"/>
+          <w:sz w:val="24"/>
+          <w:szCs w:val="24"/>
+        </w:rPr>
+      </w:pPr>
+      <w:r>
+        <w:rPr>
+          <w:rFonts w:ascii="Arial" w:hAnsi="Arial" w:cs="Arial"/>
+          <w:sz w:val="24"/>
+          <w:szCs w:val="24"/>
+        </w:rPr>
+        <w:t>Configurações do projeto</w:t>
+      </w:r>
+    </w:p>
+    <w:p>
+      <w:pPr>
+        <w:rPr>
+          <w:rFonts w:ascii="Arial" w:hAnsi="Arial" w:cs="Arial"/>
+          <w:sz w:val="24"/>
+          <w:szCs w:val="24"/>
+        </w:rPr>
+      </w:pPr>
+    </w:p>
+    <w:p>
+      <w:pPr>
+        <w:rPr>
+          <w:rFonts w:ascii="Arial" w:hAnsi="Arial" w:cs="Arial"/>
+          <w:sz w:val="24"/>
+          <w:szCs w:val="24"/>
+        </w:rPr>
+      </w:pPr>
+      <w:r>
+        <w:rPr>
+          <w:rFonts w:ascii="Arial" w:hAnsi="Arial" w:cs="Arial"/>
+          <w:sz w:val="24"/>
+          <w:szCs w:val="24"/>
+        </w:rPr>
+        <w:t>Teste da API</w:t>
+      </w:r>
+    </w:p>
+    <w:p>
+      <w:pPr>
+        <w:rPr>
+          <w:rFonts w:ascii="Arial" w:hAnsi="Arial" w:cs="Arial"/>
+          <w:sz w:val="24"/>
+          <w:szCs w:val="24"/>
+        </w:rPr>
+      </w:pPr>
+    </w:p>
+    <w:p>
+      <w:pPr>
+        <w:rPr>
+          <w:rFonts w:ascii="Arial" w:hAnsi="Arial" w:cs="Arial"/>
+          <w:sz w:val="24"/>
+          <w:szCs w:val="24"/>
+        </w:rPr>
+      </w:pPr>
+    </w:p>
+    <w:p>
+      <w:pPr>
+        <w:rPr>
+          <w:rFonts w:ascii="Arial" w:hAnsi="Arial" w:cs="Arial"/>
+          <w:sz w:val="24"/>
+          <w:szCs w:val="24"/>
+        </w:rPr>
+      </w:pPr>
     </w:p>
     <w:p>
       <w:pPr>
@@ -80,6 +863,103 @@
     </w:sectPr>
   </w:body>
 </w:document>
+</file>
+
+<file path=word/numbering.xml><?xml version="1.0" encoding="utf-8"?>
+<w:numbering xmlns:wpc="http://schemas.microsoft.com/office/word/2010/wordprocessingCanvas" xmlns:cx="http://schemas.microsoft.com/office/drawing/2014/chartex" xmlns:cx1="http://schemas.microsoft.com/office/drawing/2015/9/8/chartex" xmlns:cx2="http://schemas.microsoft.com/office/drawing/2015/10/21/chartex" xmlns:cx3="http://schemas.microsoft.com/office/drawing/2016/5/9/chartex" xmlns:cx4="http://schemas.microsoft.com/office/drawing/2016/5/10/chartex" xmlns:cx5="http://schemas.microsoft.com/office/drawing/2016/5/11/chartex" xmlns:cx6="http://schemas.microsoft.com/office/drawing/2016/5/12/chartex" xmlns:cx7="http://schemas.microsoft.com/office/drawing/2016/5/13/chartex" xmlns:cx8="http://schemas.microsoft.com/office/drawing/2016/5/14/chartex" xmlns:mc="http://schemas.openxmlformats.org/markup-compatibility/2006" xmlns:aink="http://schemas.microsoft.com/office/drawing/2016/ink" xmlns:am3d="http://schemas.microsoft.com/office/drawing/2017/model3d" xmlns:o="urn:schemas-microsoft-com:office:office" xmlns:oel="http://schemas.microsoft.com/office/2019/extlst" xmlns:r="http://schemas.openxmlformats.org/officeDocument/2006/relationships" xmlns:m="http://schemas.openxmlformats.org/officeDocument/2006/math" xmlns:v="urn:schemas-microsoft-com:vml" xmlns:wp14="http://schemas.microsoft.com/office/word/2010/wordprocessingDrawing" xmlns:wp="http://schemas.openxmlformats.org/drawingml/2006/wordprocessingDrawing" xmlns:w10="urn:schemas-microsoft-com:office:word" xmlns:w="http://schemas.openxmlformats.org/wordprocessingml/2006/main" xmlns:w14="http://schemas.microsoft.com/office/word/2010/wordml" xmlns:w15="http://schemas.microsoft.com/office/word/2012/wordml" xmlns:w16cex="http://schemas.microsoft.com/office/word/2018/wordml/cex" xmlns:w16cid="http://schemas.microsoft.com/office/word/2016/wordml/cid" xmlns:w16="http://schemas.microsoft.com/office/word/2018/wordml" xmlns:w16du="http://schemas.microsoft.com/office/word/2023/wordml/word16du" xmlns:w16sdtdh="http://schemas.microsoft.com/office/word/2020/wordml/sdtdatahash" xmlns:w16se="http://schemas.microsoft.com/office/word/2015/wordml/symex" xmlns:wpg="http://schemas.microsoft.com/office/word/2010/wordprocessingGroup" xmlns:wpi="http://schemas.microsoft.com/office/word/2010/wordprocessingInk" xmlns:wne="http://schemas.microsoft.com/office/word/2006/wordml" xmlns:wps="http://schemas.microsoft.com/office/word/2010/wordprocessingShape" mc:Ignorable="w14 w15 w16se w16cid w16 w16cex w16sdtdh wp14">
+  <w:abstractNum w:abstractNumId="0" w15:restartNumberingAfterBreak="0">
+    <w:nsid w:val="1B9F6979"/>
+    <w:multiLevelType w:val="hybridMultilevel"/>
+    <w:tmpl w:val="AAE46CD6"/>
+    <w:lvl w:ilvl="0" w:tplc="0416000F">
+      <w:start w:val="1"/>
+      <w:numFmt w:val="decimal"/>
+      <w:lvlText w:val="%1."/>
+      <w:lvlJc w:val="left"/>
+      <w:pPr>
+        <w:ind w:left="720" w:hanging="360"/>
+      </w:pPr>
+      <w:rPr>
+        <w:rFonts w:hint="default"/>
+      </w:rPr>
+    </w:lvl>
+    <w:lvl w:ilvl="1" w:tplc="04160019" w:tentative="1">
+      <w:start w:val="1"/>
+      <w:numFmt w:val="lowerLetter"/>
+      <w:lvlText w:val="%2."/>
+      <w:lvlJc w:val="left"/>
+      <w:pPr>
+        <w:ind w:left="1440" w:hanging="360"/>
+      </w:pPr>
+    </w:lvl>
+    <w:lvl w:ilvl="2" w:tplc="0416001B" w:tentative="1">
+      <w:start w:val="1"/>
+      <w:numFmt w:val="lowerRoman"/>
+      <w:lvlText w:val="%3."/>
+      <w:lvlJc w:val="right"/>
+      <w:pPr>
+        <w:ind w:left="2160" w:hanging="180"/>
+      </w:pPr>
+    </w:lvl>
+    <w:lvl w:ilvl="3" w:tplc="0416000F" w:tentative="1">
+      <w:start w:val="1"/>
+      <w:numFmt w:val="decimal"/>
+      <w:lvlText w:val="%4."/>
+      <w:lvlJc w:val="left"/>
+      <w:pPr>
+        <w:ind w:left="2880" w:hanging="360"/>
+      </w:pPr>
+    </w:lvl>
+    <w:lvl w:ilvl="4" w:tplc="04160019" w:tentative="1">
+      <w:start w:val="1"/>
+      <w:numFmt w:val="lowerLetter"/>
+      <w:lvlText w:val="%5."/>
+      <w:lvlJc w:val="left"/>
+      <w:pPr>
+        <w:ind w:left="3600" w:hanging="360"/>
+      </w:pPr>
+    </w:lvl>
+    <w:lvl w:ilvl="5" w:tplc="0416001B" w:tentative="1">
+      <w:start w:val="1"/>
+      <w:numFmt w:val="lowerRoman"/>
+      <w:lvlText w:val="%6."/>
+      <w:lvlJc w:val="right"/>
+      <w:pPr>
+        <w:ind w:left="4320" w:hanging="180"/>
+      </w:pPr>
+    </w:lvl>
+    <w:lvl w:ilvl="6" w:tplc="0416000F" w:tentative="1">
+      <w:start w:val="1"/>
+      <w:numFmt w:val="decimal"/>
+      <w:lvlText w:val="%7."/>
+      <w:lvlJc w:val="left"/>
+      <w:pPr>
+        <w:ind w:left="5040" w:hanging="360"/>
+      </w:pPr>
+    </w:lvl>
+    <w:lvl w:ilvl="7" w:tplc="04160019" w:tentative="1">
+      <w:start w:val="1"/>
+      <w:numFmt w:val="lowerLetter"/>
+      <w:lvlText w:val="%8."/>
+      <w:lvlJc w:val="left"/>
+      <w:pPr>
+        <w:ind w:left="5760" w:hanging="360"/>
+      </w:pPr>
+    </w:lvl>
+    <w:lvl w:ilvl="8" w:tplc="0416001B" w:tentative="1">
+      <w:start w:val="1"/>
+      <w:numFmt w:val="lowerRoman"/>
+      <w:lvlText w:val="%9."/>
+      <w:lvlJc w:val="right"/>
+      <w:pPr>
+        <w:ind w:left="6480" w:hanging="180"/>
+      </w:pPr>
+    </w:lvl>
+  </w:abstractNum>
+  <w:num w:numId="1" w16cid:durableId="982851531">
+    <w:abstractNumId w:val="0"/>
+  </w:num>
+</w:numbering>
 </file>
 
 <file path=word/styles.xml><?xml version="1.0" encoding="utf-8"?>
@@ -510,6 +1390,17 @@
     <w:semiHidden/>
     <w:unhideWhenUsed/>
   </w:style>
+  <w:style w:type="paragraph" w:styleId="PargrafodaLista">
+    <w:name w:val="List Paragraph"/>
+    <w:basedOn w:val="Normal"/>
+    <w:uiPriority w:val="34"/>
+    <w:qFormat/>
+    <w:rsid w:val="00E72395"/>
+    <w:pPr>
+      <w:ind w:left="720"/>
+      <w:contextualSpacing/>
+    </w:pPr>
+  </w:style>
 </w:styles>
 </file>
 
@@ -806,4 +1697,16 @@
     </a:ext>
   </a:extLst>
 </a:theme>
+</file>
+
+<file path=customXml/item1.xml><?xml version="1.0" encoding="utf-8"?>
+<b:Sources xmlns:b="http://schemas.openxmlformats.org/officeDocument/2006/bibliography" xmlns="http://schemas.openxmlformats.org/officeDocument/2006/bibliography" SelectedStyle="\APASixthEditionOfficeOnline.xsl" StyleName="APA" Version="6"/>
+</file>
+
+<file path=customXml/itemProps1.xml><?xml version="1.0" encoding="utf-8"?>
+<ds:datastoreItem xmlns:ds="http://schemas.openxmlformats.org/officeDocument/2006/customXml" ds:itemID="{405E30F3-EF0D-4CCA-B2BA-D7788FCC4D04}">
+  <ds:schemaRefs>
+    <ds:schemaRef ds:uri="http://schemas.openxmlformats.org/officeDocument/2006/bibliography"/>
+  </ds:schemaRefs>
+</ds:datastoreItem>
 </file>
</xml_diff>

<commit_message>
Finalizado 1 - documentação técnica
</commit_message>
<xml_diff>
--- a/Documentação/documentação.docx
+++ b/Documentação/documentação.docx
@@ -49,15 +49,21 @@
       <w:pPr>
         <w:rPr>
           <w:rFonts w:ascii="Arial" w:hAnsi="Arial" w:cs="Arial"/>
-          <w:sz w:val="24"/>
-          <w:szCs w:val="24"/>
-        </w:rPr>
-      </w:pPr>
-      <w:r>
-        <w:rPr>
-          <w:rFonts w:ascii="Arial" w:hAnsi="Arial" w:cs="Arial"/>
-          <w:sz w:val="24"/>
-          <w:szCs w:val="24"/>
+          <w:b/>
+          <w:bCs/>
+          <w:sz w:val="24"/>
+          <w:szCs w:val="24"/>
+          <w:u w:val="single"/>
+        </w:rPr>
+      </w:pPr>
+      <w:r>
+        <w:rPr>
+          <w:rFonts w:ascii="Arial" w:hAnsi="Arial" w:cs="Arial"/>
+          <w:b/>
+          <w:bCs/>
+          <w:sz w:val="24"/>
+          <w:szCs w:val="24"/>
+          <w:u w:val="single"/>
         </w:rPr>
         <w:t>Introdução ao desenvolvimento de API</w:t>
       </w:r>
@@ -133,13 +139,17 @@
       <w:pPr>
         <w:rPr>
           <w:rFonts w:ascii="Arial" w:hAnsi="Arial" w:cs="Arial"/>
-          <w:sz w:val="24"/>
-          <w:szCs w:val="24"/>
-        </w:rPr>
-      </w:pPr>
-      <w:r>
-        <w:rPr>
-          <w:rFonts w:ascii="Arial" w:hAnsi="Arial" w:cs="Arial"/>
+          <w:b/>
+          <w:bCs/>
+          <w:sz w:val="24"/>
+          <w:szCs w:val="24"/>
+        </w:rPr>
+      </w:pPr>
+      <w:r>
+        <w:rPr>
+          <w:rFonts w:ascii="Arial" w:hAnsi="Arial" w:cs="Arial"/>
+          <w:b/>
+          <w:bCs/>
           <w:sz w:val="24"/>
           <w:szCs w:val="24"/>
         </w:rPr>
@@ -401,16 +411,7 @@
           <w:sz w:val="24"/>
           <w:szCs w:val="24"/>
         </w:rPr>
-        <w:t>|</w:t>
-      </w:r>
-      <w:proofErr w:type="gramStart"/>
-      <w:r>
-        <w:rPr>
-          <w:rFonts w:ascii="Arial" w:hAnsi="Arial" w:cs="Arial"/>
-          <w:sz w:val="24"/>
-          <w:szCs w:val="24"/>
-        </w:rPr>
-        <w:t>_.</w:t>
+        <w:t>|_.</w:t>
       </w:r>
       <w:proofErr w:type="spellStart"/>
       <w:r>
@@ -422,7 +423,6 @@
         <w:t>gitignore</w:t>
       </w:r>
       <w:proofErr w:type="spellEnd"/>
-      <w:proofErr w:type="gramEnd"/>
     </w:p>
     <w:p>
       <w:pPr>
@@ -561,18 +561,33 @@
       <w:pPr>
         <w:rPr>
           <w:rFonts w:ascii="Arial" w:hAnsi="Arial" w:cs="Arial"/>
-          <w:sz w:val="24"/>
-          <w:szCs w:val="24"/>
-        </w:rPr>
-      </w:pPr>
-      <w:r>
-        <w:rPr>
-          <w:rFonts w:ascii="Arial" w:hAnsi="Arial" w:cs="Arial"/>
+          <w:b/>
+          <w:bCs/>
+          <w:sz w:val="24"/>
+          <w:szCs w:val="24"/>
+        </w:rPr>
+      </w:pPr>
+      <w:r>
+        <w:rPr>
+          <w:rFonts w:ascii="Arial" w:hAnsi="Arial" w:cs="Arial"/>
+          <w:b/>
+          <w:bCs/>
           <w:sz w:val="24"/>
           <w:szCs w:val="24"/>
         </w:rPr>
         <w:t>Configurações de ambiente</w:t>
       </w:r>
+    </w:p>
+    <w:p>
+      <w:pPr>
+        <w:rPr>
+          <w:rFonts w:ascii="Arial" w:hAnsi="Arial" w:cs="Arial"/>
+          <w:b/>
+          <w:bCs/>
+          <w:sz w:val="24"/>
+          <w:szCs w:val="24"/>
+        </w:rPr>
+      </w:pPr>
     </w:p>
     <w:p>
       <w:pPr>
@@ -616,7 +631,7 @@
     </w:p>
     <w:p>
       <w:pPr>
-        <w:ind w:left="708"/>
+        <w:ind w:left="1416"/>
         <w:rPr>
           <w:rFonts w:ascii="Arial" w:hAnsi="Arial" w:cs="Arial"/>
           <w:sz w:val="20"/>
@@ -644,7 +659,7 @@
     </w:p>
     <w:p>
       <w:pPr>
-        <w:ind w:left="708"/>
+        <w:ind w:left="1416"/>
         <w:rPr>
           <w:rFonts w:ascii="Arial" w:hAnsi="Arial" w:cs="Arial"/>
           <w:sz w:val="20"/>
@@ -662,7 +677,7 @@
     </w:p>
     <w:p>
       <w:pPr>
-        <w:ind w:left="708"/>
+        <w:ind w:left="1416"/>
         <w:rPr>
           <w:rFonts w:ascii="Arial" w:hAnsi="Arial" w:cs="Arial"/>
           <w:sz w:val="20"/>
@@ -680,7 +695,7 @@
     </w:p>
     <w:p>
       <w:pPr>
-        <w:ind w:left="708"/>
+        <w:ind w:left="1416"/>
         <w:rPr>
           <w:rFonts w:ascii="Arial" w:hAnsi="Arial" w:cs="Arial"/>
           <w:sz w:val="20"/>
@@ -708,42 +723,370 @@
     </w:p>
     <w:p>
       <w:pPr>
-        <w:ind w:left="708"/>
-        <w:rPr>
-          <w:rFonts w:ascii="Arial" w:hAnsi="Arial" w:cs="Arial"/>
-          <w:sz w:val="24"/>
-          <w:szCs w:val="24"/>
-        </w:rPr>
-      </w:pPr>
-      <w:r>
-        <w:rPr>
-          <w:rFonts w:ascii="Arial" w:hAnsi="Arial" w:cs="Arial"/>
-          <w:sz w:val="20"/>
-          <w:szCs w:val="20"/>
-        </w:rPr>
-        <w:t>PORT=5000</w:t>
-      </w:r>
-    </w:p>
-    <w:p>
-      <w:pPr>
-        <w:rPr>
-          <w:rFonts w:ascii="Arial" w:hAnsi="Arial" w:cs="Arial"/>
-          <w:sz w:val="24"/>
-          <w:szCs w:val="24"/>
-        </w:rPr>
-      </w:pPr>
-    </w:p>
-    <w:p>
-      <w:pPr>
-        <w:rPr>
-          <w:rFonts w:ascii="Arial" w:hAnsi="Arial" w:cs="Arial"/>
-          <w:sz w:val="24"/>
-          <w:szCs w:val="24"/>
-        </w:rPr>
-      </w:pPr>
-      <w:r>
-        <w:rPr>
-          <w:rFonts w:ascii="Arial" w:hAnsi="Arial" w:cs="Arial"/>
+        <w:ind w:left="1416"/>
+        <w:rPr>
+          <w:rFonts w:ascii="Arial" w:hAnsi="Arial" w:cs="Arial"/>
+          <w:sz w:val="20"/>
+          <w:szCs w:val="20"/>
+        </w:rPr>
+      </w:pPr>
+      <w:r>
+        <w:rPr>
+          <w:rFonts w:ascii="Arial" w:hAnsi="Arial" w:cs="Arial"/>
+          <w:sz w:val="20"/>
+          <w:szCs w:val="20"/>
+        </w:rPr>
+        <w:t>PORT=500</w:t>
+      </w:r>
+      <w:r>
+        <w:rPr>
+          <w:rFonts w:ascii="Arial" w:hAnsi="Arial" w:cs="Arial"/>
+          <w:sz w:val="20"/>
+          <w:szCs w:val="20"/>
+        </w:rPr>
+        <w:t>0</w:t>
+      </w:r>
+    </w:p>
+    <w:p>
+      <w:pPr>
+        <w:ind w:left="1416"/>
+        <w:rPr>
+          <w:rFonts w:ascii="Arial" w:hAnsi="Arial" w:cs="Arial"/>
+          <w:sz w:val="20"/>
+          <w:szCs w:val="20"/>
+        </w:rPr>
+      </w:pPr>
+    </w:p>
+    <w:p>
+      <w:pPr>
+        <w:pStyle w:val="PargrafodaLista"/>
+        <w:numPr>
+          <w:ilvl w:val="0"/>
+          <w:numId w:val="1"/>
+        </w:numPr>
+        <w:rPr>
+          <w:rFonts w:ascii="Arial" w:hAnsi="Arial" w:cs="Arial"/>
+          <w:sz w:val="24"/>
+          <w:szCs w:val="24"/>
+        </w:rPr>
+      </w:pPr>
+      <w:r>
+        <w:rPr>
+          <w:rFonts w:ascii="Arial" w:hAnsi="Arial" w:cs="Arial"/>
+          <w:sz w:val="24"/>
+          <w:szCs w:val="24"/>
+        </w:rPr>
+        <w:lastRenderedPageBreak/>
+        <w:t>Dependências</w:t>
+      </w:r>
+    </w:p>
+    <w:p>
+      <w:pPr>
+        <w:pStyle w:val="PargrafodaLista"/>
+        <w:rPr>
+          <w:rFonts w:ascii="Arial" w:hAnsi="Arial" w:cs="Arial"/>
+          <w:sz w:val="24"/>
+          <w:szCs w:val="24"/>
+        </w:rPr>
+      </w:pPr>
+      <w:r>
+        <w:rPr>
+          <w:rFonts w:ascii="Arial" w:hAnsi="Arial" w:cs="Arial"/>
+          <w:sz w:val="24"/>
+          <w:szCs w:val="24"/>
+        </w:rPr>
+        <w:t xml:space="preserve">As dependências se referem a </w:t>
+      </w:r>
+      <w:r>
+        <w:rPr>
+          <w:rFonts w:ascii="Arial" w:hAnsi="Arial" w:cs="Arial"/>
+          <w:sz w:val="24"/>
+          <w:szCs w:val="24"/>
+        </w:rPr>
+        <w:t xml:space="preserve">extensões e bibliotecas que foram utilizadas e são essenciais para a construção da aplicação que interliga as ações do usuário com movimentações fazendo uso das requisições HTTP. </w:t>
+      </w:r>
+      <w:r>
+        <w:rPr>
+          <w:rFonts w:ascii="Arial" w:hAnsi="Arial" w:cs="Arial"/>
+          <w:sz w:val="24"/>
+          <w:szCs w:val="24"/>
+        </w:rPr>
+        <w:t>Desta forma teremos:</w:t>
+      </w:r>
+    </w:p>
+    <w:p>
+      <w:pPr>
+        <w:pStyle w:val="PargrafodaLista"/>
+        <w:rPr>
+          <w:rFonts w:ascii="Arial" w:hAnsi="Arial" w:cs="Arial"/>
+          <w:sz w:val="24"/>
+          <w:szCs w:val="24"/>
+        </w:rPr>
+      </w:pPr>
+    </w:p>
+    <w:p>
+      <w:pPr>
+        <w:pStyle w:val="PargrafodaLista"/>
+        <w:rPr>
+          <w:rFonts w:ascii="Arial" w:hAnsi="Arial" w:cs="Arial"/>
+          <w:sz w:val="20"/>
+          <w:szCs w:val="20"/>
+        </w:rPr>
+      </w:pPr>
+      <w:proofErr w:type="spellStart"/>
+      <w:r>
+        <w:rPr>
+          <w:rFonts w:ascii="Arial" w:hAnsi="Arial" w:cs="Arial"/>
+          <w:sz w:val="20"/>
+          <w:szCs w:val="20"/>
+        </w:rPr>
+        <w:t>Npm</w:t>
+      </w:r>
+      <w:proofErr w:type="spellEnd"/>
+      <w:r>
+        <w:rPr>
+          <w:rFonts w:ascii="Arial" w:hAnsi="Arial" w:cs="Arial"/>
+          <w:sz w:val="20"/>
+          <w:szCs w:val="20"/>
+        </w:rPr>
+        <w:t xml:space="preserve"> </w:t>
+      </w:r>
+      <w:proofErr w:type="spellStart"/>
+      <w:r>
+        <w:rPr>
+          <w:rFonts w:ascii="Arial" w:hAnsi="Arial" w:cs="Arial"/>
+          <w:sz w:val="20"/>
+          <w:szCs w:val="20"/>
+        </w:rPr>
+        <w:t>init</w:t>
+      </w:r>
+      <w:proofErr w:type="spellEnd"/>
+      <w:r>
+        <w:rPr>
+          <w:rFonts w:ascii="Arial" w:hAnsi="Arial" w:cs="Arial"/>
+          <w:sz w:val="20"/>
+          <w:szCs w:val="20"/>
+        </w:rPr>
+        <w:t xml:space="preserve"> -y</w:t>
+      </w:r>
+    </w:p>
+    <w:p>
+      <w:pPr>
+        <w:pStyle w:val="PargrafodaLista"/>
+        <w:rPr>
+          <w:rFonts w:ascii="Arial" w:hAnsi="Arial" w:cs="Arial"/>
+          <w:sz w:val="20"/>
+          <w:szCs w:val="20"/>
+        </w:rPr>
+      </w:pPr>
+      <w:proofErr w:type="spellStart"/>
+      <w:r>
+        <w:rPr>
+          <w:rFonts w:ascii="Arial" w:hAnsi="Arial" w:cs="Arial"/>
+          <w:sz w:val="20"/>
+          <w:szCs w:val="20"/>
+        </w:rPr>
+        <w:t>Npm</w:t>
+      </w:r>
+      <w:proofErr w:type="spellEnd"/>
+      <w:r>
+        <w:rPr>
+          <w:rFonts w:ascii="Arial" w:hAnsi="Arial" w:cs="Arial"/>
+          <w:sz w:val="20"/>
+          <w:szCs w:val="20"/>
+        </w:rPr>
+        <w:t xml:space="preserve"> </w:t>
+      </w:r>
+      <w:proofErr w:type="spellStart"/>
+      <w:r>
+        <w:rPr>
+          <w:rFonts w:ascii="Arial" w:hAnsi="Arial" w:cs="Arial"/>
+          <w:sz w:val="20"/>
+          <w:szCs w:val="20"/>
+        </w:rPr>
+        <w:t>install</w:t>
+      </w:r>
+      <w:proofErr w:type="spellEnd"/>
+      <w:r>
+        <w:rPr>
+          <w:rFonts w:ascii="Arial" w:hAnsi="Arial" w:cs="Arial"/>
+          <w:sz w:val="20"/>
+          <w:szCs w:val="20"/>
+        </w:rPr>
+        <w:t xml:space="preserve"> </w:t>
+      </w:r>
+      <w:proofErr w:type="spellStart"/>
+      <w:r>
+        <w:rPr>
+          <w:rFonts w:ascii="Arial" w:hAnsi="Arial" w:cs="Arial"/>
+          <w:sz w:val="20"/>
+          <w:szCs w:val="20"/>
+        </w:rPr>
+        <w:t>cors</w:t>
+      </w:r>
+      <w:proofErr w:type="spellEnd"/>
+      <w:r>
+        <w:rPr>
+          <w:rFonts w:ascii="Arial" w:hAnsi="Arial" w:cs="Arial"/>
+          <w:sz w:val="20"/>
+          <w:szCs w:val="20"/>
+        </w:rPr>
+        <w:t xml:space="preserve"> body-parser </w:t>
+      </w:r>
+      <w:proofErr w:type="spellStart"/>
+      <w:r>
+        <w:rPr>
+          <w:rFonts w:ascii="Arial" w:hAnsi="Arial" w:cs="Arial"/>
+          <w:sz w:val="20"/>
+          <w:szCs w:val="20"/>
+        </w:rPr>
+        <w:t>dotenv</w:t>
+      </w:r>
+      <w:proofErr w:type="spellEnd"/>
+      <w:r>
+        <w:rPr>
+          <w:rFonts w:ascii="Arial" w:hAnsi="Arial" w:cs="Arial"/>
+          <w:sz w:val="20"/>
+          <w:szCs w:val="20"/>
+        </w:rPr>
+        <w:t xml:space="preserve"> </w:t>
+      </w:r>
+      <w:proofErr w:type="spellStart"/>
+      <w:r>
+        <w:rPr>
+          <w:rFonts w:ascii="Arial" w:hAnsi="Arial" w:cs="Arial"/>
+          <w:sz w:val="20"/>
+          <w:szCs w:val="20"/>
+        </w:rPr>
+        <w:t>express</w:t>
+      </w:r>
+      <w:proofErr w:type="spellEnd"/>
+    </w:p>
+    <w:p>
+      <w:pPr>
+        <w:pStyle w:val="PargrafodaLista"/>
+        <w:rPr>
+          <w:rFonts w:ascii="Arial" w:hAnsi="Arial" w:cs="Arial"/>
+          <w:sz w:val="20"/>
+          <w:szCs w:val="20"/>
+        </w:rPr>
+      </w:pPr>
+      <w:proofErr w:type="spellStart"/>
+      <w:r>
+        <w:rPr>
+          <w:rFonts w:ascii="Arial" w:hAnsi="Arial" w:cs="Arial"/>
+          <w:sz w:val="20"/>
+          <w:szCs w:val="20"/>
+        </w:rPr>
+        <w:t>Npm</w:t>
+      </w:r>
+      <w:proofErr w:type="spellEnd"/>
+      <w:r>
+        <w:rPr>
+          <w:rFonts w:ascii="Arial" w:hAnsi="Arial" w:cs="Arial"/>
+          <w:sz w:val="20"/>
+          <w:szCs w:val="20"/>
+        </w:rPr>
+        <w:t xml:space="preserve"> </w:t>
+      </w:r>
+      <w:proofErr w:type="spellStart"/>
+      <w:r>
+        <w:rPr>
+          <w:rFonts w:ascii="Arial" w:hAnsi="Arial" w:cs="Arial"/>
+          <w:sz w:val="20"/>
+          <w:szCs w:val="20"/>
+        </w:rPr>
+        <w:t>install</w:t>
+      </w:r>
+      <w:proofErr w:type="spellEnd"/>
+      <w:r>
+        <w:rPr>
+          <w:rFonts w:ascii="Arial" w:hAnsi="Arial" w:cs="Arial"/>
+          <w:sz w:val="20"/>
+          <w:szCs w:val="20"/>
+        </w:rPr>
+        <w:t xml:space="preserve"> </w:t>
+      </w:r>
+      <w:proofErr w:type="spellStart"/>
+      <w:r>
+        <w:rPr>
+          <w:rFonts w:ascii="Arial" w:hAnsi="Arial" w:cs="Arial"/>
+          <w:sz w:val="20"/>
+          <w:szCs w:val="20"/>
+        </w:rPr>
+        <w:t>nodemon</w:t>
+      </w:r>
+      <w:proofErr w:type="spellEnd"/>
+      <w:r>
+        <w:rPr>
+          <w:rFonts w:ascii="Arial" w:hAnsi="Arial" w:cs="Arial"/>
+          <w:sz w:val="20"/>
+          <w:szCs w:val="20"/>
+        </w:rPr>
+        <w:t xml:space="preserve"> –</w:t>
+      </w:r>
+      <w:proofErr w:type="spellStart"/>
+      <w:r>
+        <w:rPr>
+          <w:rFonts w:ascii="Arial" w:hAnsi="Arial" w:cs="Arial"/>
+          <w:sz w:val="20"/>
+          <w:szCs w:val="20"/>
+        </w:rPr>
+        <w:t>save</w:t>
+      </w:r>
+      <w:proofErr w:type="spellEnd"/>
+      <w:r>
+        <w:rPr>
+          <w:rFonts w:ascii="Arial" w:hAnsi="Arial" w:cs="Arial"/>
+          <w:sz w:val="20"/>
+          <w:szCs w:val="20"/>
+        </w:rPr>
+        <w:t>--</w:t>
+      </w:r>
+      <w:proofErr w:type="spellStart"/>
+      <w:r>
+        <w:rPr>
+          <w:rFonts w:ascii="Arial" w:hAnsi="Arial" w:cs="Arial"/>
+          <w:sz w:val="20"/>
+          <w:szCs w:val="20"/>
+        </w:rPr>
+        <w:t>dev</w:t>
+      </w:r>
+      <w:proofErr w:type="spellEnd"/>
+    </w:p>
+    <w:p>
+      <w:pPr>
+        <w:pStyle w:val="PargrafodaLista"/>
+        <w:rPr>
+          <w:rFonts w:ascii="Arial" w:hAnsi="Arial" w:cs="Arial"/>
+          <w:sz w:val="24"/>
+          <w:szCs w:val="24"/>
+        </w:rPr>
+      </w:pPr>
+      <w:r>
+        <w:rPr>
+          <w:rFonts w:ascii="Arial" w:hAnsi="Arial" w:cs="Arial"/>
+          <w:sz w:val="24"/>
+          <w:szCs w:val="24"/>
+        </w:rPr>
+        <w:t xml:space="preserve"> </w:t>
+      </w:r>
+    </w:p>
+    <w:p>
+      <w:pPr>
+        <w:rPr>
+          <w:rFonts w:ascii="Arial" w:hAnsi="Arial" w:cs="Arial"/>
+          <w:b/>
+          <w:bCs/>
+          <w:sz w:val="24"/>
+          <w:szCs w:val="24"/>
+        </w:rPr>
+      </w:pPr>
+      <w:r>
+        <w:rPr>
+          <w:rFonts w:ascii="Arial" w:hAnsi="Arial" w:cs="Arial"/>
+          <w:b/>
+          <w:bCs/>
           <w:sz w:val="24"/>
           <w:szCs w:val="24"/>
         </w:rPr>
@@ -758,18 +1101,1162 @@
           <w:szCs w:val="24"/>
         </w:rPr>
       </w:pPr>
-    </w:p>
-    <w:p>
-      <w:pPr>
-        <w:rPr>
-          <w:rFonts w:ascii="Arial" w:hAnsi="Arial" w:cs="Arial"/>
-          <w:sz w:val="24"/>
-          <w:szCs w:val="24"/>
-        </w:rPr>
-      </w:pPr>
-      <w:r>
-        <w:rPr>
-          <w:rFonts w:ascii="Arial" w:hAnsi="Arial" w:cs="Arial"/>
+      <w:r>
+        <w:rPr>
+          <w:rFonts w:ascii="Arial" w:hAnsi="Arial" w:cs="Arial"/>
+          <w:sz w:val="24"/>
+          <w:szCs w:val="24"/>
+        </w:rPr>
+        <w:tab/>
+        <w:t xml:space="preserve">Na </w:t>
+      </w:r>
+      <w:r>
+        <w:rPr>
+          <w:rFonts w:ascii="Arial" w:hAnsi="Arial" w:cs="Arial"/>
+          <w:sz w:val="24"/>
+          <w:szCs w:val="24"/>
+        </w:rPr>
+        <w:t>estruturação do banco de dados teremos apenas a tabela de “</w:t>
+      </w:r>
+      <w:proofErr w:type="spellStart"/>
+      <w:r>
+        <w:rPr>
+          <w:rFonts w:ascii="Arial" w:hAnsi="Arial" w:cs="Arial"/>
+          <w:sz w:val="24"/>
+          <w:szCs w:val="24"/>
+        </w:rPr>
+        <w:t>products</w:t>
+      </w:r>
+      <w:proofErr w:type="spellEnd"/>
+      <w:r>
+        <w:rPr>
+          <w:rFonts w:ascii="Arial" w:hAnsi="Arial" w:cs="Arial"/>
+          <w:sz w:val="24"/>
+          <w:szCs w:val="24"/>
+        </w:rPr>
+        <w:t>”, na seguinte estrutura:</w:t>
+      </w:r>
+    </w:p>
+    <w:p>
+      <w:pPr>
+        <w:rPr>
+          <w:rFonts w:ascii="Consolas" w:hAnsi="Consolas" w:cs="Arial"/>
+          <w:sz w:val="20"/>
+          <w:szCs w:val="20"/>
+        </w:rPr>
+      </w:pPr>
+      <w:r>
+        <w:rPr>
+          <w:rFonts w:ascii="Arial" w:hAnsi="Arial" w:cs="Arial"/>
+          <w:sz w:val="24"/>
+          <w:szCs w:val="24"/>
+        </w:rPr>
+        <w:tab/>
+      </w:r>
+      <w:r>
+        <w:rPr>
+          <w:rFonts w:ascii="Consolas" w:hAnsi="Consolas" w:cs="Arial"/>
+          <w:sz w:val="20"/>
+          <w:szCs w:val="20"/>
+        </w:rPr>
+        <w:t>-- ATIVIDADE PROPOSTA - CONSTRUÇÃO DE API</w:t>
+      </w:r>
+    </w:p>
+    <w:p>
+      <w:pPr>
+        <w:rPr>
+          <w:rFonts w:ascii="Consolas" w:hAnsi="Consolas" w:cs="Arial"/>
+          <w:sz w:val="20"/>
+          <w:szCs w:val="20"/>
+        </w:rPr>
+      </w:pPr>
+      <w:proofErr w:type="spellStart"/>
+      <w:r>
+        <w:rPr>
+          <w:rFonts w:ascii="Consolas" w:hAnsi="Consolas" w:cs="Arial"/>
+          <w:sz w:val="20"/>
+          <w:szCs w:val="20"/>
+        </w:rPr>
+        <w:t>create</w:t>
+      </w:r>
+      <w:proofErr w:type="spellEnd"/>
+      <w:r>
+        <w:rPr>
+          <w:rFonts w:ascii="Consolas" w:hAnsi="Consolas" w:cs="Arial"/>
+          <w:sz w:val="20"/>
+          <w:szCs w:val="20"/>
+        </w:rPr>
+        <w:t xml:space="preserve"> </w:t>
+      </w:r>
+      <w:proofErr w:type="spellStart"/>
+      <w:r>
+        <w:rPr>
+          <w:rFonts w:ascii="Consolas" w:hAnsi="Consolas" w:cs="Arial"/>
+          <w:sz w:val="20"/>
+          <w:szCs w:val="20"/>
+        </w:rPr>
+        <w:t>database</w:t>
+      </w:r>
+      <w:proofErr w:type="spellEnd"/>
+      <w:r>
+        <w:rPr>
+          <w:rFonts w:ascii="Consolas" w:hAnsi="Consolas" w:cs="Arial"/>
+          <w:sz w:val="20"/>
+          <w:szCs w:val="20"/>
+        </w:rPr>
+        <w:t xml:space="preserve"> </w:t>
+      </w:r>
+      <w:proofErr w:type="spellStart"/>
+      <w:r>
+        <w:rPr>
+          <w:rFonts w:ascii="Consolas" w:hAnsi="Consolas" w:cs="Arial"/>
+          <w:sz w:val="20"/>
+          <w:szCs w:val="20"/>
+        </w:rPr>
+        <w:t>inventory_db</w:t>
+      </w:r>
+      <w:proofErr w:type="spellEnd"/>
+      <w:r>
+        <w:rPr>
+          <w:rFonts w:ascii="Consolas" w:hAnsi="Consolas" w:cs="Arial"/>
+          <w:sz w:val="20"/>
+          <w:szCs w:val="20"/>
+        </w:rPr>
+        <w:t>;</w:t>
+      </w:r>
+    </w:p>
+    <w:p>
+      <w:pPr>
+        <w:rPr>
+          <w:rFonts w:ascii="Consolas" w:hAnsi="Consolas" w:cs="Arial"/>
+          <w:sz w:val="20"/>
+          <w:szCs w:val="20"/>
+        </w:rPr>
+      </w:pPr>
+      <w:r>
+        <w:rPr>
+          <w:rFonts w:ascii="Consolas" w:hAnsi="Consolas" w:cs="Arial"/>
+          <w:sz w:val="20"/>
+          <w:szCs w:val="20"/>
+        </w:rPr>
+        <w:t xml:space="preserve">USE </w:t>
+      </w:r>
+      <w:proofErr w:type="spellStart"/>
+      <w:r>
+        <w:rPr>
+          <w:rFonts w:ascii="Consolas" w:hAnsi="Consolas" w:cs="Arial"/>
+          <w:sz w:val="20"/>
+          <w:szCs w:val="20"/>
+        </w:rPr>
+        <w:t>inventory_db</w:t>
+      </w:r>
+      <w:proofErr w:type="spellEnd"/>
+      <w:r>
+        <w:rPr>
+          <w:rFonts w:ascii="Consolas" w:hAnsi="Consolas" w:cs="Arial"/>
+          <w:sz w:val="20"/>
+          <w:szCs w:val="20"/>
+        </w:rPr>
+        <w:t>;</w:t>
+      </w:r>
+    </w:p>
+    <w:p>
+      <w:pPr>
+        <w:rPr>
+          <w:rFonts w:ascii="Consolas" w:hAnsi="Consolas" w:cs="Arial"/>
+          <w:sz w:val="20"/>
+          <w:szCs w:val="20"/>
+        </w:rPr>
+      </w:pPr>
+    </w:p>
+    <w:p>
+      <w:pPr>
+        <w:rPr>
+          <w:rFonts w:ascii="Consolas" w:hAnsi="Consolas" w:cs="Arial"/>
+          <w:sz w:val="20"/>
+          <w:szCs w:val="20"/>
+        </w:rPr>
+      </w:pPr>
+      <w:r>
+        <w:rPr>
+          <w:rFonts w:ascii="Consolas" w:hAnsi="Consolas" w:cs="Arial"/>
+          <w:sz w:val="20"/>
+          <w:szCs w:val="20"/>
+        </w:rPr>
+        <w:t xml:space="preserve">-- criando a tabela </w:t>
+      </w:r>
+      <w:proofErr w:type="spellStart"/>
+      <w:r>
+        <w:rPr>
+          <w:rFonts w:ascii="Consolas" w:hAnsi="Consolas" w:cs="Arial"/>
+          <w:sz w:val="20"/>
+          <w:szCs w:val="20"/>
+        </w:rPr>
+        <w:t>products</w:t>
+      </w:r>
+      <w:proofErr w:type="spellEnd"/>
+    </w:p>
+    <w:p>
+      <w:pPr>
+        <w:rPr>
+          <w:rFonts w:ascii="Consolas" w:hAnsi="Consolas" w:cs="Arial"/>
+          <w:sz w:val="20"/>
+          <w:szCs w:val="20"/>
+        </w:rPr>
+      </w:pPr>
+      <w:r>
+        <w:rPr>
+          <w:rFonts w:ascii="Consolas" w:hAnsi="Consolas" w:cs="Arial"/>
+          <w:sz w:val="20"/>
+          <w:szCs w:val="20"/>
+        </w:rPr>
+        <w:t xml:space="preserve">CREATE TABLE </w:t>
+      </w:r>
+      <w:proofErr w:type="spellStart"/>
+      <w:r>
+        <w:rPr>
+          <w:rFonts w:ascii="Consolas" w:hAnsi="Consolas" w:cs="Arial"/>
+          <w:sz w:val="20"/>
+          <w:szCs w:val="20"/>
+        </w:rPr>
+        <w:t>products</w:t>
+      </w:r>
+      <w:proofErr w:type="spellEnd"/>
+      <w:r>
+        <w:rPr>
+          <w:rFonts w:ascii="Consolas" w:hAnsi="Consolas" w:cs="Arial"/>
+          <w:sz w:val="20"/>
+          <w:szCs w:val="20"/>
+        </w:rPr>
+        <w:t xml:space="preserve"> (</w:t>
+      </w:r>
+    </w:p>
+    <w:p>
+      <w:pPr>
+        <w:rPr>
+          <w:rFonts w:ascii="Consolas" w:hAnsi="Consolas" w:cs="Arial"/>
+          <w:sz w:val="20"/>
+          <w:szCs w:val="20"/>
+        </w:rPr>
+      </w:pPr>
+      <w:r>
+        <w:rPr>
+          <w:rFonts w:ascii="Consolas" w:hAnsi="Consolas" w:cs="Arial"/>
+          <w:sz w:val="20"/>
+          <w:szCs w:val="20"/>
+        </w:rPr>
+        <w:tab/>
+      </w:r>
+      <w:proofErr w:type="spellStart"/>
+      <w:r>
+        <w:rPr>
+          <w:rFonts w:ascii="Consolas" w:hAnsi="Consolas" w:cs="Arial"/>
+          <w:sz w:val="20"/>
+          <w:szCs w:val="20"/>
+        </w:rPr>
+        <w:t>id_product</w:t>
+      </w:r>
+      <w:proofErr w:type="spellEnd"/>
+      <w:r>
+        <w:rPr>
+          <w:rFonts w:ascii="Consolas" w:hAnsi="Consolas" w:cs="Arial"/>
+          <w:sz w:val="20"/>
+          <w:szCs w:val="20"/>
+        </w:rPr>
+        <w:t xml:space="preserve"> </w:t>
+      </w:r>
+      <w:proofErr w:type="spellStart"/>
+      <w:r>
+        <w:rPr>
+          <w:rFonts w:ascii="Consolas" w:hAnsi="Consolas" w:cs="Arial"/>
+          <w:sz w:val="20"/>
+          <w:szCs w:val="20"/>
+        </w:rPr>
+        <w:t>int</w:t>
+      </w:r>
+      <w:proofErr w:type="spellEnd"/>
+      <w:r>
+        <w:rPr>
+          <w:rFonts w:ascii="Consolas" w:hAnsi="Consolas" w:cs="Arial"/>
+          <w:sz w:val="20"/>
+          <w:szCs w:val="20"/>
+        </w:rPr>
+        <w:t xml:space="preserve">(5) </w:t>
+      </w:r>
+      <w:proofErr w:type="spellStart"/>
+      <w:r>
+        <w:rPr>
+          <w:rFonts w:ascii="Consolas" w:hAnsi="Consolas" w:cs="Arial"/>
+          <w:sz w:val="20"/>
+          <w:szCs w:val="20"/>
+        </w:rPr>
+        <w:t>primary</w:t>
+      </w:r>
+      <w:proofErr w:type="spellEnd"/>
+      <w:r>
+        <w:rPr>
+          <w:rFonts w:ascii="Consolas" w:hAnsi="Consolas" w:cs="Arial"/>
+          <w:sz w:val="20"/>
+          <w:szCs w:val="20"/>
+        </w:rPr>
+        <w:t xml:space="preserve"> </w:t>
+      </w:r>
+      <w:proofErr w:type="spellStart"/>
+      <w:r>
+        <w:rPr>
+          <w:rFonts w:ascii="Consolas" w:hAnsi="Consolas" w:cs="Arial"/>
+          <w:sz w:val="20"/>
+          <w:szCs w:val="20"/>
+        </w:rPr>
+        <w:t>key</w:t>
+      </w:r>
+      <w:proofErr w:type="spellEnd"/>
+      <w:r>
+        <w:rPr>
+          <w:rFonts w:ascii="Consolas" w:hAnsi="Consolas" w:cs="Arial"/>
+          <w:sz w:val="20"/>
+          <w:szCs w:val="20"/>
+        </w:rPr>
+        <w:t xml:space="preserve"> </w:t>
+      </w:r>
+      <w:proofErr w:type="spellStart"/>
+      <w:r>
+        <w:rPr>
+          <w:rFonts w:ascii="Consolas" w:hAnsi="Consolas" w:cs="Arial"/>
+          <w:sz w:val="20"/>
+          <w:szCs w:val="20"/>
+        </w:rPr>
+        <w:t>auto_increment</w:t>
+      </w:r>
+      <w:proofErr w:type="spellEnd"/>
+      <w:r>
+        <w:rPr>
+          <w:rFonts w:ascii="Consolas" w:hAnsi="Consolas" w:cs="Arial"/>
+          <w:sz w:val="20"/>
+          <w:szCs w:val="20"/>
+        </w:rPr>
+        <w:t>,</w:t>
+      </w:r>
+    </w:p>
+    <w:p>
+      <w:pPr>
+        <w:rPr>
+          <w:rFonts w:ascii="Consolas" w:hAnsi="Consolas" w:cs="Arial"/>
+          <w:sz w:val="20"/>
+          <w:szCs w:val="20"/>
+        </w:rPr>
+      </w:pPr>
+      <w:r>
+        <w:rPr>
+          <w:rFonts w:ascii="Consolas" w:hAnsi="Consolas" w:cs="Arial"/>
+          <w:sz w:val="20"/>
+          <w:szCs w:val="20"/>
+        </w:rPr>
+        <w:t xml:space="preserve">    </w:t>
+      </w:r>
+      <w:proofErr w:type="spellStart"/>
+      <w:r>
+        <w:rPr>
+          <w:rFonts w:ascii="Consolas" w:hAnsi="Consolas" w:cs="Arial"/>
+          <w:sz w:val="20"/>
+          <w:szCs w:val="20"/>
+        </w:rPr>
+        <w:t>name_product</w:t>
+      </w:r>
+      <w:proofErr w:type="spellEnd"/>
+      <w:r>
+        <w:rPr>
+          <w:rFonts w:ascii="Consolas" w:hAnsi="Consolas" w:cs="Arial"/>
+          <w:sz w:val="20"/>
+          <w:szCs w:val="20"/>
+        </w:rPr>
+        <w:t xml:space="preserve"> </w:t>
+      </w:r>
+      <w:proofErr w:type="spellStart"/>
+      <w:r>
+        <w:rPr>
+          <w:rFonts w:ascii="Consolas" w:hAnsi="Consolas" w:cs="Arial"/>
+          <w:sz w:val="20"/>
+          <w:szCs w:val="20"/>
+        </w:rPr>
+        <w:t>varchar</w:t>
+      </w:r>
+      <w:proofErr w:type="spellEnd"/>
+      <w:r>
+        <w:rPr>
+          <w:rFonts w:ascii="Consolas" w:hAnsi="Consolas" w:cs="Arial"/>
+          <w:sz w:val="20"/>
+          <w:szCs w:val="20"/>
+        </w:rPr>
+        <w:t>(255),</w:t>
+      </w:r>
+    </w:p>
+    <w:p>
+      <w:pPr>
+        <w:rPr>
+          <w:rFonts w:ascii="Consolas" w:hAnsi="Consolas" w:cs="Arial"/>
+          <w:sz w:val="20"/>
+          <w:szCs w:val="20"/>
+        </w:rPr>
+      </w:pPr>
+      <w:r>
+        <w:rPr>
+          <w:rFonts w:ascii="Consolas" w:hAnsi="Consolas" w:cs="Arial"/>
+          <w:sz w:val="20"/>
+          <w:szCs w:val="20"/>
+        </w:rPr>
+        <w:t xml:space="preserve">    </w:t>
+      </w:r>
+      <w:proofErr w:type="spellStart"/>
+      <w:r>
+        <w:rPr>
+          <w:rFonts w:ascii="Consolas" w:hAnsi="Consolas" w:cs="Arial"/>
+          <w:sz w:val="20"/>
+          <w:szCs w:val="20"/>
+        </w:rPr>
+        <w:t>description_product</w:t>
+      </w:r>
+      <w:proofErr w:type="spellEnd"/>
+      <w:r>
+        <w:rPr>
+          <w:rFonts w:ascii="Consolas" w:hAnsi="Consolas" w:cs="Arial"/>
+          <w:sz w:val="20"/>
+          <w:szCs w:val="20"/>
+        </w:rPr>
+        <w:t xml:space="preserve"> </w:t>
+      </w:r>
+      <w:proofErr w:type="spellStart"/>
+      <w:r>
+        <w:rPr>
+          <w:rFonts w:ascii="Consolas" w:hAnsi="Consolas" w:cs="Arial"/>
+          <w:sz w:val="20"/>
+          <w:szCs w:val="20"/>
+        </w:rPr>
+        <w:t>text</w:t>
+      </w:r>
+      <w:proofErr w:type="spellEnd"/>
+      <w:r>
+        <w:rPr>
+          <w:rFonts w:ascii="Consolas" w:hAnsi="Consolas" w:cs="Arial"/>
+          <w:sz w:val="20"/>
+          <w:szCs w:val="20"/>
+        </w:rPr>
+        <w:t xml:space="preserve">, </w:t>
+      </w:r>
+    </w:p>
+    <w:p>
+      <w:pPr>
+        <w:rPr>
+          <w:rFonts w:ascii="Consolas" w:hAnsi="Consolas" w:cs="Arial"/>
+          <w:sz w:val="20"/>
+          <w:szCs w:val="20"/>
+        </w:rPr>
+      </w:pPr>
+      <w:r>
+        <w:rPr>
+          <w:rFonts w:ascii="Consolas" w:hAnsi="Consolas" w:cs="Arial"/>
+          <w:sz w:val="20"/>
+          <w:szCs w:val="20"/>
+        </w:rPr>
+        <w:t xml:space="preserve">    </w:t>
+      </w:r>
+      <w:proofErr w:type="spellStart"/>
+      <w:r>
+        <w:rPr>
+          <w:rFonts w:ascii="Consolas" w:hAnsi="Consolas" w:cs="Arial"/>
+          <w:sz w:val="20"/>
+          <w:szCs w:val="20"/>
+        </w:rPr>
+        <w:t>category</w:t>
+      </w:r>
+      <w:proofErr w:type="spellEnd"/>
+      <w:r>
+        <w:rPr>
+          <w:rFonts w:ascii="Consolas" w:hAnsi="Consolas" w:cs="Arial"/>
+          <w:sz w:val="20"/>
+          <w:szCs w:val="20"/>
+        </w:rPr>
+        <w:t xml:space="preserve"> </w:t>
+      </w:r>
+      <w:proofErr w:type="spellStart"/>
+      <w:r>
+        <w:rPr>
+          <w:rFonts w:ascii="Consolas" w:hAnsi="Consolas" w:cs="Arial"/>
+          <w:sz w:val="20"/>
+          <w:szCs w:val="20"/>
+        </w:rPr>
+        <w:t>varchar</w:t>
+      </w:r>
+      <w:proofErr w:type="spellEnd"/>
+      <w:r>
+        <w:rPr>
+          <w:rFonts w:ascii="Consolas" w:hAnsi="Consolas" w:cs="Arial"/>
+          <w:sz w:val="20"/>
+          <w:szCs w:val="20"/>
+        </w:rPr>
+        <w:t>(100),</w:t>
+      </w:r>
+    </w:p>
+    <w:p>
+      <w:pPr>
+        <w:rPr>
+          <w:rFonts w:ascii="Consolas" w:hAnsi="Consolas" w:cs="Arial"/>
+          <w:sz w:val="20"/>
+          <w:szCs w:val="20"/>
+        </w:rPr>
+      </w:pPr>
+      <w:r>
+        <w:rPr>
+          <w:rFonts w:ascii="Consolas" w:hAnsi="Consolas" w:cs="Arial"/>
+          <w:sz w:val="20"/>
+          <w:szCs w:val="20"/>
+        </w:rPr>
+        <w:t xml:space="preserve">    </w:t>
+      </w:r>
+      <w:proofErr w:type="spellStart"/>
+      <w:r>
+        <w:rPr>
+          <w:rFonts w:ascii="Consolas" w:hAnsi="Consolas" w:cs="Arial"/>
+          <w:sz w:val="20"/>
+          <w:szCs w:val="20"/>
+        </w:rPr>
+        <w:t>price_product</w:t>
+      </w:r>
+      <w:proofErr w:type="spellEnd"/>
+      <w:r>
+        <w:rPr>
+          <w:rFonts w:ascii="Consolas" w:hAnsi="Consolas" w:cs="Arial"/>
+          <w:sz w:val="20"/>
+          <w:szCs w:val="20"/>
+        </w:rPr>
+        <w:t xml:space="preserve"> decimal(5,2),</w:t>
+      </w:r>
+    </w:p>
+    <w:p>
+      <w:pPr>
+        <w:rPr>
+          <w:rFonts w:ascii="Consolas" w:hAnsi="Consolas" w:cs="Arial"/>
+          <w:sz w:val="20"/>
+          <w:szCs w:val="20"/>
+        </w:rPr>
+      </w:pPr>
+      <w:r>
+        <w:rPr>
+          <w:rFonts w:ascii="Consolas" w:hAnsi="Consolas" w:cs="Arial"/>
+          <w:sz w:val="20"/>
+          <w:szCs w:val="20"/>
+        </w:rPr>
+        <w:t xml:space="preserve">    </w:t>
+      </w:r>
+      <w:proofErr w:type="spellStart"/>
+      <w:r>
+        <w:rPr>
+          <w:rFonts w:ascii="Consolas" w:hAnsi="Consolas" w:cs="Arial"/>
+          <w:sz w:val="20"/>
+          <w:szCs w:val="20"/>
+        </w:rPr>
+        <w:t>quant_product</w:t>
+      </w:r>
+      <w:proofErr w:type="spellEnd"/>
+      <w:r>
+        <w:rPr>
+          <w:rFonts w:ascii="Consolas" w:hAnsi="Consolas" w:cs="Arial"/>
+          <w:sz w:val="20"/>
+          <w:szCs w:val="20"/>
+        </w:rPr>
+        <w:t xml:space="preserve"> </w:t>
+      </w:r>
+      <w:proofErr w:type="spellStart"/>
+      <w:r>
+        <w:rPr>
+          <w:rFonts w:ascii="Consolas" w:hAnsi="Consolas" w:cs="Arial"/>
+          <w:sz w:val="20"/>
+          <w:szCs w:val="20"/>
+        </w:rPr>
+        <w:t>int</w:t>
+      </w:r>
+      <w:proofErr w:type="spellEnd"/>
+      <w:r>
+        <w:rPr>
+          <w:rFonts w:ascii="Consolas" w:hAnsi="Consolas" w:cs="Arial"/>
+          <w:sz w:val="20"/>
+          <w:szCs w:val="20"/>
+        </w:rPr>
+        <w:t>,</w:t>
+      </w:r>
+    </w:p>
+    <w:p>
+      <w:pPr>
+        <w:rPr>
+          <w:rFonts w:ascii="Consolas" w:hAnsi="Consolas" w:cs="Arial"/>
+          <w:sz w:val="20"/>
+          <w:szCs w:val="20"/>
+        </w:rPr>
+      </w:pPr>
+      <w:r>
+        <w:rPr>
+          <w:rFonts w:ascii="Consolas" w:hAnsi="Consolas" w:cs="Arial"/>
+          <w:sz w:val="20"/>
+          <w:szCs w:val="20"/>
+        </w:rPr>
+        <w:t xml:space="preserve">    </w:t>
+      </w:r>
+      <w:proofErr w:type="spellStart"/>
+      <w:r>
+        <w:rPr>
+          <w:rFonts w:ascii="Consolas" w:hAnsi="Consolas" w:cs="Arial"/>
+          <w:sz w:val="20"/>
+          <w:szCs w:val="20"/>
+        </w:rPr>
+        <w:t>data_validade</w:t>
+      </w:r>
+      <w:proofErr w:type="spellEnd"/>
+      <w:r>
+        <w:rPr>
+          <w:rFonts w:ascii="Consolas" w:hAnsi="Consolas" w:cs="Arial"/>
+          <w:sz w:val="20"/>
+          <w:szCs w:val="20"/>
+        </w:rPr>
+        <w:t xml:space="preserve"> date</w:t>
+      </w:r>
+    </w:p>
+    <w:p>
+      <w:pPr>
+        <w:rPr>
+          <w:rFonts w:ascii="Consolas" w:hAnsi="Consolas" w:cs="Arial"/>
+          <w:sz w:val="20"/>
+          <w:szCs w:val="20"/>
+        </w:rPr>
+      </w:pPr>
+      <w:r>
+        <w:rPr>
+          <w:rFonts w:ascii="Consolas" w:hAnsi="Consolas" w:cs="Arial"/>
+          <w:sz w:val="20"/>
+          <w:szCs w:val="20"/>
+        </w:rPr>
+        <w:t>);</w:t>
+      </w:r>
+    </w:p>
+    <w:p>
+      <w:pPr>
+        <w:rPr>
+          <w:rFonts w:ascii="Consolas" w:hAnsi="Consolas" w:cs="Arial"/>
+          <w:sz w:val="20"/>
+          <w:szCs w:val="20"/>
+        </w:rPr>
+      </w:pPr>
+    </w:p>
+    <w:p>
+      <w:pPr>
+        <w:rPr>
+          <w:rFonts w:ascii="Consolas" w:hAnsi="Consolas" w:cs="Arial"/>
+          <w:sz w:val="20"/>
+          <w:szCs w:val="20"/>
+        </w:rPr>
+      </w:pPr>
+      <w:r>
+        <w:rPr>
+          <w:rFonts w:ascii="Consolas" w:hAnsi="Consolas" w:cs="Arial"/>
+          <w:sz w:val="20"/>
+          <w:szCs w:val="20"/>
+        </w:rPr>
+        <w:t xml:space="preserve">-- inserindo produtos na tabela </w:t>
+      </w:r>
+      <w:proofErr w:type="spellStart"/>
+      <w:r>
+        <w:rPr>
+          <w:rFonts w:ascii="Consolas" w:hAnsi="Consolas" w:cs="Arial"/>
+          <w:sz w:val="20"/>
+          <w:szCs w:val="20"/>
+        </w:rPr>
+        <w:t>products</w:t>
+      </w:r>
+      <w:proofErr w:type="spellEnd"/>
+    </w:p>
+    <w:p>
+      <w:pPr>
+        <w:rPr>
+          <w:rFonts w:ascii="Consolas" w:hAnsi="Consolas" w:cs="Arial"/>
+          <w:sz w:val="20"/>
+          <w:szCs w:val="20"/>
+        </w:rPr>
+      </w:pPr>
+      <w:r>
+        <w:rPr>
+          <w:rFonts w:ascii="Consolas" w:hAnsi="Consolas" w:cs="Arial"/>
+          <w:sz w:val="20"/>
+          <w:szCs w:val="20"/>
+        </w:rPr>
+        <w:t xml:space="preserve">INSERT INTO </w:t>
+      </w:r>
+      <w:proofErr w:type="spellStart"/>
+      <w:r>
+        <w:rPr>
+          <w:rFonts w:ascii="Consolas" w:hAnsi="Consolas" w:cs="Arial"/>
+          <w:sz w:val="20"/>
+          <w:szCs w:val="20"/>
+        </w:rPr>
+        <w:t>products</w:t>
+      </w:r>
+      <w:proofErr w:type="spellEnd"/>
+      <w:r>
+        <w:rPr>
+          <w:rFonts w:ascii="Consolas" w:hAnsi="Consolas" w:cs="Arial"/>
+          <w:sz w:val="20"/>
+          <w:szCs w:val="20"/>
+        </w:rPr>
+        <w:t xml:space="preserve"> (</w:t>
+      </w:r>
+      <w:proofErr w:type="spellStart"/>
+      <w:r>
+        <w:rPr>
+          <w:rFonts w:ascii="Consolas" w:hAnsi="Consolas" w:cs="Arial"/>
+          <w:sz w:val="20"/>
+          <w:szCs w:val="20"/>
+        </w:rPr>
+        <w:t>name_product</w:t>
+      </w:r>
+      <w:proofErr w:type="spellEnd"/>
+      <w:r>
+        <w:rPr>
+          <w:rFonts w:ascii="Consolas" w:hAnsi="Consolas" w:cs="Arial"/>
+          <w:sz w:val="20"/>
+          <w:szCs w:val="20"/>
+        </w:rPr>
+        <w:t xml:space="preserve">, </w:t>
+      </w:r>
+      <w:proofErr w:type="spellStart"/>
+      <w:r>
+        <w:rPr>
+          <w:rFonts w:ascii="Consolas" w:hAnsi="Consolas" w:cs="Arial"/>
+          <w:sz w:val="20"/>
+          <w:szCs w:val="20"/>
+        </w:rPr>
+        <w:t>description_product</w:t>
+      </w:r>
+      <w:proofErr w:type="spellEnd"/>
+      <w:r>
+        <w:rPr>
+          <w:rFonts w:ascii="Consolas" w:hAnsi="Consolas" w:cs="Arial"/>
+          <w:sz w:val="20"/>
+          <w:szCs w:val="20"/>
+        </w:rPr>
+        <w:t xml:space="preserve">, </w:t>
+      </w:r>
+      <w:proofErr w:type="spellStart"/>
+      <w:r>
+        <w:rPr>
+          <w:rFonts w:ascii="Consolas" w:hAnsi="Consolas" w:cs="Arial"/>
+          <w:sz w:val="20"/>
+          <w:szCs w:val="20"/>
+        </w:rPr>
+        <w:t>category</w:t>
+      </w:r>
+      <w:proofErr w:type="spellEnd"/>
+      <w:r>
+        <w:rPr>
+          <w:rFonts w:ascii="Consolas" w:hAnsi="Consolas" w:cs="Arial"/>
+          <w:sz w:val="20"/>
+          <w:szCs w:val="20"/>
+        </w:rPr>
+        <w:t xml:space="preserve">, </w:t>
+      </w:r>
+      <w:proofErr w:type="spellStart"/>
+      <w:r>
+        <w:rPr>
+          <w:rFonts w:ascii="Consolas" w:hAnsi="Consolas" w:cs="Arial"/>
+          <w:sz w:val="20"/>
+          <w:szCs w:val="20"/>
+        </w:rPr>
+        <w:t>price_product</w:t>
+      </w:r>
+      <w:proofErr w:type="spellEnd"/>
+      <w:r>
+        <w:rPr>
+          <w:rFonts w:ascii="Consolas" w:hAnsi="Consolas" w:cs="Arial"/>
+          <w:sz w:val="20"/>
+          <w:szCs w:val="20"/>
+        </w:rPr>
+        <w:t xml:space="preserve">, </w:t>
+      </w:r>
+      <w:proofErr w:type="spellStart"/>
+      <w:r>
+        <w:rPr>
+          <w:rFonts w:ascii="Consolas" w:hAnsi="Consolas" w:cs="Arial"/>
+          <w:sz w:val="20"/>
+          <w:szCs w:val="20"/>
+        </w:rPr>
+        <w:t>quant_product</w:t>
+      </w:r>
+      <w:proofErr w:type="spellEnd"/>
+      <w:r>
+        <w:rPr>
+          <w:rFonts w:ascii="Consolas" w:hAnsi="Consolas" w:cs="Arial"/>
+          <w:sz w:val="20"/>
+          <w:szCs w:val="20"/>
+        </w:rPr>
+        <w:t xml:space="preserve">, </w:t>
+      </w:r>
+      <w:proofErr w:type="spellStart"/>
+      <w:r>
+        <w:rPr>
+          <w:rFonts w:ascii="Consolas" w:hAnsi="Consolas" w:cs="Arial"/>
+          <w:sz w:val="20"/>
+          <w:szCs w:val="20"/>
+        </w:rPr>
+        <w:t>data_validade</w:t>
+      </w:r>
+      <w:proofErr w:type="spellEnd"/>
+      <w:r>
+        <w:rPr>
+          <w:rFonts w:ascii="Consolas" w:hAnsi="Consolas" w:cs="Arial"/>
+          <w:sz w:val="20"/>
+          <w:szCs w:val="20"/>
+        </w:rPr>
+        <w:t>) VALUES</w:t>
+      </w:r>
+    </w:p>
+    <w:p>
+      <w:pPr>
+        <w:rPr>
+          <w:rFonts w:ascii="Consolas" w:hAnsi="Consolas" w:cs="Arial"/>
+          <w:sz w:val="20"/>
+          <w:szCs w:val="20"/>
+        </w:rPr>
+      </w:pPr>
+      <w:r>
+        <w:rPr>
+          <w:rFonts w:ascii="Consolas" w:hAnsi="Consolas" w:cs="Arial"/>
+          <w:sz w:val="20"/>
+          <w:szCs w:val="20"/>
+        </w:rPr>
+        <w:t xml:space="preserve">('Notebook', 'Notebook Dell </w:t>
+      </w:r>
+      <w:proofErr w:type="spellStart"/>
+      <w:r>
+        <w:rPr>
+          <w:rFonts w:ascii="Consolas" w:hAnsi="Consolas" w:cs="Arial"/>
+          <w:sz w:val="20"/>
+          <w:szCs w:val="20"/>
+        </w:rPr>
+        <w:t>Inspiron</w:t>
+      </w:r>
+      <w:proofErr w:type="spellEnd"/>
+      <w:r>
+        <w:rPr>
+          <w:rFonts w:ascii="Consolas" w:hAnsi="Consolas" w:cs="Arial"/>
+          <w:sz w:val="20"/>
+          <w:szCs w:val="20"/>
+        </w:rPr>
+        <w:t xml:space="preserve"> 15 3000', 'Eletrônicos', 250.00, 10, '2025-12-31'),</w:t>
+      </w:r>
+    </w:p>
+    <w:p>
+      <w:pPr>
+        <w:rPr>
+          <w:rFonts w:ascii="Consolas" w:hAnsi="Consolas" w:cs="Arial"/>
+          <w:sz w:val="20"/>
+          <w:szCs w:val="20"/>
+        </w:rPr>
+      </w:pPr>
+      <w:r>
+        <w:rPr>
+          <w:rFonts w:ascii="Consolas" w:hAnsi="Consolas" w:cs="Arial"/>
+          <w:sz w:val="20"/>
+          <w:szCs w:val="20"/>
+        </w:rPr>
+        <w:t>('Smartphone', 'Smartphone Samsung Galaxy S21', 'Eletrônicos', 350.00, 20, '2025-12-31'),</w:t>
+      </w:r>
+    </w:p>
+    <w:p>
+      <w:pPr>
+        <w:rPr>
+          <w:rFonts w:ascii="Consolas" w:hAnsi="Consolas" w:cs="Arial"/>
+          <w:sz w:val="20"/>
+          <w:szCs w:val="20"/>
+        </w:rPr>
+      </w:pPr>
+      <w:r>
+        <w:rPr>
+          <w:rFonts w:ascii="Consolas" w:hAnsi="Consolas" w:cs="Arial"/>
+          <w:sz w:val="20"/>
+          <w:szCs w:val="20"/>
+        </w:rPr>
+        <w:t xml:space="preserve">('Geladeira', 'Geladeira Brastemp </w:t>
+      </w:r>
+      <w:proofErr w:type="spellStart"/>
+      <w:r>
+        <w:rPr>
+          <w:rFonts w:ascii="Consolas" w:hAnsi="Consolas" w:cs="Arial"/>
+          <w:sz w:val="20"/>
+          <w:szCs w:val="20"/>
+        </w:rPr>
+        <w:t>Frost</w:t>
+      </w:r>
+      <w:proofErr w:type="spellEnd"/>
+      <w:r>
+        <w:rPr>
+          <w:rFonts w:ascii="Consolas" w:hAnsi="Consolas" w:cs="Arial"/>
+          <w:sz w:val="20"/>
+          <w:szCs w:val="20"/>
+        </w:rPr>
+        <w:t xml:space="preserve"> </w:t>
+      </w:r>
+      <w:proofErr w:type="spellStart"/>
+      <w:r>
+        <w:rPr>
+          <w:rFonts w:ascii="Consolas" w:hAnsi="Consolas" w:cs="Arial"/>
+          <w:sz w:val="20"/>
+          <w:szCs w:val="20"/>
+        </w:rPr>
+        <w:t>Free</w:t>
+      </w:r>
+      <w:proofErr w:type="spellEnd"/>
+      <w:r>
+        <w:rPr>
+          <w:rFonts w:ascii="Consolas" w:hAnsi="Consolas" w:cs="Arial"/>
+          <w:sz w:val="20"/>
+          <w:szCs w:val="20"/>
+        </w:rPr>
+        <w:t>', 'Eletrodomésticos', 450.00, 5, '2028-06-30'),</w:t>
+      </w:r>
+    </w:p>
+    <w:p>
+      <w:pPr>
+        <w:rPr>
+          <w:rFonts w:ascii="Consolas" w:hAnsi="Consolas" w:cs="Arial"/>
+          <w:sz w:val="20"/>
+          <w:szCs w:val="20"/>
+        </w:rPr>
+      </w:pPr>
+      <w:r>
+        <w:rPr>
+          <w:rFonts w:ascii="Consolas" w:hAnsi="Consolas" w:cs="Arial"/>
+          <w:sz w:val="20"/>
+          <w:szCs w:val="20"/>
+        </w:rPr>
+        <w:t>('</w:t>
+      </w:r>
+      <w:proofErr w:type="spellStart"/>
+      <w:r>
+        <w:rPr>
+          <w:rFonts w:ascii="Consolas" w:hAnsi="Consolas" w:cs="Arial"/>
+          <w:sz w:val="20"/>
+          <w:szCs w:val="20"/>
+        </w:rPr>
+        <w:t>Microondas</w:t>
+      </w:r>
+      <w:proofErr w:type="spellEnd"/>
+      <w:r>
+        <w:rPr>
+          <w:rFonts w:ascii="Consolas" w:hAnsi="Consolas" w:cs="Arial"/>
+          <w:sz w:val="20"/>
+          <w:szCs w:val="20"/>
+        </w:rPr>
+        <w:t>', '</w:t>
+      </w:r>
+      <w:proofErr w:type="spellStart"/>
+      <w:r>
+        <w:rPr>
+          <w:rFonts w:ascii="Consolas" w:hAnsi="Consolas" w:cs="Arial"/>
+          <w:sz w:val="20"/>
+          <w:szCs w:val="20"/>
+        </w:rPr>
+        <w:t>Microondas</w:t>
+      </w:r>
+      <w:proofErr w:type="spellEnd"/>
+      <w:r>
+        <w:rPr>
+          <w:rFonts w:ascii="Consolas" w:hAnsi="Consolas" w:cs="Arial"/>
+          <w:sz w:val="20"/>
+          <w:szCs w:val="20"/>
+        </w:rPr>
+        <w:t xml:space="preserve"> Electrolux 30L', 'Eletrodomésticos', 800.00, 15, '2027-08-15'),</w:t>
+      </w:r>
+    </w:p>
+    <w:p>
+      <w:pPr>
+        <w:rPr>
+          <w:rFonts w:ascii="Consolas" w:hAnsi="Consolas" w:cs="Arial"/>
+          <w:sz w:val="20"/>
+          <w:szCs w:val="20"/>
+        </w:rPr>
+      </w:pPr>
+      <w:r>
+        <w:rPr>
+          <w:rFonts w:ascii="Consolas" w:hAnsi="Consolas" w:cs="Arial"/>
+          <w:sz w:val="20"/>
+          <w:szCs w:val="20"/>
+        </w:rPr>
+        <w:lastRenderedPageBreak/>
+        <w:t xml:space="preserve">('Cadeira Gamer', 'Cadeira Gamer </w:t>
+      </w:r>
+      <w:proofErr w:type="spellStart"/>
+      <w:r>
+        <w:rPr>
+          <w:rFonts w:ascii="Consolas" w:hAnsi="Consolas" w:cs="Arial"/>
+          <w:sz w:val="20"/>
+          <w:szCs w:val="20"/>
+        </w:rPr>
+        <w:t>DXRacer</w:t>
+      </w:r>
+      <w:proofErr w:type="spellEnd"/>
+      <w:r>
+        <w:rPr>
+          <w:rFonts w:ascii="Consolas" w:hAnsi="Consolas" w:cs="Arial"/>
+          <w:sz w:val="20"/>
+          <w:szCs w:val="20"/>
+        </w:rPr>
+        <w:t>', 'Móveis', 150.00, 25, '2030-05-20'),</w:t>
+      </w:r>
+    </w:p>
+    <w:p>
+      <w:pPr>
+        <w:rPr>
+          <w:rFonts w:ascii="Consolas" w:hAnsi="Consolas" w:cs="Arial"/>
+          <w:sz w:val="20"/>
+          <w:szCs w:val="20"/>
+        </w:rPr>
+      </w:pPr>
+      <w:r>
+        <w:rPr>
+          <w:rFonts w:ascii="Consolas" w:hAnsi="Consolas" w:cs="Arial"/>
+          <w:sz w:val="20"/>
+          <w:szCs w:val="20"/>
+        </w:rPr>
+        <w:t>('Mesa de Escritório', 'Mesa de Escritório em L', 'Móveis', 700.00, 8, '2030-05-20'),</w:t>
+      </w:r>
+    </w:p>
+    <w:p>
+      <w:pPr>
+        <w:rPr>
+          <w:rFonts w:ascii="Consolas" w:hAnsi="Consolas" w:cs="Arial"/>
+          <w:sz w:val="20"/>
+          <w:szCs w:val="20"/>
+        </w:rPr>
+      </w:pPr>
+      <w:r>
+        <w:rPr>
+          <w:rFonts w:ascii="Consolas" w:hAnsi="Consolas" w:cs="Arial"/>
+          <w:sz w:val="20"/>
+          <w:szCs w:val="20"/>
+        </w:rPr>
+        <w:t xml:space="preserve">('Livro', 'Livro - Clean </w:t>
+      </w:r>
+      <w:proofErr w:type="spellStart"/>
+      <w:r>
+        <w:rPr>
+          <w:rFonts w:ascii="Consolas" w:hAnsi="Consolas" w:cs="Arial"/>
+          <w:sz w:val="20"/>
+          <w:szCs w:val="20"/>
+        </w:rPr>
+        <w:t>Code</w:t>
+      </w:r>
+      <w:proofErr w:type="spellEnd"/>
+      <w:r>
+        <w:rPr>
+          <w:rFonts w:ascii="Consolas" w:hAnsi="Consolas" w:cs="Arial"/>
+          <w:sz w:val="20"/>
+          <w:szCs w:val="20"/>
+        </w:rPr>
+        <w:t>', 'Livros', 120.00, 50, '2050-01-01'),</w:t>
+      </w:r>
+    </w:p>
+    <w:p>
+      <w:pPr>
+        <w:rPr>
+          <w:rFonts w:ascii="Consolas" w:hAnsi="Consolas" w:cs="Arial"/>
+          <w:sz w:val="20"/>
+          <w:szCs w:val="20"/>
+        </w:rPr>
+      </w:pPr>
+      <w:r>
+        <w:rPr>
+          <w:rFonts w:ascii="Consolas" w:hAnsi="Consolas" w:cs="Arial"/>
+          <w:sz w:val="20"/>
+          <w:szCs w:val="20"/>
+        </w:rPr>
+        <w:t>('Caderno', 'Caderno Universitário 200 folhas', 'Papelaria', 20.00, 100, '2030-12-31'),</w:t>
+      </w:r>
+    </w:p>
+    <w:p>
+      <w:pPr>
+        <w:rPr>
+          <w:rFonts w:ascii="Consolas" w:hAnsi="Consolas" w:cs="Arial"/>
+          <w:sz w:val="20"/>
+          <w:szCs w:val="20"/>
+        </w:rPr>
+      </w:pPr>
+      <w:r>
+        <w:rPr>
+          <w:rFonts w:ascii="Consolas" w:hAnsi="Consolas" w:cs="Arial"/>
+          <w:sz w:val="20"/>
+          <w:szCs w:val="20"/>
+        </w:rPr>
+        <w:t>('Mouse', 'Mouse Gamer Logitech G502', 'Acessórios de Computador', 250.00, 30, '2029-11-11'),</w:t>
+      </w:r>
+    </w:p>
+    <w:p>
+      <w:pPr>
+        <w:rPr>
+          <w:rFonts w:ascii="Consolas" w:hAnsi="Consolas" w:cs="Arial"/>
+          <w:sz w:val="20"/>
+          <w:szCs w:val="20"/>
+        </w:rPr>
+      </w:pPr>
+      <w:r>
+        <w:rPr>
+          <w:rFonts w:ascii="Consolas" w:hAnsi="Consolas" w:cs="Arial"/>
+          <w:sz w:val="20"/>
+          <w:szCs w:val="20"/>
+        </w:rPr>
+        <w:t xml:space="preserve">('Teclado', 'Teclado Mecânico </w:t>
+      </w:r>
+      <w:proofErr w:type="spellStart"/>
+      <w:r>
+        <w:rPr>
+          <w:rFonts w:ascii="Consolas" w:hAnsi="Consolas" w:cs="Arial"/>
+          <w:sz w:val="20"/>
+          <w:szCs w:val="20"/>
+        </w:rPr>
+        <w:t>Razer</w:t>
+      </w:r>
+      <w:proofErr w:type="spellEnd"/>
+      <w:r>
+        <w:rPr>
+          <w:rFonts w:ascii="Consolas" w:hAnsi="Consolas" w:cs="Arial"/>
+          <w:sz w:val="20"/>
+          <w:szCs w:val="20"/>
+        </w:rPr>
+        <w:t>', 'Acessórios de Computador', 500.00, 20, '2029-11-11');</w:t>
+      </w:r>
+    </w:p>
+    <w:p>
+      <w:pPr>
+        <w:rPr>
+          <w:rFonts w:ascii="Arial" w:hAnsi="Arial" w:cs="Arial"/>
+          <w:b/>
+          <w:bCs/>
+          <w:sz w:val="24"/>
+          <w:szCs w:val="24"/>
+        </w:rPr>
+      </w:pPr>
+    </w:p>
+    <w:p>
+      <w:pPr>
+        <w:rPr>
+          <w:rFonts w:ascii="Arial" w:hAnsi="Arial" w:cs="Arial"/>
+          <w:b/>
+          <w:bCs/>
+          <w:sz w:val="24"/>
+          <w:szCs w:val="24"/>
+        </w:rPr>
+      </w:pPr>
+      <w:r>
+        <w:rPr>
+          <w:rFonts w:ascii="Arial" w:hAnsi="Arial" w:cs="Arial"/>
+          <w:b/>
+          <w:bCs/>
           <w:sz w:val="24"/>
           <w:szCs w:val="24"/>
         </w:rPr>
@@ -778,24 +2265,2037 @@
     </w:p>
     <w:p>
       <w:pPr>
-        <w:rPr>
-          <w:rFonts w:ascii="Arial" w:hAnsi="Arial" w:cs="Arial"/>
-          <w:sz w:val="24"/>
-          <w:szCs w:val="24"/>
-        </w:rPr>
-      </w:pPr>
-    </w:p>
-    <w:p>
-      <w:pPr>
-        <w:rPr>
-          <w:rFonts w:ascii="Arial" w:hAnsi="Arial" w:cs="Arial"/>
-          <w:sz w:val="24"/>
-          <w:szCs w:val="24"/>
-        </w:rPr>
-      </w:pPr>
-      <w:r>
-        <w:rPr>
-          <w:rFonts w:ascii="Arial" w:hAnsi="Arial" w:cs="Arial"/>
+        <w:pStyle w:val="PargrafodaLista"/>
+        <w:numPr>
+          <w:ilvl w:val="0"/>
+          <w:numId w:val="3"/>
+        </w:numPr>
+        <w:rPr>
+          <w:rFonts w:ascii="Arial" w:hAnsi="Arial" w:cs="Arial"/>
+          <w:b/>
+          <w:bCs/>
+          <w:sz w:val="24"/>
+          <w:szCs w:val="24"/>
+        </w:rPr>
+      </w:pPr>
+      <w:r>
+        <w:rPr>
+          <w:rFonts w:ascii="Arial" w:hAnsi="Arial" w:cs="Arial"/>
+          <w:b/>
+          <w:bCs/>
+          <w:sz w:val="24"/>
+          <w:szCs w:val="24"/>
+        </w:rPr>
+        <w:t>Configuração do banco de dados</w:t>
+      </w:r>
+    </w:p>
+    <w:p>
+      <w:pPr>
+        <w:ind w:firstLine="708"/>
+        <w:rPr>
+          <w:rFonts w:ascii="Arial" w:hAnsi="Arial" w:cs="Arial"/>
+          <w:sz w:val="24"/>
+          <w:szCs w:val="24"/>
+        </w:rPr>
+      </w:pPr>
+      <w:r>
+        <w:rPr>
+          <w:rFonts w:ascii="Arial" w:hAnsi="Arial" w:cs="Arial"/>
+          <w:sz w:val="24"/>
+          <w:szCs w:val="24"/>
+        </w:rPr>
+        <w:t xml:space="preserve">Na configuração do </w:t>
+      </w:r>
+      <w:r>
+        <w:rPr>
+          <w:rFonts w:ascii="Arial" w:hAnsi="Arial" w:cs="Arial"/>
+          <w:sz w:val="24"/>
+          <w:szCs w:val="24"/>
+        </w:rPr>
+        <w:t>banco de dados, teremos o arquivo db.js sendo responsável por arquitetar e permitir a interligação entre o banco de dados (</w:t>
+      </w:r>
+      <w:proofErr w:type="spellStart"/>
+      <w:r>
+        <w:rPr>
+          <w:rFonts w:ascii="Arial" w:hAnsi="Arial" w:cs="Arial"/>
+          <w:sz w:val="24"/>
+          <w:szCs w:val="24"/>
+        </w:rPr>
+        <w:t>inventory_db</w:t>
+      </w:r>
+      <w:proofErr w:type="spellEnd"/>
+      <w:r>
+        <w:rPr>
+          <w:rFonts w:ascii="Arial" w:hAnsi="Arial" w:cs="Arial"/>
+          <w:sz w:val="24"/>
+          <w:szCs w:val="24"/>
+        </w:rPr>
+        <w:t>) com a API.</w:t>
+      </w:r>
+    </w:p>
+    <w:p>
+      <w:pPr>
+        <w:shd w:val="clear" w:color="auto" w:fill="1F1F1F"/>
+        <w:spacing w:after="0" w:line="285" w:lineRule="atLeast"/>
+        <w:rPr>
+          <w:rFonts w:ascii="Consolas" w:eastAsia="Times New Roman" w:hAnsi="Consolas" w:cs="Times New Roman"/>
+          <w:color w:val="CCCCCC"/>
+          <w:kern w:val="0"/>
+          <w:sz w:val="21"/>
+          <w:szCs w:val="21"/>
+          <w:lang w:eastAsia="pt-BR"/>
+          <w14:ligatures w14:val="none"/>
+        </w:rPr>
+      </w:pPr>
+      <w:r>
+        <w:rPr>
+          <w:rFonts w:ascii="Consolas" w:eastAsia="Times New Roman" w:hAnsi="Consolas" w:cs="Times New Roman"/>
+          <w:color w:val="6A9955"/>
+          <w:kern w:val="0"/>
+          <w:sz w:val="21"/>
+          <w:szCs w:val="21"/>
+          <w:lang w:eastAsia="pt-BR"/>
+          <w14:ligatures w14:val="none"/>
+        </w:rPr>
+        <w:t>//INICIANDO CONFIGURAÇÃO DO BANCO DE DADOS</w:t>
+      </w:r>
+    </w:p>
+    <w:p>
+      <w:pPr>
+        <w:shd w:val="clear" w:color="auto" w:fill="1F1F1F"/>
+        <w:spacing w:after="0" w:line="285" w:lineRule="atLeast"/>
+        <w:rPr>
+          <w:rFonts w:ascii="Consolas" w:eastAsia="Times New Roman" w:hAnsi="Consolas" w:cs="Times New Roman"/>
+          <w:color w:val="CCCCCC"/>
+          <w:kern w:val="0"/>
+          <w:sz w:val="21"/>
+          <w:szCs w:val="21"/>
+          <w:lang w:eastAsia="pt-BR"/>
+          <w14:ligatures w14:val="none"/>
+        </w:rPr>
+      </w:pPr>
+      <w:r>
+        <w:rPr>
+          <w:rFonts w:ascii="Consolas" w:eastAsia="Times New Roman" w:hAnsi="Consolas" w:cs="Times New Roman"/>
+          <w:color w:val="CCCCCC"/>
+          <w:kern w:val="0"/>
+          <w:sz w:val="21"/>
+          <w:szCs w:val="21"/>
+          <w:lang w:eastAsia="pt-BR"/>
+          <w14:ligatures w14:val="none"/>
+        </w:rPr>
+        <w:t xml:space="preserve">    </w:t>
+      </w:r>
+      <w:r>
+        <w:rPr>
+          <w:rFonts w:ascii="Consolas" w:eastAsia="Times New Roman" w:hAnsi="Consolas" w:cs="Times New Roman"/>
+          <w:color w:val="6A9955"/>
+          <w:kern w:val="0"/>
+          <w:sz w:val="21"/>
+          <w:szCs w:val="21"/>
+          <w:lang w:eastAsia="pt-BR"/>
+          <w14:ligatures w14:val="none"/>
+        </w:rPr>
+        <w:t>//Importando bibliotecas</w:t>
+      </w:r>
+    </w:p>
+    <w:p>
+      <w:pPr>
+        <w:shd w:val="clear" w:color="auto" w:fill="1F1F1F"/>
+        <w:spacing w:after="0" w:line="285" w:lineRule="atLeast"/>
+        <w:rPr>
+          <w:rFonts w:ascii="Consolas" w:eastAsia="Times New Roman" w:hAnsi="Consolas" w:cs="Times New Roman"/>
+          <w:color w:val="CCCCCC"/>
+          <w:kern w:val="0"/>
+          <w:sz w:val="21"/>
+          <w:szCs w:val="21"/>
+          <w:lang w:eastAsia="pt-BR"/>
+          <w14:ligatures w14:val="none"/>
+        </w:rPr>
+      </w:pPr>
+      <w:r>
+        <w:rPr>
+          <w:rFonts w:ascii="Consolas" w:eastAsia="Times New Roman" w:hAnsi="Consolas" w:cs="Times New Roman"/>
+          <w:color w:val="CCCCCC"/>
+          <w:kern w:val="0"/>
+          <w:sz w:val="21"/>
+          <w:szCs w:val="21"/>
+          <w:lang w:eastAsia="pt-BR"/>
+          <w14:ligatures w14:val="none"/>
+        </w:rPr>
+        <w:t xml:space="preserve">    </w:t>
+      </w:r>
+      <w:proofErr w:type="spellStart"/>
+      <w:r>
+        <w:rPr>
+          <w:rFonts w:ascii="Consolas" w:eastAsia="Times New Roman" w:hAnsi="Consolas" w:cs="Times New Roman"/>
+          <w:color w:val="569CD6"/>
+          <w:kern w:val="0"/>
+          <w:sz w:val="21"/>
+          <w:szCs w:val="21"/>
+          <w:lang w:eastAsia="pt-BR"/>
+          <w14:ligatures w14:val="none"/>
+        </w:rPr>
+        <w:t>const</w:t>
+      </w:r>
+      <w:proofErr w:type="spellEnd"/>
+      <w:r>
+        <w:rPr>
+          <w:rFonts w:ascii="Consolas" w:eastAsia="Times New Roman" w:hAnsi="Consolas" w:cs="Times New Roman"/>
+          <w:color w:val="CCCCCC"/>
+          <w:kern w:val="0"/>
+          <w:sz w:val="21"/>
+          <w:szCs w:val="21"/>
+          <w:lang w:eastAsia="pt-BR"/>
+          <w14:ligatures w14:val="none"/>
+        </w:rPr>
+        <w:t xml:space="preserve"> </w:t>
+      </w:r>
+      <w:r>
+        <w:rPr>
+          <w:rFonts w:ascii="Consolas" w:eastAsia="Times New Roman" w:hAnsi="Consolas" w:cs="Times New Roman"/>
+          <w:color w:val="4FC1FF"/>
+          <w:kern w:val="0"/>
+          <w:sz w:val="21"/>
+          <w:szCs w:val="21"/>
+          <w:lang w:eastAsia="pt-BR"/>
+          <w14:ligatures w14:val="none"/>
+        </w:rPr>
+        <w:t>mysql2</w:t>
+      </w:r>
+      <w:r>
+        <w:rPr>
+          <w:rFonts w:ascii="Consolas" w:eastAsia="Times New Roman" w:hAnsi="Consolas" w:cs="Times New Roman"/>
+          <w:color w:val="CCCCCC"/>
+          <w:kern w:val="0"/>
+          <w:sz w:val="21"/>
+          <w:szCs w:val="21"/>
+          <w:lang w:eastAsia="pt-BR"/>
+          <w14:ligatures w14:val="none"/>
+        </w:rPr>
+        <w:t xml:space="preserve"> </w:t>
+      </w:r>
+      <w:r>
+        <w:rPr>
+          <w:rFonts w:ascii="Consolas" w:eastAsia="Times New Roman" w:hAnsi="Consolas" w:cs="Times New Roman"/>
+          <w:color w:val="D4D4D4"/>
+          <w:kern w:val="0"/>
+          <w:sz w:val="21"/>
+          <w:szCs w:val="21"/>
+          <w:lang w:eastAsia="pt-BR"/>
+          <w14:ligatures w14:val="none"/>
+        </w:rPr>
+        <w:t>=</w:t>
+      </w:r>
+      <w:r>
+        <w:rPr>
+          <w:rFonts w:ascii="Consolas" w:eastAsia="Times New Roman" w:hAnsi="Consolas" w:cs="Times New Roman"/>
+          <w:color w:val="CCCCCC"/>
+          <w:kern w:val="0"/>
+          <w:sz w:val="21"/>
+          <w:szCs w:val="21"/>
+          <w:lang w:eastAsia="pt-BR"/>
+          <w14:ligatures w14:val="none"/>
+        </w:rPr>
+        <w:t xml:space="preserve"> </w:t>
+      </w:r>
+      <w:r>
+        <w:rPr>
+          <w:rFonts w:ascii="Consolas" w:eastAsia="Times New Roman" w:hAnsi="Consolas" w:cs="Times New Roman"/>
+          <w:color w:val="DCDCAA"/>
+          <w:kern w:val="0"/>
+          <w:sz w:val="21"/>
+          <w:szCs w:val="21"/>
+          <w:lang w:eastAsia="pt-BR"/>
+          <w14:ligatures w14:val="none"/>
+        </w:rPr>
+        <w:t>require</w:t>
+      </w:r>
+      <w:r>
+        <w:rPr>
+          <w:rFonts w:ascii="Consolas" w:eastAsia="Times New Roman" w:hAnsi="Consolas" w:cs="Times New Roman"/>
+          <w:color w:val="CCCCCC"/>
+          <w:kern w:val="0"/>
+          <w:sz w:val="21"/>
+          <w:szCs w:val="21"/>
+          <w:lang w:eastAsia="pt-BR"/>
+          <w14:ligatures w14:val="none"/>
+        </w:rPr>
+        <w:t>(</w:t>
+      </w:r>
+      <w:r>
+        <w:rPr>
+          <w:rFonts w:ascii="Consolas" w:eastAsia="Times New Roman" w:hAnsi="Consolas" w:cs="Times New Roman"/>
+          <w:color w:val="CE9178"/>
+          <w:kern w:val="0"/>
+          <w:sz w:val="21"/>
+          <w:szCs w:val="21"/>
+          <w:lang w:eastAsia="pt-BR"/>
+          <w14:ligatures w14:val="none"/>
+        </w:rPr>
+        <w:t>'mysql2'</w:t>
+      </w:r>
+      <w:r>
+        <w:rPr>
+          <w:rFonts w:ascii="Consolas" w:eastAsia="Times New Roman" w:hAnsi="Consolas" w:cs="Times New Roman"/>
+          <w:color w:val="CCCCCC"/>
+          <w:kern w:val="0"/>
+          <w:sz w:val="21"/>
+          <w:szCs w:val="21"/>
+          <w:lang w:eastAsia="pt-BR"/>
+          <w14:ligatures w14:val="none"/>
+        </w:rPr>
+        <w:t>);</w:t>
+      </w:r>
+    </w:p>
+    <w:p>
+      <w:pPr>
+        <w:shd w:val="clear" w:color="auto" w:fill="1F1F1F"/>
+        <w:spacing w:after="0" w:line="285" w:lineRule="atLeast"/>
+        <w:rPr>
+          <w:rFonts w:ascii="Consolas" w:eastAsia="Times New Roman" w:hAnsi="Consolas" w:cs="Times New Roman"/>
+          <w:color w:val="CCCCCC"/>
+          <w:kern w:val="0"/>
+          <w:sz w:val="21"/>
+          <w:szCs w:val="21"/>
+          <w:lang w:eastAsia="pt-BR"/>
+          <w14:ligatures w14:val="none"/>
+        </w:rPr>
+      </w:pPr>
+    </w:p>
+    <w:p>
+      <w:pPr>
+        <w:shd w:val="clear" w:color="auto" w:fill="1F1F1F"/>
+        <w:spacing w:after="0" w:line="285" w:lineRule="atLeast"/>
+        <w:rPr>
+          <w:rFonts w:ascii="Consolas" w:eastAsia="Times New Roman" w:hAnsi="Consolas" w:cs="Times New Roman"/>
+          <w:color w:val="CCCCCC"/>
+          <w:kern w:val="0"/>
+          <w:sz w:val="21"/>
+          <w:szCs w:val="21"/>
+          <w:lang w:eastAsia="pt-BR"/>
+          <w14:ligatures w14:val="none"/>
+        </w:rPr>
+      </w:pPr>
+      <w:r>
+        <w:rPr>
+          <w:rFonts w:ascii="Consolas" w:eastAsia="Times New Roman" w:hAnsi="Consolas" w:cs="Times New Roman"/>
+          <w:color w:val="CCCCCC"/>
+          <w:kern w:val="0"/>
+          <w:sz w:val="21"/>
+          <w:szCs w:val="21"/>
+          <w:lang w:eastAsia="pt-BR"/>
+          <w14:ligatures w14:val="none"/>
+        </w:rPr>
+        <w:t xml:space="preserve">    </w:t>
+      </w:r>
+      <w:r>
+        <w:rPr>
+          <w:rFonts w:ascii="Consolas" w:eastAsia="Times New Roman" w:hAnsi="Consolas" w:cs="Times New Roman"/>
+          <w:color w:val="6A9955"/>
+          <w:kern w:val="0"/>
+          <w:sz w:val="21"/>
+          <w:szCs w:val="21"/>
+          <w:lang w:eastAsia="pt-BR"/>
+          <w14:ligatures w14:val="none"/>
+        </w:rPr>
+        <w:t>//configurando conexão</w:t>
+      </w:r>
+    </w:p>
+    <w:p>
+      <w:pPr>
+        <w:shd w:val="clear" w:color="auto" w:fill="1F1F1F"/>
+        <w:spacing w:after="0" w:line="285" w:lineRule="atLeast"/>
+        <w:rPr>
+          <w:rFonts w:ascii="Consolas" w:eastAsia="Times New Roman" w:hAnsi="Consolas" w:cs="Times New Roman"/>
+          <w:color w:val="CCCCCC"/>
+          <w:kern w:val="0"/>
+          <w:sz w:val="21"/>
+          <w:szCs w:val="21"/>
+          <w:lang w:eastAsia="pt-BR"/>
+          <w14:ligatures w14:val="none"/>
+        </w:rPr>
+      </w:pPr>
+    </w:p>
+    <w:p>
+      <w:pPr>
+        <w:shd w:val="clear" w:color="auto" w:fill="1F1F1F"/>
+        <w:spacing w:after="0" w:line="285" w:lineRule="atLeast"/>
+        <w:rPr>
+          <w:rFonts w:ascii="Consolas" w:eastAsia="Times New Roman" w:hAnsi="Consolas" w:cs="Times New Roman"/>
+          <w:color w:val="CCCCCC"/>
+          <w:kern w:val="0"/>
+          <w:sz w:val="21"/>
+          <w:szCs w:val="21"/>
+          <w:lang w:eastAsia="pt-BR"/>
+          <w14:ligatures w14:val="none"/>
+        </w:rPr>
+      </w:pPr>
+      <w:r>
+        <w:rPr>
+          <w:rFonts w:ascii="Consolas" w:eastAsia="Times New Roman" w:hAnsi="Consolas" w:cs="Times New Roman"/>
+          <w:color w:val="CCCCCC"/>
+          <w:kern w:val="0"/>
+          <w:sz w:val="21"/>
+          <w:szCs w:val="21"/>
+          <w:lang w:eastAsia="pt-BR"/>
+          <w14:ligatures w14:val="none"/>
+        </w:rPr>
+        <w:t xml:space="preserve">    </w:t>
+      </w:r>
+      <w:proofErr w:type="spellStart"/>
+      <w:r>
+        <w:rPr>
+          <w:rFonts w:ascii="Consolas" w:eastAsia="Times New Roman" w:hAnsi="Consolas" w:cs="Times New Roman"/>
+          <w:color w:val="569CD6"/>
+          <w:kern w:val="0"/>
+          <w:sz w:val="21"/>
+          <w:szCs w:val="21"/>
+          <w:lang w:eastAsia="pt-BR"/>
+          <w14:ligatures w14:val="none"/>
+        </w:rPr>
+        <w:t>const</w:t>
+      </w:r>
+      <w:proofErr w:type="spellEnd"/>
+      <w:r>
+        <w:rPr>
+          <w:rFonts w:ascii="Consolas" w:eastAsia="Times New Roman" w:hAnsi="Consolas" w:cs="Times New Roman"/>
+          <w:color w:val="CCCCCC"/>
+          <w:kern w:val="0"/>
+          <w:sz w:val="21"/>
+          <w:szCs w:val="21"/>
+          <w:lang w:eastAsia="pt-BR"/>
+          <w14:ligatures w14:val="none"/>
+        </w:rPr>
+        <w:t xml:space="preserve"> </w:t>
+      </w:r>
+      <w:proofErr w:type="spellStart"/>
+      <w:r>
+        <w:rPr>
+          <w:rFonts w:ascii="Consolas" w:eastAsia="Times New Roman" w:hAnsi="Consolas" w:cs="Times New Roman"/>
+          <w:color w:val="4FC1FF"/>
+          <w:kern w:val="0"/>
+          <w:sz w:val="21"/>
+          <w:szCs w:val="21"/>
+          <w:lang w:eastAsia="pt-BR"/>
+          <w14:ligatures w14:val="none"/>
+        </w:rPr>
+        <w:t>db</w:t>
+      </w:r>
+      <w:proofErr w:type="spellEnd"/>
+      <w:r>
+        <w:rPr>
+          <w:rFonts w:ascii="Consolas" w:eastAsia="Times New Roman" w:hAnsi="Consolas" w:cs="Times New Roman"/>
+          <w:color w:val="CCCCCC"/>
+          <w:kern w:val="0"/>
+          <w:sz w:val="21"/>
+          <w:szCs w:val="21"/>
+          <w:lang w:eastAsia="pt-BR"/>
+          <w14:ligatures w14:val="none"/>
+        </w:rPr>
+        <w:t xml:space="preserve"> </w:t>
+      </w:r>
+      <w:r>
+        <w:rPr>
+          <w:rFonts w:ascii="Consolas" w:eastAsia="Times New Roman" w:hAnsi="Consolas" w:cs="Times New Roman"/>
+          <w:color w:val="D4D4D4"/>
+          <w:kern w:val="0"/>
+          <w:sz w:val="21"/>
+          <w:szCs w:val="21"/>
+          <w:lang w:eastAsia="pt-BR"/>
+          <w14:ligatures w14:val="none"/>
+        </w:rPr>
+        <w:t>=</w:t>
+      </w:r>
+      <w:r>
+        <w:rPr>
+          <w:rFonts w:ascii="Consolas" w:eastAsia="Times New Roman" w:hAnsi="Consolas" w:cs="Times New Roman"/>
+          <w:color w:val="CCCCCC"/>
+          <w:kern w:val="0"/>
+          <w:sz w:val="21"/>
+          <w:szCs w:val="21"/>
+          <w:lang w:eastAsia="pt-BR"/>
+          <w14:ligatures w14:val="none"/>
+        </w:rPr>
+        <w:t xml:space="preserve"> </w:t>
+      </w:r>
+      <w:r>
+        <w:rPr>
+          <w:rFonts w:ascii="Consolas" w:eastAsia="Times New Roman" w:hAnsi="Consolas" w:cs="Times New Roman"/>
+          <w:color w:val="9CDCFE"/>
+          <w:kern w:val="0"/>
+          <w:sz w:val="21"/>
+          <w:szCs w:val="21"/>
+          <w:lang w:eastAsia="pt-BR"/>
+          <w14:ligatures w14:val="none"/>
+        </w:rPr>
+        <w:t>mysql2</w:t>
+      </w:r>
+      <w:r>
+        <w:rPr>
+          <w:rFonts w:ascii="Consolas" w:eastAsia="Times New Roman" w:hAnsi="Consolas" w:cs="Times New Roman"/>
+          <w:color w:val="CCCCCC"/>
+          <w:kern w:val="0"/>
+          <w:sz w:val="21"/>
+          <w:szCs w:val="21"/>
+          <w:lang w:eastAsia="pt-BR"/>
+          <w14:ligatures w14:val="none"/>
+        </w:rPr>
+        <w:t>.</w:t>
+      </w:r>
+      <w:r>
+        <w:rPr>
+          <w:rFonts w:ascii="Consolas" w:eastAsia="Times New Roman" w:hAnsi="Consolas" w:cs="Times New Roman"/>
+          <w:color w:val="DCDCAA"/>
+          <w:kern w:val="0"/>
+          <w:sz w:val="21"/>
+          <w:szCs w:val="21"/>
+          <w:lang w:eastAsia="pt-BR"/>
+          <w14:ligatures w14:val="none"/>
+        </w:rPr>
+        <w:t>createConnection</w:t>
+      </w:r>
+      <w:r>
+        <w:rPr>
+          <w:rFonts w:ascii="Consolas" w:eastAsia="Times New Roman" w:hAnsi="Consolas" w:cs="Times New Roman"/>
+          <w:color w:val="CCCCCC"/>
+          <w:kern w:val="0"/>
+          <w:sz w:val="21"/>
+          <w:szCs w:val="21"/>
+          <w:lang w:eastAsia="pt-BR"/>
+          <w14:ligatures w14:val="none"/>
+        </w:rPr>
+        <w:t>({</w:t>
+      </w:r>
+    </w:p>
+    <w:p>
+      <w:pPr>
+        <w:shd w:val="clear" w:color="auto" w:fill="1F1F1F"/>
+        <w:spacing w:after="0" w:line="285" w:lineRule="atLeast"/>
+        <w:rPr>
+          <w:rFonts w:ascii="Consolas" w:eastAsia="Times New Roman" w:hAnsi="Consolas" w:cs="Times New Roman"/>
+          <w:color w:val="CCCCCC"/>
+          <w:kern w:val="0"/>
+          <w:sz w:val="21"/>
+          <w:szCs w:val="21"/>
+          <w:lang w:eastAsia="pt-BR"/>
+          <w14:ligatures w14:val="none"/>
+        </w:rPr>
+      </w:pPr>
+      <w:r>
+        <w:rPr>
+          <w:rFonts w:ascii="Consolas" w:eastAsia="Times New Roman" w:hAnsi="Consolas" w:cs="Times New Roman"/>
+          <w:color w:val="CCCCCC"/>
+          <w:kern w:val="0"/>
+          <w:sz w:val="21"/>
+          <w:szCs w:val="21"/>
+          <w:lang w:eastAsia="pt-BR"/>
+          <w14:ligatures w14:val="none"/>
+        </w:rPr>
+        <w:t xml:space="preserve">        </w:t>
+      </w:r>
+      <w:r>
+        <w:rPr>
+          <w:rFonts w:ascii="Consolas" w:eastAsia="Times New Roman" w:hAnsi="Consolas" w:cs="Times New Roman"/>
+          <w:color w:val="9CDCFE"/>
+          <w:kern w:val="0"/>
+          <w:sz w:val="21"/>
+          <w:szCs w:val="21"/>
+          <w:lang w:eastAsia="pt-BR"/>
+          <w14:ligatures w14:val="none"/>
+        </w:rPr>
+        <w:t>host:</w:t>
+      </w:r>
+      <w:r>
+        <w:rPr>
+          <w:rFonts w:ascii="Consolas" w:eastAsia="Times New Roman" w:hAnsi="Consolas" w:cs="Times New Roman"/>
+          <w:color w:val="CCCCCC"/>
+          <w:kern w:val="0"/>
+          <w:sz w:val="21"/>
+          <w:szCs w:val="21"/>
+          <w:lang w:eastAsia="pt-BR"/>
+          <w14:ligatures w14:val="none"/>
+        </w:rPr>
+        <w:t xml:space="preserve"> </w:t>
+      </w:r>
+      <w:proofErr w:type="spellStart"/>
+      <w:r>
+        <w:rPr>
+          <w:rFonts w:ascii="Consolas" w:eastAsia="Times New Roman" w:hAnsi="Consolas" w:cs="Times New Roman"/>
+          <w:color w:val="9CDCFE"/>
+          <w:kern w:val="0"/>
+          <w:sz w:val="21"/>
+          <w:szCs w:val="21"/>
+          <w:lang w:eastAsia="pt-BR"/>
+          <w14:ligatures w14:val="none"/>
+        </w:rPr>
+        <w:t>process</w:t>
+      </w:r>
+      <w:r>
+        <w:rPr>
+          <w:rFonts w:ascii="Consolas" w:eastAsia="Times New Roman" w:hAnsi="Consolas" w:cs="Times New Roman"/>
+          <w:color w:val="CCCCCC"/>
+          <w:kern w:val="0"/>
+          <w:sz w:val="21"/>
+          <w:szCs w:val="21"/>
+          <w:lang w:eastAsia="pt-BR"/>
+          <w14:ligatures w14:val="none"/>
+        </w:rPr>
+        <w:t>.</w:t>
+      </w:r>
+      <w:r>
+        <w:rPr>
+          <w:rFonts w:ascii="Consolas" w:eastAsia="Times New Roman" w:hAnsi="Consolas" w:cs="Times New Roman"/>
+          <w:color w:val="9CDCFE"/>
+          <w:kern w:val="0"/>
+          <w:sz w:val="21"/>
+          <w:szCs w:val="21"/>
+          <w:lang w:eastAsia="pt-BR"/>
+          <w14:ligatures w14:val="none"/>
+        </w:rPr>
+        <w:t>env</w:t>
+      </w:r>
+      <w:r>
+        <w:rPr>
+          <w:rFonts w:ascii="Consolas" w:eastAsia="Times New Roman" w:hAnsi="Consolas" w:cs="Times New Roman"/>
+          <w:color w:val="CCCCCC"/>
+          <w:kern w:val="0"/>
+          <w:sz w:val="21"/>
+          <w:szCs w:val="21"/>
+          <w:lang w:eastAsia="pt-BR"/>
+          <w14:ligatures w14:val="none"/>
+        </w:rPr>
+        <w:t>.</w:t>
+      </w:r>
+      <w:r>
+        <w:rPr>
+          <w:rFonts w:ascii="Consolas" w:eastAsia="Times New Roman" w:hAnsi="Consolas" w:cs="Times New Roman"/>
+          <w:color w:val="4FC1FF"/>
+          <w:kern w:val="0"/>
+          <w:sz w:val="21"/>
+          <w:szCs w:val="21"/>
+          <w:lang w:eastAsia="pt-BR"/>
+          <w14:ligatures w14:val="none"/>
+        </w:rPr>
+        <w:t>DB_HOST</w:t>
+      </w:r>
+      <w:proofErr w:type="spellEnd"/>
+      <w:r>
+        <w:rPr>
+          <w:rFonts w:ascii="Consolas" w:eastAsia="Times New Roman" w:hAnsi="Consolas" w:cs="Times New Roman"/>
+          <w:color w:val="CCCCCC"/>
+          <w:kern w:val="0"/>
+          <w:sz w:val="21"/>
+          <w:szCs w:val="21"/>
+          <w:lang w:eastAsia="pt-BR"/>
+          <w14:ligatures w14:val="none"/>
+        </w:rPr>
+        <w:t>,</w:t>
+      </w:r>
+    </w:p>
+    <w:p>
+      <w:pPr>
+        <w:shd w:val="clear" w:color="auto" w:fill="1F1F1F"/>
+        <w:spacing w:after="0" w:line="285" w:lineRule="atLeast"/>
+        <w:rPr>
+          <w:rFonts w:ascii="Consolas" w:eastAsia="Times New Roman" w:hAnsi="Consolas" w:cs="Times New Roman"/>
+          <w:color w:val="CCCCCC"/>
+          <w:kern w:val="0"/>
+          <w:sz w:val="21"/>
+          <w:szCs w:val="21"/>
+          <w:lang w:eastAsia="pt-BR"/>
+          <w14:ligatures w14:val="none"/>
+        </w:rPr>
+      </w:pPr>
+      <w:r>
+        <w:rPr>
+          <w:rFonts w:ascii="Consolas" w:eastAsia="Times New Roman" w:hAnsi="Consolas" w:cs="Times New Roman"/>
+          <w:color w:val="CCCCCC"/>
+          <w:kern w:val="0"/>
+          <w:sz w:val="21"/>
+          <w:szCs w:val="21"/>
+          <w:lang w:eastAsia="pt-BR"/>
+          <w14:ligatures w14:val="none"/>
+        </w:rPr>
+        <w:t xml:space="preserve">        </w:t>
+      </w:r>
+      <w:proofErr w:type="spellStart"/>
+      <w:r>
+        <w:rPr>
+          <w:rFonts w:ascii="Consolas" w:eastAsia="Times New Roman" w:hAnsi="Consolas" w:cs="Times New Roman"/>
+          <w:color w:val="9CDCFE"/>
+          <w:kern w:val="0"/>
+          <w:sz w:val="21"/>
+          <w:szCs w:val="21"/>
+          <w:lang w:eastAsia="pt-BR"/>
+          <w14:ligatures w14:val="none"/>
+        </w:rPr>
+        <w:t>user</w:t>
+      </w:r>
+      <w:proofErr w:type="spellEnd"/>
+      <w:r>
+        <w:rPr>
+          <w:rFonts w:ascii="Consolas" w:eastAsia="Times New Roman" w:hAnsi="Consolas" w:cs="Times New Roman"/>
+          <w:color w:val="9CDCFE"/>
+          <w:kern w:val="0"/>
+          <w:sz w:val="21"/>
+          <w:szCs w:val="21"/>
+          <w:lang w:eastAsia="pt-BR"/>
+          <w14:ligatures w14:val="none"/>
+        </w:rPr>
+        <w:t>:</w:t>
+      </w:r>
+      <w:r>
+        <w:rPr>
+          <w:rFonts w:ascii="Consolas" w:eastAsia="Times New Roman" w:hAnsi="Consolas" w:cs="Times New Roman"/>
+          <w:color w:val="CCCCCC"/>
+          <w:kern w:val="0"/>
+          <w:sz w:val="21"/>
+          <w:szCs w:val="21"/>
+          <w:lang w:eastAsia="pt-BR"/>
+          <w14:ligatures w14:val="none"/>
+        </w:rPr>
+        <w:t xml:space="preserve"> </w:t>
+      </w:r>
+      <w:proofErr w:type="spellStart"/>
+      <w:r>
+        <w:rPr>
+          <w:rFonts w:ascii="Consolas" w:eastAsia="Times New Roman" w:hAnsi="Consolas" w:cs="Times New Roman"/>
+          <w:color w:val="9CDCFE"/>
+          <w:kern w:val="0"/>
+          <w:sz w:val="21"/>
+          <w:szCs w:val="21"/>
+          <w:lang w:eastAsia="pt-BR"/>
+          <w14:ligatures w14:val="none"/>
+        </w:rPr>
+        <w:t>process</w:t>
+      </w:r>
+      <w:r>
+        <w:rPr>
+          <w:rFonts w:ascii="Consolas" w:eastAsia="Times New Roman" w:hAnsi="Consolas" w:cs="Times New Roman"/>
+          <w:color w:val="CCCCCC"/>
+          <w:kern w:val="0"/>
+          <w:sz w:val="21"/>
+          <w:szCs w:val="21"/>
+          <w:lang w:eastAsia="pt-BR"/>
+          <w14:ligatures w14:val="none"/>
+        </w:rPr>
+        <w:t>.</w:t>
+      </w:r>
+      <w:r>
+        <w:rPr>
+          <w:rFonts w:ascii="Consolas" w:eastAsia="Times New Roman" w:hAnsi="Consolas" w:cs="Times New Roman"/>
+          <w:color w:val="9CDCFE"/>
+          <w:kern w:val="0"/>
+          <w:sz w:val="21"/>
+          <w:szCs w:val="21"/>
+          <w:lang w:eastAsia="pt-BR"/>
+          <w14:ligatures w14:val="none"/>
+        </w:rPr>
+        <w:t>env</w:t>
+      </w:r>
+      <w:r>
+        <w:rPr>
+          <w:rFonts w:ascii="Consolas" w:eastAsia="Times New Roman" w:hAnsi="Consolas" w:cs="Times New Roman"/>
+          <w:color w:val="CCCCCC"/>
+          <w:kern w:val="0"/>
+          <w:sz w:val="21"/>
+          <w:szCs w:val="21"/>
+          <w:lang w:eastAsia="pt-BR"/>
+          <w14:ligatures w14:val="none"/>
+        </w:rPr>
+        <w:t>.</w:t>
+      </w:r>
+      <w:r>
+        <w:rPr>
+          <w:rFonts w:ascii="Consolas" w:eastAsia="Times New Roman" w:hAnsi="Consolas" w:cs="Times New Roman"/>
+          <w:color w:val="4FC1FF"/>
+          <w:kern w:val="0"/>
+          <w:sz w:val="21"/>
+          <w:szCs w:val="21"/>
+          <w:lang w:eastAsia="pt-BR"/>
+          <w14:ligatures w14:val="none"/>
+        </w:rPr>
+        <w:t>DB_USERNAME</w:t>
+      </w:r>
+      <w:proofErr w:type="spellEnd"/>
+      <w:r>
+        <w:rPr>
+          <w:rFonts w:ascii="Consolas" w:eastAsia="Times New Roman" w:hAnsi="Consolas" w:cs="Times New Roman"/>
+          <w:color w:val="CCCCCC"/>
+          <w:kern w:val="0"/>
+          <w:sz w:val="21"/>
+          <w:szCs w:val="21"/>
+          <w:lang w:eastAsia="pt-BR"/>
+          <w14:ligatures w14:val="none"/>
+        </w:rPr>
+        <w:t>,</w:t>
+      </w:r>
+    </w:p>
+    <w:p>
+      <w:pPr>
+        <w:shd w:val="clear" w:color="auto" w:fill="1F1F1F"/>
+        <w:spacing w:after="0" w:line="285" w:lineRule="atLeast"/>
+        <w:rPr>
+          <w:rFonts w:ascii="Consolas" w:eastAsia="Times New Roman" w:hAnsi="Consolas" w:cs="Times New Roman"/>
+          <w:color w:val="CCCCCC"/>
+          <w:kern w:val="0"/>
+          <w:sz w:val="21"/>
+          <w:szCs w:val="21"/>
+          <w:lang w:eastAsia="pt-BR"/>
+          <w14:ligatures w14:val="none"/>
+        </w:rPr>
+      </w:pPr>
+      <w:r>
+        <w:rPr>
+          <w:rFonts w:ascii="Consolas" w:eastAsia="Times New Roman" w:hAnsi="Consolas" w:cs="Times New Roman"/>
+          <w:color w:val="CCCCCC"/>
+          <w:kern w:val="0"/>
+          <w:sz w:val="21"/>
+          <w:szCs w:val="21"/>
+          <w:lang w:eastAsia="pt-BR"/>
+          <w14:ligatures w14:val="none"/>
+        </w:rPr>
+        <w:t xml:space="preserve">        </w:t>
+      </w:r>
+      <w:proofErr w:type="spellStart"/>
+      <w:r>
+        <w:rPr>
+          <w:rFonts w:ascii="Consolas" w:eastAsia="Times New Roman" w:hAnsi="Consolas" w:cs="Times New Roman"/>
+          <w:color w:val="9CDCFE"/>
+          <w:kern w:val="0"/>
+          <w:sz w:val="21"/>
+          <w:szCs w:val="21"/>
+          <w:lang w:eastAsia="pt-BR"/>
+          <w14:ligatures w14:val="none"/>
+        </w:rPr>
+        <w:t>password</w:t>
+      </w:r>
+      <w:proofErr w:type="spellEnd"/>
+      <w:r>
+        <w:rPr>
+          <w:rFonts w:ascii="Consolas" w:eastAsia="Times New Roman" w:hAnsi="Consolas" w:cs="Times New Roman"/>
+          <w:color w:val="9CDCFE"/>
+          <w:kern w:val="0"/>
+          <w:sz w:val="21"/>
+          <w:szCs w:val="21"/>
+          <w:lang w:eastAsia="pt-BR"/>
+          <w14:ligatures w14:val="none"/>
+        </w:rPr>
+        <w:t>:</w:t>
+      </w:r>
+      <w:r>
+        <w:rPr>
+          <w:rFonts w:ascii="Consolas" w:eastAsia="Times New Roman" w:hAnsi="Consolas" w:cs="Times New Roman"/>
+          <w:color w:val="CCCCCC"/>
+          <w:kern w:val="0"/>
+          <w:sz w:val="21"/>
+          <w:szCs w:val="21"/>
+          <w:lang w:eastAsia="pt-BR"/>
+          <w14:ligatures w14:val="none"/>
+        </w:rPr>
+        <w:t xml:space="preserve"> </w:t>
+      </w:r>
+      <w:proofErr w:type="spellStart"/>
+      <w:r>
+        <w:rPr>
+          <w:rFonts w:ascii="Consolas" w:eastAsia="Times New Roman" w:hAnsi="Consolas" w:cs="Times New Roman"/>
+          <w:color w:val="9CDCFE"/>
+          <w:kern w:val="0"/>
+          <w:sz w:val="21"/>
+          <w:szCs w:val="21"/>
+          <w:lang w:eastAsia="pt-BR"/>
+          <w14:ligatures w14:val="none"/>
+        </w:rPr>
+        <w:t>process</w:t>
+      </w:r>
+      <w:r>
+        <w:rPr>
+          <w:rFonts w:ascii="Consolas" w:eastAsia="Times New Roman" w:hAnsi="Consolas" w:cs="Times New Roman"/>
+          <w:color w:val="CCCCCC"/>
+          <w:kern w:val="0"/>
+          <w:sz w:val="21"/>
+          <w:szCs w:val="21"/>
+          <w:lang w:eastAsia="pt-BR"/>
+          <w14:ligatures w14:val="none"/>
+        </w:rPr>
+        <w:t>.</w:t>
+      </w:r>
+      <w:r>
+        <w:rPr>
+          <w:rFonts w:ascii="Consolas" w:eastAsia="Times New Roman" w:hAnsi="Consolas" w:cs="Times New Roman"/>
+          <w:color w:val="9CDCFE"/>
+          <w:kern w:val="0"/>
+          <w:sz w:val="21"/>
+          <w:szCs w:val="21"/>
+          <w:lang w:eastAsia="pt-BR"/>
+          <w14:ligatures w14:val="none"/>
+        </w:rPr>
+        <w:t>env</w:t>
+      </w:r>
+      <w:r>
+        <w:rPr>
+          <w:rFonts w:ascii="Consolas" w:eastAsia="Times New Roman" w:hAnsi="Consolas" w:cs="Times New Roman"/>
+          <w:color w:val="CCCCCC"/>
+          <w:kern w:val="0"/>
+          <w:sz w:val="21"/>
+          <w:szCs w:val="21"/>
+          <w:lang w:eastAsia="pt-BR"/>
+          <w14:ligatures w14:val="none"/>
+        </w:rPr>
+        <w:t>.</w:t>
+      </w:r>
+      <w:r>
+        <w:rPr>
+          <w:rFonts w:ascii="Consolas" w:eastAsia="Times New Roman" w:hAnsi="Consolas" w:cs="Times New Roman"/>
+          <w:color w:val="4FC1FF"/>
+          <w:kern w:val="0"/>
+          <w:sz w:val="21"/>
+          <w:szCs w:val="21"/>
+          <w:lang w:eastAsia="pt-BR"/>
+          <w14:ligatures w14:val="none"/>
+        </w:rPr>
+        <w:t>DB_PASSWORD</w:t>
+      </w:r>
+      <w:proofErr w:type="spellEnd"/>
+      <w:r>
+        <w:rPr>
+          <w:rFonts w:ascii="Consolas" w:eastAsia="Times New Roman" w:hAnsi="Consolas" w:cs="Times New Roman"/>
+          <w:color w:val="CCCCCC"/>
+          <w:kern w:val="0"/>
+          <w:sz w:val="21"/>
+          <w:szCs w:val="21"/>
+          <w:lang w:eastAsia="pt-BR"/>
+          <w14:ligatures w14:val="none"/>
+        </w:rPr>
+        <w:t>,</w:t>
+      </w:r>
+    </w:p>
+    <w:p>
+      <w:pPr>
+        <w:shd w:val="clear" w:color="auto" w:fill="1F1F1F"/>
+        <w:spacing w:after="0" w:line="285" w:lineRule="atLeast"/>
+        <w:rPr>
+          <w:rFonts w:ascii="Consolas" w:eastAsia="Times New Roman" w:hAnsi="Consolas" w:cs="Times New Roman"/>
+          <w:color w:val="CCCCCC"/>
+          <w:kern w:val="0"/>
+          <w:sz w:val="21"/>
+          <w:szCs w:val="21"/>
+          <w:lang w:eastAsia="pt-BR"/>
+          <w14:ligatures w14:val="none"/>
+        </w:rPr>
+      </w:pPr>
+      <w:r>
+        <w:rPr>
+          <w:rFonts w:ascii="Consolas" w:eastAsia="Times New Roman" w:hAnsi="Consolas" w:cs="Times New Roman"/>
+          <w:color w:val="CCCCCC"/>
+          <w:kern w:val="0"/>
+          <w:sz w:val="21"/>
+          <w:szCs w:val="21"/>
+          <w:lang w:eastAsia="pt-BR"/>
+          <w14:ligatures w14:val="none"/>
+        </w:rPr>
+        <w:t xml:space="preserve">        </w:t>
+      </w:r>
+      <w:proofErr w:type="spellStart"/>
+      <w:r>
+        <w:rPr>
+          <w:rFonts w:ascii="Consolas" w:eastAsia="Times New Roman" w:hAnsi="Consolas" w:cs="Times New Roman"/>
+          <w:color w:val="9CDCFE"/>
+          <w:kern w:val="0"/>
+          <w:sz w:val="21"/>
+          <w:szCs w:val="21"/>
+          <w:lang w:eastAsia="pt-BR"/>
+          <w14:ligatures w14:val="none"/>
+        </w:rPr>
+        <w:t>database</w:t>
+      </w:r>
+      <w:proofErr w:type="spellEnd"/>
+      <w:r>
+        <w:rPr>
+          <w:rFonts w:ascii="Consolas" w:eastAsia="Times New Roman" w:hAnsi="Consolas" w:cs="Times New Roman"/>
+          <w:color w:val="9CDCFE"/>
+          <w:kern w:val="0"/>
+          <w:sz w:val="21"/>
+          <w:szCs w:val="21"/>
+          <w:lang w:eastAsia="pt-BR"/>
+          <w14:ligatures w14:val="none"/>
+        </w:rPr>
+        <w:t>:</w:t>
+      </w:r>
+      <w:r>
+        <w:rPr>
+          <w:rFonts w:ascii="Consolas" w:eastAsia="Times New Roman" w:hAnsi="Consolas" w:cs="Times New Roman"/>
+          <w:color w:val="CCCCCC"/>
+          <w:kern w:val="0"/>
+          <w:sz w:val="21"/>
+          <w:szCs w:val="21"/>
+          <w:lang w:eastAsia="pt-BR"/>
+          <w14:ligatures w14:val="none"/>
+        </w:rPr>
+        <w:t xml:space="preserve"> </w:t>
+      </w:r>
+      <w:proofErr w:type="spellStart"/>
+      <w:r>
+        <w:rPr>
+          <w:rFonts w:ascii="Consolas" w:eastAsia="Times New Roman" w:hAnsi="Consolas" w:cs="Times New Roman"/>
+          <w:color w:val="9CDCFE"/>
+          <w:kern w:val="0"/>
+          <w:sz w:val="21"/>
+          <w:szCs w:val="21"/>
+          <w:lang w:eastAsia="pt-BR"/>
+          <w14:ligatures w14:val="none"/>
+        </w:rPr>
+        <w:t>process</w:t>
+      </w:r>
+      <w:r>
+        <w:rPr>
+          <w:rFonts w:ascii="Consolas" w:eastAsia="Times New Roman" w:hAnsi="Consolas" w:cs="Times New Roman"/>
+          <w:color w:val="CCCCCC"/>
+          <w:kern w:val="0"/>
+          <w:sz w:val="21"/>
+          <w:szCs w:val="21"/>
+          <w:lang w:eastAsia="pt-BR"/>
+          <w14:ligatures w14:val="none"/>
+        </w:rPr>
+        <w:t>.</w:t>
+      </w:r>
+      <w:r>
+        <w:rPr>
+          <w:rFonts w:ascii="Consolas" w:eastAsia="Times New Roman" w:hAnsi="Consolas" w:cs="Times New Roman"/>
+          <w:color w:val="9CDCFE"/>
+          <w:kern w:val="0"/>
+          <w:sz w:val="21"/>
+          <w:szCs w:val="21"/>
+          <w:lang w:eastAsia="pt-BR"/>
+          <w14:ligatures w14:val="none"/>
+        </w:rPr>
+        <w:t>env</w:t>
+      </w:r>
+      <w:r>
+        <w:rPr>
+          <w:rFonts w:ascii="Consolas" w:eastAsia="Times New Roman" w:hAnsi="Consolas" w:cs="Times New Roman"/>
+          <w:color w:val="CCCCCC"/>
+          <w:kern w:val="0"/>
+          <w:sz w:val="21"/>
+          <w:szCs w:val="21"/>
+          <w:lang w:eastAsia="pt-BR"/>
+          <w14:ligatures w14:val="none"/>
+        </w:rPr>
+        <w:t>.</w:t>
+      </w:r>
+      <w:r>
+        <w:rPr>
+          <w:rFonts w:ascii="Consolas" w:eastAsia="Times New Roman" w:hAnsi="Consolas" w:cs="Times New Roman"/>
+          <w:color w:val="4FC1FF"/>
+          <w:kern w:val="0"/>
+          <w:sz w:val="21"/>
+          <w:szCs w:val="21"/>
+          <w:lang w:eastAsia="pt-BR"/>
+          <w14:ligatures w14:val="none"/>
+        </w:rPr>
+        <w:t>DB_NAME</w:t>
+      </w:r>
+      <w:proofErr w:type="spellEnd"/>
+    </w:p>
+    <w:p>
+      <w:pPr>
+        <w:shd w:val="clear" w:color="auto" w:fill="1F1F1F"/>
+        <w:spacing w:after="0" w:line="285" w:lineRule="atLeast"/>
+        <w:rPr>
+          <w:rFonts w:ascii="Consolas" w:eastAsia="Times New Roman" w:hAnsi="Consolas" w:cs="Times New Roman"/>
+          <w:color w:val="CCCCCC"/>
+          <w:kern w:val="0"/>
+          <w:sz w:val="21"/>
+          <w:szCs w:val="21"/>
+          <w:lang w:eastAsia="pt-BR"/>
+          <w14:ligatures w14:val="none"/>
+        </w:rPr>
+      </w:pPr>
+      <w:r>
+        <w:rPr>
+          <w:rFonts w:ascii="Consolas" w:eastAsia="Times New Roman" w:hAnsi="Consolas" w:cs="Times New Roman"/>
+          <w:color w:val="CCCCCC"/>
+          <w:kern w:val="0"/>
+          <w:sz w:val="21"/>
+          <w:szCs w:val="21"/>
+          <w:lang w:eastAsia="pt-BR"/>
+          <w14:ligatures w14:val="none"/>
+        </w:rPr>
+        <w:t>    }</w:t>
+      </w:r>
+    </w:p>
+    <w:p>
+      <w:pPr>
+        <w:shd w:val="clear" w:color="auto" w:fill="1F1F1F"/>
+        <w:spacing w:after="0" w:line="285" w:lineRule="atLeast"/>
+        <w:rPr>
+          <w:rFonts w:ascii="Consolas" w:eastAsia="Times New Roman" w:hAnsi="Consolas" w:cs="Times New Roman"/>
+          <w:color w:val="CCCCCC"/>
+          <w:kern w:val="0"/>
+          <w:sz w:val="21"/>
+          <w:szCs w:val="21"/>
+          <w:lang w:eastAsia="pt-BR"/>
+          <w14:ligatures w14:val="none"/>
+        </w:rPr>
+      </w:pPr>
+      <w:r>
+        <w:rPr>
+          <w:rFonts w:ascii="Consolas" w:eastAsia="Times New Roman" w:hAnsi="Consolas" w:cs="Times New Roman"/>
+          <w:color w:val="CCCCCC"/>
+          <w:kern w:val="0"/>
+          <w:sz w:val="21"/>
+          <w:szCs w:val="21"/>
+          <w:lang w:eastAsia="pt-BR"/>
+          <w14:ligatures w14:val="none"/>
+        </w:rPr>
+        <w:t>    )</w:t>
+      </w:r>
+    </w:p>
+    <w:p>
+      <w:pPr>
+        <w:shd w:val="clear" w:color="auto" w:fill="1F1F1F"/>
+        <w:spacing w:after="0" w:line="285" w:lineRule="atLeast"/>
+        <w:rPr>
+          <w:rFonts w:ascii="Consolas" w:eastAsia="Times New Roman" w:hAnsi="Consolas" w:cs="Times New Roman"/>
+          <w:color w:val="CCCCCC"/>
+          <w:kern w:val="0"/>
+          <w:sz w:val="21"/>
+          <w:szCs w:val="21"/>
+          <w:lang w:eastAsia="pt-BR"/>
+          <w14:ligatures w14:val="none"/>
+        </w:rPr>
+      </w:pPr>
+    </w:p>
+    <w:p>
+      <w:pPr>
+        <w:shd w:val="clear" w:color="auto" w:fill="1F1F1F"/>
+        <w:spacing w:after="0" w:line="285" w:lineRule="atLeast"/>
+        <w:rPr>
+          <w:rFonts w:ascii="Consolas" w:eastAsia="Times New Roman" w:hAnsi="Consolas" w:cs="Times New Roman"/>
+          <w:color w:val="CCCCCC"/>
+          <w:kern w:val="0"/>
+          <w:sz w:val="21"/>
+          <w:szCs w:val="21"/>
+          <w:lang w:eastAsia="pt-BR"/>
+          <w14:ligatures w14:val="none"/>
+        </w:rPr>
+      </w:pPr>
+      <w:r>
+        <w:rPr>
+          <w:rFonts w:ascii="Consolas" w:eastAsia="Times New Roman" w:hAnsi="Consolas" w:cs="Times New Roman"/>
+          <w:color w:val="CCCCCC"/>
+          <w:kern w:val="0"/>
+          <w:sz w:val="21"/>
+          <w:szCs w:val="21"/>
+          <w:lang w:eastAsia="pt-BR"/>
+          <w14:ligatures w14:val="none"/>
+        </w:rPr>
+        <w:t xml:space="preserve">    </w:t>
+      </w:r>
+      <w:proofErr w:type="spellStart"/>
+      <w:r>
+        <w:rPr>
+          <w:rFonts w:ascii="Consolas" w:eastAsia="Times New Roman" w:hAnsi="Consolas" w:cs="Times New Roman"/>
+          <w:color w:val="4FC1FF"/>
+          <w:kern w:val="0"/>
+          <w:sz w:val="21"/>
+          <w:szCs w:val="21"/>
+          <w:lang w:eastAsia="pt-BR"/>
+          <w14:ligatures w14:val="none"/>
+        </w:rPr>
+        <w:t>db</w:t>
+      </w:r>
+      <w:r>
+        <w:rPr>
+          <w:rFonts w:ascii="Consolas" w:eastAsia="Times New Roman" w:hAnsi="Consolas" w:cs="Times New Roman"/>
+          <w:color w:val="CCCCCC"/>
+          <w:kern w:val="0"/>
+          <w:sz w:val="21"/>
+          <w:szCs w:val="21"/>
+          <w:lang w:eastAsia="pt-BR"/>
+          <w14:ligatures w14:val="none"/>
+        </w:rPr>
+        <w:t>.</w:t>
+      </w:r>
+      <w:r>
+        <w:rPr>
+          <w:rFonts w:ascii="Consolas" w:eastAsia="Times New Roman" w:hAnsi="Consolas" w:cs="Times New Roman"/>
+          <w:color w:val="DCDCAA"/>
+          <w:kern w:val="0"/>
+          <w:sz w:val="21"/>
+          <w:szCs w:val="21"/>
+          <w:lang w:eastAsia="pt-BR"/>
+          <w14:ligatures w14:val="none"/>
+        </w:rPr>
+        <w:t>connect</w:t>
+      </w:r>
+      <w:proofErr w:type="spellEnd"/>
+      <w:r>
+        <w:rPr>
+          <w:rFonts w:ascii="Consolas" w:eastAsia="Times New Roman" w:hAnsi="Consolas" w:cs="Times New Roman"/>
+          <w:color w:val="CCCCCC"/>
+          <w:kern w:val="0"/>
+          <w:sz w:val="21"/>
+          <w:szCs w:val="21"/>
+          <w:lang w:eastAsia="pt-BR"/>
+          <w14:ligatures w14:val="none"/>
+        </w:rPr>
+        <w:t xml:space="preserve"> ((</w:t>
+      </w:r>
+      <w:proofErr w:type="spellStart"/>
+      <w:r>
+        <w:rPr>
+          <w:rFonts w:ascii="Consolas" w:eastAsia="Times New Roman" w:hAnsi="Consolas" w:cs="Times New Roman"/>
+          <w:color w:val="9CDCFE"/>
+          <w:kern w:val="0"/>
+          <w:sz w:val="21"/>
+          <w:szCs w:val="21"/>
+          <w:lang w:eastAsia="pt-BR"/>
+          <w14:ligatures w14:val="none"/>
+        </w:rPr>
+        <w:t>err</w:t>
+      </w:r>
+      <w:proofErr w:type="spellEnd"/>
+      <w:r>
+        <w:rPr>
+          <w:rFonts w:ascii="Consolas" w:eastAsia="Times New Roman" w:hAnsi="Consolas" w:cs="Times New Roman"/>
+          <w:color w:val="CCCCCC"/>
+          <w:kern w:val="0"/>
+          <w:sz w:val="21"/>
+          <w:szCs w:val="21"/>
+          <w:lang w:eastAsia="pt-BR"/>
+          <w14:ligatures w14:val="none"/>
+        </w:rPr>
+        <w:t xml:space="preserve">) </w:t>
+      </w:r>
+      <w:r>
+        <w:rPr>
+          <w:rFonts w:ascii="Consolas" w:eastAsia="Times New Roman" w:hAnsi="Consolas" w:cs="Times New Roman"/>
+          <w:color w:val="569CD6"/>
+          <w:kern w:val="0"/>
+          <w:sz w:val="21"/>
+          <w:szCs w:val="21"/>
+          <w:lang w:eastAsia="pt-BR"/>
+          <w14:ligatures w14:val="none"/>
+        </w:rPr>
+        <w:t>=&gt;</w:t>
+      </w:r>
+      <w:r>
+        <w:rPr>
+          <w:rFonts w:ascii="Consolas" w:eastAsia="Times New Roman" w:hAnsi="Consolas" w:cs="Times New Roman"/>
+          <w:color w:val="CCCCCC"/>
+          <w:kern w:val="0"/>
+          <w:sz w:val="21"/>
+          <w:szCs w:val="21"/>
+          <w:lang w:eastAsia="pt-BR"/>
+          <w14:ligatures w14:val="none"/>
+        </w:rPr>
+        <w:t xml:space="preserve"> {</w:t>
+      </w:r>
+    </w:p>
+    <w:p>
+      <w:pPr>
+        <w:shd w:val="clear" w:color="auto" w:fill="1F1F1F"/>
+        <w:spacing w:after="0" w:line="285" w:lineRule="atLeast"/>
+        <w:rPr>
+          <w:rFonts w:ascii="Consolas" w:eastAsia="Times New Roman" w:hAnsi="Consolas" w:cs="Times New Roman"/>
+          <w:color w:val="CCCCCC"/>
+          <w:kern w:val="0"/>
+          <w:sz w:val="21"/>
+          <w:szCs w:val="21"/>
+          <w:lang w:eastAsia="pt-BR"/>
+          <w14:ligatures w14:val="none"/>
+        </w:rPr>
+      </w:pPr>
+      <w:r>
+        <w:rPr>
+          <w:rFonts w:ascii="Consolas" w:eastAsia="Times New Roman" w:hAnsi="Consolas" w:cs="Times New Roman"/>
+          <w:color w:val="CCCCCC"/>
+          <w:kern w:val="0"/>
+          <w:sz w:val="21"/>
+          <w:szCs w:val="21"/>
+          <w:lang w:eastAsia="pt-BR"/>
+          <w14:ligatures w14:val="none"/>
+        </w:rPr>
+        <w:t xml:space="preserve">        </w:t>
+      </w:r>
+      <w:proofErr w:type="spellStart"/>
+      <w:r>
+        <w:rPr>
+          <w:rFonts w:ascii="Consolas" w:eastAsia="Times New Roman" w:hAnsi="Consolas" w:cs="Times New Roman"/>
+          <w:color w:val="C586C0"/>
+          <w:kern w:val="0"/>
+          <w:sz w:val="21"/>
+          <w:szCs w:val="21"/>
+          <w:lang w:eastAsia="pt-BR"/>
+          <w14:ligatures w14:val="none"/>
+        </w:rPr>
+        <w:t>if</w:t>
+      </w:r>
+      <w:proofErr w:type="spellEnd"/>
+      <w:r>
+        <w:rPr>
+          <w:rFonts w:ascii="Consolas" w:eastAsia="Times New Roman" w:hAnsi="Consolas" w:cs="Times New Roman"/>
+          <w:color w:val="CCCCCC"/>
+          <w:kern w:val="0"/>
+          <w:sz w:val="21"/>
+          <w:szCs w:val="21"/>
+          <w:lang w:eastAsia="pt-BR"/>
+          <w14:ligatures w14:val="none"/>
+        </w:rPr>
+        <w:t>(</w:t>
+      </w:r>
+      <w:proofErr w:type="spellStart"/>
+      <w:r>
+        <w:rPr>
+          <w:rFonts w:ascii="Consolas" w:eastAsia="Times New Roman" w:hAnsi="Consolas" w:cs="Times New Roman"/>
+          <w:color w:val="9CDCFE"/>
+          <w:kern w:val="0"/>
+          <w:sz w:val="21"/>
+          <w:szCs w:val="21"/>
+          <w:lang w:eastAsia="pt-BR"/>
+          <w14:ligatures w14:val="none"/>
+        </w:rPr>
+        <w:t>err</w:t>
+      </w:r>
+      <w:proofErr w:type="spellEnd"/>
+      <w:r>
+        <w:rPr>
+          <w:rFonts w:ascii="Consolas" w:eastAsia="Times New Roman" w:hAnsi="Consolas" w:cs="Times New Roman"/>
+          <w:color w:val="CCCCCC"/>
+          <w:kern w:val="0"/>
+          <w:sz w:val="21"/>
+          <w:szCs w:val="21"/>
+          <w:lang w:eastAsia="pt-BR"/>
+          <w14:ligatures w14:val="none"/>
+        </w:rPr>
+        <w:t>) {</w:t>
+      </w:r>
+    </w:p>
+    <w:p>
+      <w:pPr>
+        <w:shd w:val="clear" w:color="auto" w:fill="1F1F1F"/>
+        <w:spacing w:after="0" w:line="285" w:lineRule="atLeast"/>
+        <w:rPr>
+          <w:rFonts w:ascii="Consolas" w:eastAsia="Times New Roman" w:hAnsi="Consolas" w:cs="Times New Roman"/>
+          <w:color w:val="CCCCCC"/>
+          <w:kern w:val="0"/>
+          <w:sz w:val="21"/>
+          <w:szCs w:val="21"/>
+          <w:lang w:eastAsia="pt-BR"/>
+          <w14:ligatures w14:val="none"/>
+        </w:rPr>
+      </w:pPr>
+      <w:r>
+        <w:rPr>
+          <w:rFonts w:ascii="Consolas" w:eastAsia="Times New Roman" w:hAnsi="Consolas" w:cs="Times New Roman"/>
+          <w:color w:val="CCCCCC"/>
+          <w:kern w:val="0"/>
+          <w:sz w:val="21"/>
+          <w:szCs w:val="21"/>
+          <w:lang w:eastAsia="pt-BR"/>
+          <w14:ligatures w14:val="none"/>
+        </w:rPr>
+        <w:t xml:space="preserve">            </w:t>
+      </w:r>
+      <w:r>
+        <w:rPr>
+          <w:rFonts w:ascii="Consolas" w:eastAsia="Times New Roman" w:hAnsi="Consolas" w:cs="Times New Roman"/>
+          <w:color w:val="9CDCFE"/>
+          <w:kern w:val="0"/>
+          <w:sz w:val="21"/>
+          <w:szCs w:val="21"/>
+          <w:lang w:eastAsia="pt-BR"/>
+          <w14:ligatures w14:val="none"/>
+        </w:rPr>
+        <w:t>console</w:t>
+      </w:r>
+      <w:r>
+        <w:rPr>
+          <w:rFonts w:ascii="Consolas" w:eastAsia="Times New Roman" w:hAnsi="Consolas" w:cs="Times New Roman"/>
+          <w:color w:val="CCCCCC"/>
+          <w:kern w:val="0"/>
+          <w:sz w:val="21"/>
+          <w:szCs w:val="21"/>
+          <w:lang w:eastAsia="pt-BR"/>
+          <w14:ligatures w14:val="none"/>
+        </w:rPr>
+        <w:t>.</w:t>
+      </w:r>
+      <w:r>
+        <w:rPr>
+          <w:rFonts w:ascii="Consolas" w:eastAsia="Times New Roman" w:hAnsi="Consolas" w:cs="Times New Roman"/>
+          <w:color w:val="DCDCAA"/>
+          <w:kern w:val="0"/>
+          <w:sz w:val="21"/>
+          <w:szCs w:val="21"/>
+          <w:lang w:eastAsia="pt-BR"/>
+          <w14:ligatures w14:val="none"/>
+        </w:rPr>
+        <w:t>log</w:t>
+      </w:r>
+      <w:r>
+        <w:rPr>
+          <w:rFonts w:ascii="Consolas" w:eastAsia="Times New Roman" w:hAnsi="Consolas" w:cs="Times New Roman"/>
+          <w:color w:val="CCCCCC"/>
+          <w:kern w:val="0"/>
+          <w:sz w:val="21"/>
+          <w:szCs w:val="21"/>
+          <w:lang w:eastAsia="pt-BR"/>
+          <w14:ligatures w14:val="none"/>
+        </w:rPr>
+        <w:t>(</w:t>
+      </w:r>
+      <w:r>
+        <w:rPr>
+          <w:rFonts w:ascii="Consolas" w:eastAsia="Times New Roman" w:hAnsi="Consolas" w:cs="Times New Roman"/>
+          <w:color w:val="CE9178"/>
+          <w:kern w:val="0"/>
+          <w:sz w:val="21"/>
+          <w:szCs w:val="21"/>
+          <w:lang w:eastAsia="pt-BR"/>
+          <w14:ligatures w14:val="none"/>
+        </w:rPr>
+        <w:t>'Erro ao conectar'</w:t>
+      </w:r>
+      <w:r>
+        <w:rPr>
+          <w:rFonts w:ascii="Consolas" w:eastAsia="Times New Roman" w:hAnsi="Consolas" w:cs="Times New Roman"/>
+          <w:color w:val="CCCCCC"/>
+          <w:kern w:val="0"/>
+          <w:sz w:val="21"/>
+          <w:szCs w:val="21"/>
+          <w:lang w:eastAsia="pt-BR"/>
+          <w14:ligatures w14:val="none"/>
+        </w:rPr>
+        <w:t xml:space="preserve">, </w:t>
+      </w:r>
+      <w:proofErr w:type="spellStart"/>
+      <w:r>
+        <w:rPr>
+          <w:rFonts w:ascii="Consolas" w:eastAsia="Times New Roman" w:hAnsi="Consolas" w:cs="Times New Roman"/>
+          <w:color w:val="9CDCFE"/>
+          <w:kern w:val="0"/>
+          <w:sz w:val="21"/>
+          <w:szCs w:val="21"/>
+          <w:lang w:eastAsia="pt-BR"/>
+          <w14:ligatures w14:val="none"/>
+        </w:rPr>
+        <w:t>err</w:t>
+      </w:r>
+      <w:proofErr w:type="spellEnd"/>
+      <w:r>
+        <w:rPr>
+          <w:rFonts w:ascii="Consolas" w:eastAsia="Times New Roman" w:hAnsi="Consolas" w:cs="Times New Roman"/>
+          <w:color w:val="CCCCCC"/>
+          <w:kern w:val="0"/>
+          <w:sz w:val="21"/>
+          <w:szCs w:val="21"/>
+          <w:lang w:eastAsia="pt-BR"/>
+          <w14:ligatures w14:val="none"/>
+        </w:rPr>
+        <w:t>)</w:t>
+      </w:r>
+    </w:p>
+    <w:p>
+      <w:pPr>
+        <w:shd w:val="clear" w:color="auto" w:fill="1F1F1F"/>
+        <w:spacing w:after="0" w:line="285" w:lineRule="atLeast"/>
+        <w:rPr>
+          <w:rFonts w:ascii="Consolas" w:eastAsia="Times New Roman" w:hAnsi="Consolas" w:cs="Times New Roman"/>
+          <w:color w:val="CCCCCC"/>
+          <w:kern w:val="0"/>
+          <w:sz w:val="21"/>
+          <w:szCs w:val="21"/>
+          <w:lang w:eastAsia="pt-BR"/>
+          <w14:ligatures w14:val="none"/>
+        </w:rPr>
+      </w:pPr>
+      <w:r>
+        <w:rPr>
+          <w:rFonts w:ascii="Consolas" w:eastAsia="Times New Roman" w:hAnsi="Consolas" w:cs="Times New Roman"/>
+          <w:color w:val="CCCCCC"/>
+          <w:kern w:val="0"/>
+          <w:sz w:val="21"/>
+          <w:szCs w:val="21"/>
+          <w:lang w:eastAsia="pt-BR"/>
+          <w14:ligatures w14:val="none"/>
+        </w:rPr>
+        <w:t xml:space="preserve">        </w:t>
+      </w:r>
+      <w:proofErr w:type="spellStart"/>
+      <w:r>
+        <w:rPr>
+          <w:rFonts w:ascii="Consolas" w:eastAsia="Times New Roman" w:hAnsi="Consolas" w:cs="Times New Roman"/>
+          <w:color w:val="C586C0"/>
+          <w:kern w:val="0"/>
+          <w:sz w:val="21"/>
+          <w:szCs w:val="21"/>
+          <w:lang w:eastAsia="pt-BR"/>
+          <w14:ligatures w14:val="none"/>
+        </w:rPr>
+        <w:t>return</w:t>
+      </w:r>
+      <w:proofErr w:type="spellEnd"/>
+      <w:r>
+        <w:rPr>
+          <w:rFonts w:ascii="Consolas" w:eastAsia="Times New Roman" w:hAnsi="Consolas" w:cs="Times New Roman"/>
+          <w:color w:val="CCCCCC"/>
+          <w:kern w:val="0"/>
+          <w:sz w:val="21"/>
+          <w:szCs w:val="21"/>
+          <w:lang w:eastAsia="pt-BR"/>
+          <w14:ligatures w14:val="none"/>
+        </w:rPr>
+        <w:t>};</w:t>
+      </w:r>
+    </w:p>
+    <w:p>
+      <w:pPr>
+        <w:shd w:val="clear" w:color="auto" w:fill="1F1F1F"/>
+        <w:spacing w:after="0" w:line="285" w:lineRule="atLeast"/>
+        <w:rPr>
+          <w:rFonts w:ascii="Consolas" w:eastAsia="Times New Roman" w:hAnsi="Consolas" w:cs="Times New Roman"/>
+          <w:color w:val="CCCCCC"/>
+          <w:kern w:val="0"/>
+          <w:sz w:val="21"/>
+          <w:szCs w:val="21"/>
+          <w:lang w:eastAsia="pt-BR"/>
+          <w14:ligatures w14:val="none"/>
+        </w:rPr>
+      </w:pPr>
+      <w:r>
+        <w:rPr>
+          <w:rFonts w:ascii="Consolas" w:eastAsia="Times New Roman" w:hAnsi="Consolas" w:cs="Times New Roman"/>
+          <w:color w:val="CCCCCC"/>
+          <w:kern w:val="0"/>
+          <w:sz w:val="21"/>
+          <w:szCs w:val="21"/>
+          <w:lang w:eastAsia="pt-BR"/>
+          <w14:ligatures w14:val="none"/>
+        </w:rPr>
+        <w:t xml:space="preserve">        </w:t>
+      </w:r>
+    </w:p>
+    <w:p>
+      <w:pPr>
+        <w:shd w:val="clear" w:color="auto" w:fill="1F1F1F"/>
+        <w:spacing w:after="0" w:line="285" w:lineRule="atLeast"/>
+        <w:rPr>
+          <w:rFonts w:ascii="Consolas" w:eastAsia="Times New Roman" w:hAnsi="Consolas" w:cs="Times New Roman"/>
+          <w:color w:val="CCCCCC"/>
+          <w:kern w:val="0"/>
+          <w:sz w:val="21"/>
+          <w:szCs w:val="21"/>
+          <w:lang w:eastAsia="pt-BR"/>
+          <w14:ligatures w14:val="none"/>
+        </w:rPr>
+      </w:pPr>
+      <w:r>
+        <w:rPr>
+          <w:rFonts w:ascii="Consolas" w:eastAsia="Times New Roman" w:hAnsi="Consolas" w:cs="Times New Roman"/>
+          <w:color w:val="CCCCCC"/>
+          <w:kern w:val="0"/>
+          <w:sz w:val="21"/>
+          <w:szCs w:val="21"/>
+          <w:lang w:eastAsia="pt-BR"/>
+          <w14:ligatures w14:val="none"/>
+        </w:rPr>
+        <w:t xml:space="preserve">        </w:t>
+      </w:r>
+      <w:r>
+        <w:rPr>
+          <w:rFonts w:ascii="Consolas" w:eastAsia="Times New Roman" w:hAnsi="Consolas" w:cs="Times New Roman"/>
+          <w:color w:val="9CDCFE"/>
+          <w:kern w:val="0"/>
+          <w:sz w:val="21"/>
+          <w:szCs w:val="21"/>
+          <w:lang w:eastAsia="pt-BR"/>
+          <w14:ligatures w14:val="none"/>
+        </w:rPr>
+        <w:t>console</w:t>
+      </w:r>
+      <w:r>
+        <w:rPr>
+          <w:rFonts w:ascii="Consolas" w:eastAsia="Times New Roman" w:hAnsi="Consolas" w:cs="Times New Roman"/>
+          <w:color w:val="CCCCCC"/>
+          <w:kern w:val="0"/>
+          <w:sz w:val="21"/>
+          <w:szCs w:val="21"/>
+          <w:lang w:eastAsia="pt-BR"/>
+          <w14:ligatures w14:val="none"/>
+        </w:rPr>
+        <w:t>.</w:t>
+      </w:r>
+      <w:r>
+        <w:rPr>
+          <w:rFonts w:ascii="Consolas" w:eastAsia="Times New Roman" w:hAnsi="Consolas" w:cs="Times New Roman"/>
+          <w:color w:val="DCDCAA"/>
+          <w:kern w:val="0"/>
+          <w:sz w:val="21"/>
+          <w:szCs w:val="21"/>
+          <w:lang w:eastAsia="pt-BR"/>
+          <w14:ligatures w14:val="none"/>
+        </w:rPr>
+        <w:t>log</w:t>
+      </w:r>
+      <w:r>
+        <w:rPr>
+          <w:rFonts w:ascii="Consolas" w:eastAsia="Times New Roman" w:hAnsi="Consolas" w:cs="Times New Roman"/>
+          <w:color w:val="CCCCCC"/>
+          <w:kern w:val="0"/>
+          <w:sz w:val="21"/>
+          <w:szCs w:val="21"/>
+          <w:lang w:eastAsia="pt-BR"/>
+          <w14:ligatures w14:val="none"/>
+        </w:rPr>
+        <w:t>(</w:t>
+      </w:r>
+      <w:r>
+        <w:rPr>
+          <w:rFonts w:ascii="Consolas" w:eastAsia="Times New Roman" w:hAnsi="Consolas" w:cs="Times New Roman"/>
+          <w:color w:val="CE9178"/>
+          <w:kern w:val="0"/>
+          <w:sz w:val="21"/>
+          <w:szCs w:val="21"/>
+          <w:lang w:eastAsia="pt-BR"/>
+          <w14:ligatures w14:val="none"/>
+        </w:rPr>
+        <w:t xml:space="preserve">`Conectado com sucesso ao banco de dados </w:t>
+      </w:r>
+      <w:r>
+        <w:rPr>
+          <w:rFonts w:ascii="Consolas" w:eastAsia="Times New Roman" w:hAnsi="Consolas" w:cs="Times New Roman"/>
+          <w:color w:val="569CD6"/>
+          <w:kern w:val="0"/>
+          <w:sz w:val="21"/>
+          <w:szCs w:val="21"/>
+          <w:lang w:eastAsia="pt-BR"/>
+          <w14:ligatures w14:val="none"/>
+        </w:rPr>
+        <w:t>${</w:t>
+      </w:r>
+      <w:proofErr w:type="spellStart"/>
+      <w:r>
+        <w:rPr>
+          <w:rFonts w:ascii="Consolas" w:eastAsia="Times New Roman" w:hAnsi="Consolas" w:cs="Times New Roman"/>
+          <w:color w:val="9CDCFE"/>
+          <w:kern w:val="0"/>
+          <w:sz w:val="21"/>
+          <w:szCs w:val="21"/>
+          <w:lang w:eastAsia="pt-BR"/>
+          <w14:ligatures w14:val="none"/>
+        </w:rPr>
+        <w:t>process</w:t>
+      </w:r>
+      <w:r>
+        <w:rPr>
+          <w:rFonts w:ascii="Consolas" w:eastAsia="Times New Roman" w:hAnsi="Consolas" w:cs="Times New Roman"/>
+          <w:color w:val="D4D4D4"/>
+          <w:kern w:val="0"/>
+          <w:sz w:val="21"/>
+          <w:szCs w:val="21"/>
+          <w:lang w:eastAsia="pt-BR"/>
+          <w14:ligatures w14:val="none"/>
+        </w:rPr>
+        <w:t>.</w:t>
+      </w:r>
+      <w:r>
+        <w:rPr>
+          <w:rFonts w:ascii="Consolas" w:eastAsia="Times New Roman" w:hAnsi="Consolas" w:cs="Times New Roman"/>
+          <w:color w:val="9CDCFE"/>
+          <w:kern w:val="0"/>
+          <w:sz w:val="21"/>
+          <w:szCs w:val="21"/>
+          <w:lang w:eastAsia="pt-BR"/>
+          <w14:ligatures w14:val="none"/>
+        </w:rPr>
+        <w:t>env</w:t>
+      </w:r>
+      <w:r>
+        <w:rPr>
+          <w:rFonts w:ascii="Consolas" w:eastAsia="Times New Roman" w:hAnsi="Consolas" w:cs="Times New Roman"/>
+          <w:color w:val="D4D4D4"/>
+          <w:kern w:val="0"/>
+          <w:sz w:val="21"/>
+          <w:szCs w:val="21"/>
+          <w:lang w:eastAsia="pt-BR"/>
+          <w14:ligatures w14:val="none"/>
+        </w:rPr>
+        <w:t>.</w:t>
+      </w:r>
+      <w:r>
+        <w:rPr>
+          <w:rFonts w:ascii="Consolas" w:eastAsia="Times New Roman" w:hAnsi="Consolas" w:cs="Times New Roman"/>
+          <w:color w:val="4FC1FF"/>
+          <w:kern w:val="0"/>
+          <w:sz w:val="21"/>
+          <w:szCs w:val="21"/>
+          <w:lang w:eastAsia="pt-BR"/>
+          <w14:ligatures w14:val="none"/>
+        </w:rPr>
+        <w:t>DB_NAME</w:t>
+      </w:r>
+      <w:proofErr w:type="spellEnd"/>
+      <w:r>
+        <w:rPr>
+          <w:rFonts w:ascii="Consolas" w:eastAsia="Times New Roman" w:hAnsi="Consolas" w:cs="Times New Roman"/>
+          <w:color w:val="569CD6"/>
+          <w:kern w:val="0"/>
+          <w:sz w:val="21"/>
+          <w:szCs w:val="21"/>
+          <w:lang w:eastAsia="pt-BR"/>
+          <w14:ligatures w14:val="none"/>
+        </w:rPr>
+        <w:t>}</w:t>
+      </w:r>
+      <w:r>
+        <w:rPr>
+          <w:rFonts w:ascii="Consolas" w:eastAsia="Times New Roman" w:hAnsi="Consolas" w:cs="Times New Roman"/>
+          <w:color w:val="CE9178"/>
+          <w:kern w:val="0"/>
+          <w:sz w:val="21"/>
+          <w:szCs w:val="21"/>
+          <w:lang w:eastAsia="pt-BR"/>
+          <w14:ligatures w14:val="none"/>
+        </w:rPr>
+        <w:t>`</w:t>
+      </w:r>
+      <w:r>
+        <w:rPr>
+          <w:rFonts w:ascii="Consolas" w:eastAsia="Times New Roman" w:hAnsi="Consolas" w:cs="Times New Roman"/>
+          <w:color w:val="CCCCCC"/>
+          <w:kern w:val="0"/>
+          <w:sz w:val="21"/>
+          <w:szCs w:val="21"/>
+          <w:lang w:eastAsia="pt-BR"/>
+          <w14:ligatures w14:val="none"/>
+        </w:rPr>
+        <w:t>)</w:t>
+      </w:r>
+    </w:p>
+    <w:p>
+      <w:pPr>
+        <w:shd w:val="clear" w:color="auto" w:fill="1F1F1F"/>
+        <w:spacing w:after="0" w:line="285" w:lineRule="atLeast"/>
+        <w:rPr>
+          <w:rFonts w:ascii="Consolas" w:eastAsia="Times New Roman" w:hAnsi="Consolas" w:cs="Times New Roman"/>
+          <w:color w:val="CCCCCC"/>
+          <w:kern w:val="0"/>
+          <w:sz w:val="21"/>
+          <w:szCs w:val="21"/>
+          <w:lang w:eastAsia="pt-BR"/>
+          <w14:ligatures w14:val="none"/>
+        </w:rPr>
+      </w:pPr>
+      <w:r>
+        <w:rPr>
+          <w:rFonts w:ascii="Consolas" w:eastAsia="Times New Roman" w:hAnsi="Consolas" w:cs="Times New Roman"/>
+          <w:color w:val="CCCCCC"/>
+          <w:kern w:val="0"/>
+          <w:sz w:val="21"/>
+          <w:szCs w:val="21"/>
+          <w:lang w:eastAsia="pt-BR"/>
+          <w14:ligatures w14:val="none"/>
+        </w:rPr>
+        <w:t>    });</w:t>
+      </w:r>
+    </w:p>
+    <w:p>
+      <w:pPr>
+        <w:shd w:val="clear" w:color="auto" w:fill="1F1F1F"/>
+        <w:spacing w:after="0" w:line="285" w:lineRule="atLeast"/>
+        <w:rPr>
+          <w:rFonts w:ascii="Consolas" w:eastAsia="Times New Roman" w:hAnsi="Consolas" w:cs="Times New Roman"/>
+          <w:color w:val="CCCCCC"/>
+          <w:kern w:val="0"/>
+          <w:sz w:val="21"/>
+          <w:szCs w:val="21"/>
+          <w:lang w:eastAsia="pt-BR"/>
+          <w14:ligatures w14:val="none"/>
+        </w:rPr>
+      </w:pPr>
+    </w:p>
+    <w:p>
+      <w:pPr>
+        <w:shd w:val="clear" w:color="auto" w:fill="1F1F1F"/>
+        <w:spacing w:after="0" w:line="285" w:lineRule="atLeast"/>
+        <w:rPr>
+          <w:rFonts w:ascii="Consolas" w:eastAsia="Times New Roman" w:hAnsi="Consolas" w:cs="Times New Roman"/>
+          <w:color w:val="CCCCCC"/>
+          <w:kern w:val="0"/>
+          <w:sz w:val="21"/>
+          <w:szCs w:val="21"/>
+          <w:lang w:eastAsia="pt-BR"/>
+          <w14:ligatures w14:val="none"/>
+        </w:rPr>
+      </w:pPr>
+      <w:r>
+        <w:rPr>
+          <w:rFonts w:ascii="Consolas" w:eastAsia="Times New Roman" w:hAnsi="Consolas" w:cs="Times New Roman"/>
+          <w:color w:val="CCCCCC"/>
+          <w:kern w:val="0"/>
+          <w:sz w:val="21"/>
+          <w:szCs w:val="21"/>
+          <w:lang w:eastAsia="pt-BR"/>
+          <w14:ligatures w14:val="none"/>
+        </w:rPr>
+        <w:t xml:space="preserve">    </w:t>
+      </w:r>
+      <w:r>
+        <w:rPr>
+          <w:rFonts w:ascii="Consolas" w:eastAsia="Times New Roman" w:hAnsi="Consolas" w:cs="Times New Roman"/>
+          <w:color w:val="6A9955"/>
+          <w:kern w:val="0"/>
+          <w:sz w:val="21"/>
+          <w:szCs w:val="21"/>
+          <w:lang w:eastAsia="pt-BR"/>
+          <w14:ligatures w14:val="none"/>
+        </w:rPr>
+        <w:t>//exportando a conexão do banco de dados</w:t>
+      </w:r>
+    </w:p>
+    <w:p>
+      <w:pPr>
+        <w:shd w:val="clear" w:color="auto" w:fill="1F1F1F"/>
+        <w:spacing w:after="0" w:line="285" w:lineRule="atLeast"/>
+        <w:rPr>
+          <w:rFonts w:ascii="Consolas" w:eastAsia="Times New Roman" w:hAnsi="Consolas" w:cs="Times New Roman"/>
+          <w:color w:val="CCCCCC"/>
+          <w:kern w:val="0"/>
+          <w:sz w:val="21"/>
+          <w:szCs w:val="21"/>
+          <w:lang w:eastAsia="pt-BR"/>
+          <w14:ligatures w14:val="none"/>
+        </w:rPr>
+      </w:pPr>
+    </w:p>
+    <w:p>
+      <w:pPr>
+        <w:shd w:val="clear" w:color="auto" w:fill="1F1F1F"/>
+        <w:spacing w:after="0" w:line="285" w:lineRule="atLeast"/>
+        <w:rPr>
+          <w:rFonts w:ascii="Consolas" w:eastAsia="Times New Roman" w:hAnsi="Consolas" w:cs="Times New Roman"/>
+          <w:color w:val="CCCCCC"/>
+          <w:kern w:val="0"/>
+          <w:sz w:val="21"/>
+          <w:szCs w:val="21"/>
+          <w:lang w:eastAsia="pt-BR"/>
+          <w14:ligatures w14:val="none"/>
+        </w:rPr>
+      </w:pPr>
+      <w:r>
+        <w:rPr>
+          <w:rFonts w:ascii="Consolas" w:eastAsia="Times New Roman" w:hAnsi="Consolas" w:cs="Times New Roman"/>
+          <w:color w:val="CCCCCC"/>
+          <w:kern w:val="0"/>
+          <w:sz w:val="21"/>
+          <w:szCs w:val="21"/>
+          <w:lang w:eastAsia="pt-BR"/>
+          <w14:ligatures w14:val="none"/>
+        </w:rPr>
+        <w:t xml:space="preserve">    </w:t>
+      </w:r>
+      <w:proofErr w:type="spellStart"/>
+      <w:r>
+        <w:rPr>
+          <w:rFonts w:ascii="Consolas" w:eastAsia="Times New Roman" w:hAnsi="Consolas" w:cs="Times New Roman"/>
+          <w:color w:val="4FC1FF"/>
+          <w:kern w:val="0"/>
+          <w:sz w:val="21"/>
+          <w:szCs w:val="21"/>
+          <w:lang w:eastAsia="pt-BR"/>
+          <w14:ligatures w14:val="none"/>
+        </w:rPr>
+        <w:t>module</w:t>
+      </w:r>
+      <w:r>
+        <w:rPr>
+          <w:rFonts w:ascii="Consolas" w:eastAsia="Times New Roman" w:hAnsi="Consolas" w:cs="Times New Roman"/>
+          <w:color w:val="CCCCCC"/>
+          <w:kern w:val="0"/>
+          <w:sz w:val="21"/>
+          <w:szCs w:val="21"/>
+          <w:lang w:eastAsia="pt-BR"/>
+          <w14:ligatures w14:val="none"/>
+        </w:rPr>
+        <w:t>.</w:t>
+      </w:r>
+      <w:r>
+        <w:rPr>
+          <w:rFonts w:ascii="Consolas" w:eastAsia="Times New Roman" w:hAnsi="Consolas" w:cs="Times New Roman"/>
+          <w:color w:val="4FC1FF"/>
+          <w:kern w:val="0"/>
+          <w:sz w:val="21"/>
+          <w:szCs w:val="21"/>
+          <w:lang w:eastAsia="pt-BR"/>
+          <w14:ligatures w14:val="none"/>
+        </w:rPr>
+        <w:t>exports</w:t>
+      </w:r>
+      <w:proofErr w:type="spellEnd"/>
+      <w:r>
+        <w:rPr>
+          <w:rFonts w:ascii="Consolas" w:eastAsia="Times New Roman" w:hAnsi="Consolas" w:cs="Times New Roman"/>
+          <w:color w:val="D4D4D4"/>
+          <w:kern w:val="0"/>
+          <w:sz w:val="21"/>
+          <w:szCs w:val="21"/>
+          <w:lang w:eastAsia="pt-BR"/>
+          <w14:ligatures w14:val="none"/>
+        </w:rPr>
+        <w:t>=</w:t>
+      </w:r>
+      <w:proofErr w:type="spellStart"/>
+      <w:r>
+        <w:rPr>
+          <w:rFonts w:ascii="Consolas" w:eastAsia="Times New Roman" w:hAnsi="Consolas" w:cs="Times New Roman"/>
+          <w:color w:val="4FC1FF"/>
+          <w:kern w:val="0"/>
+          <w:sz w:val="21"/>
+          <w:szCs w:val="21"/>
+          <w:lang w:eastAsia="pt-BR"/>
+          <w14:ligatures w14:val="none"/>
+        </w:rPr>
+        <w:t>db</w:t>
+      </w:r>
+      <w:proofErr w:type="spellEnd"/>
+      <w:r>
+        <w:rPr>
+          <w:rFonts w:ascii="Consolas" w:eastAsia="Times New Roman" w:hAnsi="Consolas" w:cs="Times New Roman"/>
+          <w:color w:val="CCCCCC"/>
+          <w:kern w:val="0"/>
+          <w:sz w:val="21"/>
+          <w:szCs w:val="21"/>
+          <w:lang w:eastAsia="pt-BR"/>
+          <w14:ligatures w14:val="none"/>
+        </w:rPr>
+        <w:t>;</w:t>
+      </w:r>
+    </w:p>
+    <w:p>
+      <w:pPr>
+        <w:shd w:val="clear" w:color="auto" w:fill="1F1F1F"/>
+        <w:spacing w:after="240" w:line="285" w:lineRule="atLeast"/>
+        <w:rPr>
+          <w:rFonts w:ascii="Consolas" w:eastAsia="Times New Roman" w:hAnsi="Consolas" w:cs="Times New Roman"/>
+          <w:color w:val="CCCCCC"/>
+          <w:kern w:val="0"/>
+          <w:sz w:val="21"/>
+          <w:szCs w:val="21"/>
+          <w:lang w:eastAsia="pt-BR"/>
+          <w14:ligatures w14:val="none"/>
+        </w:rPr>
+      </w:pPr>
+    </w:p>
+    <w:p>
+      <w:pPr>
+        <w:pStyle w:val="PargrafodaLista"/>
+        <w:numPr>
+          <w:ilvl w:val="0"/>
+          <w:numId w:val="3"/>
+        </w:numPr>
+        <w:rPr>
+          <w:rFonts w:ascii="Arial" w:hAnsi="Arial" w:cs="Arial"/>
+          <w:b/>
+          <w:bCs/>
+          <w:sz w:val="24"/>
+          <w:szCs w:val="24"/>
+        </w:rPr>
+      </w:pPr>
+      <w:r>
+        <w:rPr>
+          <w:rFonts w:ascii="Arial" w:hAnsi="Arial" w:cs="Arial"/>
+          <w:b/>
+          <w:bCs/>
+          <w:sz w:val="24"/>
+          <w:szCs w:val="24"/>
+        </w:rPr>
+        <w:lastRenderedPageBreak/>
+        <w:t>Controlando as rotas(controllerRouter)</w:t>
+      </w:r>
+    </w:p>
+    <w:p>
+      <w:pPr>
+        <w:pStyle w:val="PargrafodaLista"/>
+        <w:rPr>
+          <w:rFonts w:ascii="Arial" w:hAnsi="Arial" w:cs="Arial"/>
+          <w:sz w:val="24"/>
+          <w:szCs w:val="24"/>
+        </w:rPr>
+      </w:pPr>
+    </w:p>
+    <w:p>
+      <w:pPr>
+        <w:rPr>
+          <w:rFonts w:ascii="Arial" w:hAnsi="Arial" w:cs="Arial"/>
+          <w:b/>
+          <w:bCs/>
+          <w:sz w:val="24"/>
+          <w:szCs w:val="24"/>
+        </w:rPr>
+      </w:pPr>
+    </w:p>
+    <w:p>
+      <w:pPr>
+        <w:rPr>
+          <w:rFonts w:ascii="Arial" w:hAnsi="Arial" w:cs="Arial"/>
+          <w:b/>
+          <w:bCs/>
+          <w:sz w:val="24"/>
+          <w:szCs w:val="24"/>
+        </w:rPr>
+      </w:pPr>
+    </w:p>
+    <w:p>
+      <w:pPr>
+        <w:rPr>
+          <w:rFonts w:ascii="Arial" w:hAnsi="Arial" w:cs="Arial"/>
+          <w:b/>
+          <w:bCs/>
+          <w:sz w:val="24"/>
+          <w:szCs w:val="24"/>
+        </w:rPr>
+      </w:pPr>
+    </w:p>
+    <w:p>
+      <w:pPr>
+        <w:rPr>
+          <w:rFonts w:ascii="Arial" w:hAnsi="Arial" w:cs="Arial"/>
+          <w:b/>
+          <w:bCs/>
+          <w:sz w:val="24"/>
+          <w:szCs w:val="24"/>
+        </w:rPr>
+      </w:pPr>
+    </w:p>
+    <w:p>
+      <w:pPr>
+        <w:rPr>
+          <w:rFonts w:ascii="Arial" w:hAnsi="Arial" w:cs="Arial"/>
+          <w:b/>
+          <w:bCs/>
+          <w:sz w:val="24"/>
+          <w:szCs w:val="24"/>
+        </w:rPr>
+      </w:pPr>
+    </w:p>
+    <w:p>
+      <w:pPr>
+        <w:rPr>
+          <w:rFonts w:ascii="Arial" w:hAnsi="Arial" w:cs="Arial"/>
+          <w:b/>
+          <w:bCs/>
+          <w:sz w:val="24"/>
+          <w:szCs w:val="24"/>
+        </w:rPr>
+      </w:pPr>
+      <w:r>
+        <w:rPr>
+          <w:rFonts w:ascii="Arial" w:hAnsi="Arial" w:cs="Arial"/>
+          <w:b/>
+          <w:bCs/>
           <w:sz w:val="24"/>
           <w:szCs w:val="24"/>
         </w:rPr>
@@ -868,6 +4368,119 @@
 <file path=word/numbering.xml><?xml version="1.0" encoding="utf-8"?>
 <w:numbering xmlns:wpc="http://schemas.microsoft.com/office/word/2010/wordprocessingCanvas" xmlns:cx="http://schemas.microsoft.com/office/drawing/2014/chartex" xmlns:cx1="http://schemas.microsoft.com/office/drawing/2015/9/8/chartex" xmlns:cx2="http://schemas.microsoft.com/office/drawing/2015/10/21/chartex" xmlns:cx3="http://schemas.microsoft.com/office/drawing/2016/5/9/chartex" xmlns:cx4="http://schemas.microsoft.com/office/drawing/2016/5/10/chartex" xmlns:cx5="http://schemas.microsoft.com/office/drawing/2016/5/11/chartex" xmlns:cx6="http://schemas.microsoft.com/office/drawing/2016/5/12/chartex" xmlns:cx7="http://schemas.microsoft.com/office/drawing/2016/5/13/chartex" xmlns:cx8="http://schemas.microsoft.com/office/drawing/2016/5/14/chartex" xmlns:mc="http://schemas.openxmlformats.org/markup-compatibility/2006" xmlns:aink="http://schemas.microsoft.com/office/drawing/2016/ink" xmlns:am3d="http://schemas.microsoft.com/office/drawing/2017/model3d" xmlns:o="urn:schemas-microsoft-com:office:office" xmlns:oel="http://schemas.microsoft.com/office/2019/extlst" xmlns:r="http://schemas.openxmlformats.org/officeDocument/2006/relationships" xmlns:m="http://schemas.openxmlformats.org/officeDocument/2006/math" xmlns:v="urn:schemas-microsoft-com:vml" xmlns:wp14="http://schemas.microsoft.com/office/word/2010/wordprocessingDrawing" xmlns:wp="http://schemas.openxmlformats.org/drawingml/2006/wordprocessingDrawing" xmlns:w10="urn:schemas-microsoft-com:office:word" xmlns:w="http://schemas.openxmlformats.org/wordprocessingml/2006/main" xmlns:w14="http://schemas.microsoft.com/office/word/2010/wordml" xmlns:w15="http://schemas.microsoft.com/office/word/2012/wordml" xmlns:w16cex="http://schemas.microsoft.com/office/word/2018/wordml/cex" xmlns:w16cid="http://schemas.microsoft.com/office/word/2016/wordml/cid" xmlns:w16="http://schemas.microsoft.com/office/word/2018/wordml" xmlns:w16du="http://schemas.microsoft.com/office/word/2023/wordml/word16du" xmlns:w16sdtdh="http://schemas.microsoft.com/office/word/2020/wordml/sdtdatahash" xmlns:w16se="http://schemas.microsoft.com/office/word/2015/wordml/symex" xmlns:wpg="http://schemas.microsoft.com/office/word/2010/wordprocessingGroup" xmlns:wpi="http://schemas.microsoft.com/office/word/2010/wordprocessingInk" xmlns:wne="http://schemas.microsoft.com/office/word/2006/wordml" xmlns:wps="http://schemas.microsoft.com/office/word/2010/wordprocessingShape" mc:Ignorable="w14 w15 w16se w16cid w16 w16cex w16sdtdh wp14">
   <w:abstractNum w:abstractNumId="0" w15:restartNumberingAfterBreak="0">
+    <w:nsid w:val="12E045EA"/>
+    <w:multiLevelType w:val="hybridMultilevel"/>
+    <w:tmpl w:val="E206890C"/>
+    <w:lvl w:ilvl="0" w:tplc="04160001">
+      <w:start w:val="1"/>
+      <w:numFmt w:val="bullet"/>
+      <w:lvlText w:val=""/>
+      <w:lvlJc w:val="left"/>
+      <w:pPr>
+        <w:ind w:left="1425" w:hanging="360"/>
+      </w:pPr>
+      <w:rPr>
+        <w:rFonts w:ascii="Symbol" w:hAnsi="Symbol" w:hint="default"/>
+      </w:rPr>
+    </w:lvl>
+    <w:lvl w:ilvl="1" w:tplc="04160003" w:tentative="1">
+      <w:start w:val="1"/>
+      <w:numFmt w:val="bullet"/>
+      <w:lvlText w:val="o"/>
+      <w:lvlJc w:val="left"/>
+      <w:pPr>
+        <w:ind w:left="2145" w:hanging="360"/>
+      </w:pPr>
+      <w:rPr>
+        <w:rFonts w:ascii="Courier New" w:hAnsi="Courier New" w:cs="Courier New" w:hint="default"/>
+      </w:rPr>
+    </w:lvl>
+    <w:lvl w:ilvl="2" w:tplc="04160005" w:tentative="1">
+      <w:start w:val="1"/>
+      <w:numFmt w:val="bullet"/>
+      <w:lvlText w:val=""/>
+      <w:lvlJc w:val="left"/>
+      <w:pPr>
+        <w:ind w:left="2865" w:hanging="360"/>
+      </w:pPr>
+      <w:rPr>
+        <w:rFonts w:ascii="Wingdings" w:hAnsi="Wingdings" w:hint="default"/>
+      </w:rPr>
+    </w:lvl>
+    <w:lvl w:ilvl="3" w:tplc="04160001" w:tentative="1">
+      <w:start w:val="1"/>
+      <w:numFmt w:val="bullet"/>
+      <w:lvlText w:val=""/>
+      <w:lvlJc w:val="left"/>
+      <w:pPr>
+        <w:ind w:left="3585" w:hanging="360"/>
+      </w:pPr>
+      <w:rPr>
+        <w:rFonts w:ascii="Symbol" w:hAnsi="Symbol" w:hint="default"/>
+      </w:rPr>
+    </w:lvl>
+    <w:lvl w:ilvl="4" w:tplc="04160003" w:tentative="1">
+      <w:start w:val="1"/>
+      <w:numFmt w:val="bullet"/>
+      <w:lvlText w:val="o"/>
+      <w:lvlJc w:val="left"/>
+      <w:pPr>
+        <w:ind w:left="4305" w:hanging="360"/>
+      </w:pPr>
+      <w:rPr>
+        <w:rFonts w:ascii="Courier New" w:hAnsi="Courier New" w:cs="Courier New" w:hint="default"/>
+      </w:rPr>
+    </w:lvl>
+    <w:lvl w:ilvl="5" w:tplc="04160005" w:tentative="1">
+      <w:start w:val="1"/>
+      <w:numFmt w:val="bullet"/>
+      <w:lvlText w:val=""/>
+      <w:lvlJc w:val="left"/>
+      <w:pPr>
+        <w:ind w:left="5025" w:hanging="360"/>
+      </w:pPr>
+      <w:rPr>
+        <w:rFonts w:ascii="Wingdings" w:hAnsi="Wingdings" w:hint="default"/>
+      </w:rPr>
+    </w:lvl>
+    <w:lvl w:ilvl="6" w:tplc="04160001" w:tentative="1">
+      <w:start w:val="1"/>
+      <w:numFmt w:val="bullet"/>
+      <w:lvlText w:val=""/>
+      <w:lvlJc w:val="left"/>
+      <w:pPr>
+        <w:ind w:left="5745" w:hanging="360"/>
+      </w:pPr>
+      <w:rPr>
+        <w:rFonts w:ascii="Symbol" w:hAnsi="Symbol" w:hint="default"/>
+      </w:rPr>
+    </w:lvl>
+    <w:lvl w:ilvl="7" w:tplc="04160003" w:tentative="1">
+      <w:start w:val="1"/>
+      <w:numFmt w:val="bullet"/>
+      <w:lvlText w:val="o"/>
+      <w:lvlJc w:val="left"/>
+      <w:pPr>
+        <w:ind w:left="6465" w:hanging="360"/>
+      </w:pPr>
+      <w:rPr>
+        <w:rFonts w:ascii="Courier New" w:hAnsi="Courier New" w:cs="Courier New" w:hint="default"/>
+      </w:rPr>
+    </w:lvl>
+    <w:lvl w:ilvl="8" w:tplc="04160005" w:tentative="1">
+      <w:start w:val="1"/>
+      <w:numFmt w:val="bullet"/>
+      <w:lvlText w:val=""/>
+      <w:lvlJc w:val="left"/>
+      <w:pPr>
+        <w:ind w:left="7185" w:hanging="360"/>
+      </w:pPr>
+      <w:rPr>
+        <w:rFonts w:ascii="Wingdings" w:hAnsi="Wingdings" w:hint="default"/>
+      </w:rPr>
+    </w:lvl>
+  </w:abstractNum>
+  <w:abstractNum w:abstractNumId="1" w15:restartNumberingAfterBreak="0">
     <w:nsid w:val="1B9F6979"/>
     <w:multiLevelType w:val="hybridMultilevel"/>
     <w:tmpl w:val="AAE46CD6"/>
@@ -956,8 +4569,127 @@
       </w:pPr>
     </w:lvl>
   </w:abstractNum>
+  <w:abstractNum w:abstractNumId="2" w15:restartNumberingAfterBreak="0">
+    <w:nsid w:val="34462371"/>
+    <w:multiLevelType w:val="hybridMultilevel"/>
+    <w:tmpl w:val="FDF89E98"/>
+    <w:lvl w:ilvl="0" w:tplc="04160001">
+      <w:start w:val="1"/>
+      <w:numFmt w:val="bullet"/>
+      <w:lvlText w:val=""/>
+      <w:lvlJc w:val="left"/>
+      <w:pPr>
+        <w:ind w:left="720" w:hanging="360"/>
+      </w:pPr>
+      <w:rPr>
+        <w:rFonts w:ascii="Symbol" w:hAnsi="Symbol" w:hint="default"/>
+      </w:rPr>
+    </w:lvl>
+    <w:lvl w:ilvl="1" w:tplc="04160003" w:tentative="1">
+      <w:start w:val="1"/>
+      <w:numFmt w:val="bullet"/>
+      <w:lvlText w:val="o"/>
+      <w:lvlJc w:val="left"/>
+      <w:pPr>
+        <w:ind w:left="1440" w:hanging="360"/>
+      </w:pPr>
+      <w:rPr>
+        <w:rFonts w:ascii="Courier New" w:hAnsi="Courier New" w:cs="Courier New" w:hint="default"/>
+      </w:rPr>
+    </w:lvl>
+    <w:lvl w:ilvl="2" w:tplc="04160005" w:tentative="1">
+      <w:start w:val="1"/>
+      <w:numFmt w:val="bullet"/>
+      <w:lvlText w:val=""/>
+      <w:lvlJc w:val="left"/>
+      <w:pPr>
+        <w:ind w:left="2160" w:hanging="360"/>
+      </w:pPr>
+      <w:rPr>
+        <w:rFonts w:ascii="Wingdings" w:hAnsi="Wingdings" w:hint="default"/>
+      </w:rPr>
+    </w:lvl>
+    <w:lvl w:ilvl="3" w:tplc="04160001" w:tentative="1">
+      <w:start w:val="1"/>
+      <w:numFmt w:val="bullet"/>
+      <w:lvlText w:val=""/>
+      <w:lvlJc w:val="left"/>
+      <w:pPr>
+        <w:ind w:left="2880" w:hanging="360"/>
+      </w:pPr>
+      <w:rPr>
+        <w:rFonts w:ascii="Symbol" w:hAnsi="Symbol" w:hint="default"/>
+      </w:rPr>
+    </w:lvl>
+    <w:lvl w:ilvl="4" w:tplc="04160003" w:tentative="1">
+      <w:start w:val="1"/>
+      <w:numFmt w:val="bullet"/>
+      <w:lvlText w:val="o"/>
+      <w:lvlJc w:val="left"/>
+      <w:pPr>
+        <w:ind w:left="3600" w:hanging="360"/>
+      </w:pPr>
+      <w:rPr>
+        <w:rFonts w:ascii="Courier New" w:hAnsi="Courier New" w:cs="Courier New" w:hint="default"/>
+      </w:rPr>
+    </w:lvl>
+    <w:lvl w:ilvl="5" w:tplc="04160005" w:tentative="1">
+      <w:start w:val="1"/>
+      <w:numFmt w:val="bullet"/>
+      <w:lvlText w:val=""/>
+      <w:lvlJc w:val="left"/>
+      <w:pPr>
+        <w:ind w:left="4320" w:hanging="360"/>
+      </w:pPr>
+      <w:rPr>
+        <w:rFonts w:ascii="Wingdings" w:hAnsi="Wingdings" w:hint="default"/>
+      </w:rPr>
+    </w:lvl>
+    <w:lvl w:ilvl="6" w:tplc="04160001" w:tentative="1">
+      <w:start w:val="1"/>
+      <w:numFmt w:val="bullet"/>
+      <w:lvlText w:val=""/>
+      <w:lvlJc w:val="left"/>
+      <w:pPr>
+        <w:ind w:left="5040" w:hanging="360"/>
+      </w:pPr>
+      <w:rPr>
+        <w:rFonts w:ascii="Symbol" w:hAnsi="Symbol" w:hint="default"/>
+      </w:rPr>
+    </w:lvl>
+    <w:lvl w:ilvl="7" w:tplc="04160003" w:tentative="1">
+      <w:start w:val="1"/>
+      <w:numFmt w:val="bullet"/>
+      <w:lvlText w:val="o"/>
+      <w:lvlJc w:val="left"/>
+      <w:pPr>
+        <w:ind w:left="5760" w:hanging="360"/>
+      </w:pPr>
+      <w:rPr>
+        <w:rFonts w:ascii="Courier New" w:hAnsi="Courier New" w:cs="Courier New" w:hint="default"/>
+      </w:rPr>
+    </w:lvl>
+    <w:lvl w:ilvl="8" w:tplc="04160005" w:tentative="1">
+      <w:start w:val="1"/>
+      <w:numFmt w:val="bullet"/>
+      <w:lvlText w:val=""/>
+      <w:lvlJc w:val="left"/>
+      <w:pPr>
+        <w:ind w:left="6480" w:hanging="360"/>
+      </w:pPr>
+      <w:rPr>
+        <w:rFonts w:ascii="Wingdings" w:hAnsi="Wingdings" w:hint="default"/>
+      </w:rPr>
+    </w:lvl>
+  </w:abstractNum>
   <w:num w:numId="1" w16cid:durableId="982851531">
+    <w:abstractNumId w:val="1"/>
+  </w:num>
+  <w:num w:numId="2" w16cid:durableId="1448427087">
     <w:abstractNumId w:val="0"/>
+  </w:num>
+  <w:num w:numId="3" w16cid:durableId="1681352258">
+    <w:abstractNumId w:val="2"/>
   </w:num>
 </w:numbering>
 </file>

</xml_diff>